<commit_message>
added botanical gardens talk and made a public outreach section
</commit_message>
<xml_diff>
--- a/curriculum-vitae.docx
+++ b/curriculum-vitae.docx
@@ -35,7 +35,7 @@
         <w:pStyle w:val="Date"/>
       </w:pPr>
       <w:r>
-        <w:t xml:space="preserve">March</w:t>
+        <w:t xml:space="preserve">April</w:t>
       </w:r>
       <w:r>
         <w:t xml:space="preserve"> </w:t>
@@ -411,67 +411,59 @@
         <w:t xml:space="preserve">.</w:t>
       </w:r>
     </w:p>
-    <w:bookmarkStart w:id="27" w:name="non-academic-publications"/>
+    <w:bookmarkStart w:id="27" w:name="presentations"/>
     <w:p>
       <w:pPr>
         <w:pStyle w:val="Heading2"/>
       </w:pPr>
       <w:r>
-        <w:t xml:space="preserve">Non-Academic Publications</w:t>
+        <w:t xml:space="preserve">Presentations</w:t>
       </w:r>
     </w:p>
     <w:bookmarkEnd w:id="27"/>
     <w:p>
       <w:pPr>
-        <w:numPr>
-          <w:numId w:val="5"/>
-          <w:ilvl w:val="0"/>
-        </w:numPr>
-      </w:pPr>
-      <w:r>
-        <w:t xml:space="preserve">Even-Tov, E., Obolski, U., Gueijman, A.,</w:t>
-      </w:r>
-      <w:r>
-        <w:t xml:space="preserve"> </w:t>
-      </w:r>
+        <w:pStyle w:val="DefinitionTerm"/>
+      </w:pPr>
+      <w:r>
+        <w:t xml:space="preserve">2013</w:t>
+      </w:r>
+    </w:p>
+    <w:p>
+      <w:pPr>
+        <w:pStyle w:val="Definition"/>
+      </w:pPr>
       <w:r>
         <w:rPr>
           <w:b/>
         </w:rPr>
-        <w:t xml:space="preserve">Ram, Y.</w:t>
-      </w:r>
-      <w:r>
-        <w:t xml:space="preserve">, Hadany, L. (2010) The Evolutionary Riddle of Sexual Reproduction.</w:t>
-      </w:r>
-      <w:r>
-        <w:t xml:space="preserve"> </w:t>
-      </w:r>
-      <w:r>
-        <w:rPr>
-          <w:i/>
-        </w:rPr>
-        <w:t xml:space="preserve">Galileo, an Israeli journal for popular science</w:t>
-      </w:r>
-      <w:r>
-        <w:t xml:space="preserve">: June, 32-41</w:t>
-      </w:r>
-    </w:p>
-    <w:bookmarkStart w:id="28" w:name="presentations"/>
-    <w:p>
-      <w:pPr>
-        <w:pStyle w:val="Heading2"/>
-      </w:pPr>
-      <w:r>
-        <w:t xml:space="preserve">Presentations</w:t>
-      </w:r>
-    </w:p>
-    <w:bookmarkEnd w:id="28"/>
-    <w:p>
-      <w:pPr>
-        <w:pStyle w:val="DefinitionTerm"/>
-      </w:pPr>
-      <w:r>
-        <w:t xml:space="preserve">2013</w:t>
+        <w:t xml:space="preserve">The role of stress-induced mutation in the emergence of complex adaptations</w:t>
+      </w:r>
+      <w:r>
+        <w:t xml:space="preserve"> </w:t>
+      </w:r>
+      <w:r>
+        <w:t xml:space="preserve">- Oral presentation at the</w:t>
+      </w:r>
+      <w:r>
+        <w:t xml:space="preserve"> </w:t>
+      </w:r>
+      <w:r>
+        <w:rPr>
+          <w:i/>
+        </w:rPr>
+        <w:t xml:space="preserve">5th Anual SIDEER Graduate Symposium</w:t>
+      </w:r>
+      <w:r>
+        <w:t xml:space="preserve">, Ben-Gurion University of the Negev, Sede-Boqer Campus, March 20.</w:t>
+      </w:r>
+    </w:p>
+    <w:p>
+      <w:pPr>
+        <w:pStyle w:val="DefinitionTerm"/>
+      </w:pPr>
+      <w:r>
+        <w:t xml:space="preserve">2012</w:t>
       </w:r>
     </w:p>
     <w:p>
@@ -482,43 +474,6 @@
         <w:rPr>
           <w:b/>
         </w:rPr>
-        <w:t xml:space="preserve">The role of stress-induced mutation in the emergence of complex adaptations</w:t>
-      </w:r>
-      <w:r>
-        <w:t xml:space="preserve"> </w:t>
-      </w:r>
-      <w:r>
-        <w:t xml:space="preserve">- Oral presentation at the</w:t>
-      </w:r>
-      <w:r>
-        <w:t xml:space="preserve"> </w:t>
-      </w:r>
-      <w:r>
-        <w:rPr>
-          <w:i/>
-        </w:rPr>
-        <w:t xml:space="preserve">5th Anual SIDEER Graduate Symposium</w:t>
-      </w:r>
-      <w:r>
-        <w:t xml:space="preserve">, Ben-Gurion University of the Negev, Sede-Boqer Campus, March 20.</w:t>
-      </w:r>
-    </w:p>
-    <w:p>
-      <w:pPr>
-        <w:pStyle w:val="DefinitionTerm"/>
-      </w:pPr>
-      <w:r>
-        <w:t xml:space="preserve">2012</w:t>
-      </w:r>
-    </w:p>
-    <w:p>
-      <w:pPr>
-        <w:pStyle w:val="Definition"/>
-      </w:pPr>
-      <w:r>
-        <w:rPr>
-          <w:b/>
-        </w:rPr>
         <w:t xml:space="preserve">Evolutionary Causes and Consequences of Stress-Induced Hypermutation</w:t>
       </w:r>
       <w:r>
@@ -542,7 +497,7 @@
       <w:r>
         <w:t xml:space="preserve"> </w:t>
       </w:r>
-      <w:hyperlink r:id="rId29">
+      <w:hyperlink r:id="rId28">
         <w:r>
           <w:rPr>
             <w:rStyle w:val="Hyperlink"/>
@@ -601,7 +556,7 @@
       <w:r>
         <w:t xml:space="preserve"> </w:t>
       </w:r>
-      <w:hyperlink r:id="rId29">
+      <w:hyperlink r:id="rId28">
         <w:r>
           <w:rPr>
             <w:rStyle w:val="Hyperlink"/>
@@ -665,7 +620,7 @@
       <w:r>
         <w:t xml:space="preserve"> </w:t>
       </w:r>
-      <w:hyperlink r:id="rId30">
+      <w:hyperlink r:id="rId29">
         <w:r>
           <w:rPr>
             <w:rStyle w:val="Hyperlink"/>
@@ -699,7 +654,7 @@
       <w:r>
         <w:t xml:space="preserve"> </w:t>
       </w:r>
-      <w:hyperlink r:id="rId31">
+      <w:hyperlink r:id="rId30">
         <w:r>
           <w:rPr>
             <w:rStyle w:val="Hyperlink"/>
@@ -789,7 +744,7 @@
         <w:t xml:space="preserve">Best poster award</w:t>
       </w:r>
     </w:p>
-    <w:bookmarkStart w:id="32" w:name="awards"/>
+    <w:bookmarkStart w:id="31" w:name="awards"/>
     <w:p>
       <w:pPr>
         <w:pStyle w:val="Heading2"/>
@@ -798,7 +753,7 @@
         <w:t xml:space="preserve">Awards</w:t>
       </w:r>
     </w:p>
-    <w:bookmarkEnd w:id="32"/>
+    <w:bookmarkEnd w:id="31"/>
     <w:p>
       <w:pPr>
         <w:pStyle w:val="DefinitionTerm"/>
@@ -860,7 +815,7 @@
       <w:r>
         <w:t xml:space="preserve"> </w:t>
       </w:r>
-      <w:hyperlink r:id="rId33">
+      <w:hyperlink r:id="rId32">
         <w:r>
           <w:rPr>
             <w:rStyle w:val="Hyperlink"/>
@@ -984,7 +939,7 @@
         <w:t xml:space="preserve">Ulpana for excellent students in Life-Sciences at the Weizmann Institute of Science</w:t>
       </w:r>
     </w:p>
-    <w:bookmarkStart w:id="34" w:name="peer-reviews"/>
+    <w:bookmarkStart w:id="33" w:name="peer-reviews"/>
     <w:p>
       <w:pPr>
         <w:pStyle w:val="Heading2"/>
@@ -993,54 +948,54 @@
         <w:t xml:space="preserve">Peer-Reviews</w:t>
       </w:r>
     </w:p>
+    <w:bookmarkEnd w:id="33"/>
+    <w:p>
+      <w:pPr>
+        <w:pStyle w:val="DefinitionTerm"/>
+      </w:pPr>
+      <w:r>
+        <w:t xml:space="preserve">2012</w:t>
+      </w:r>
+    </w:p>
+    <w:p>
+      <w:pPr>
+        <w:pStyle w:val="Definition"/>
+      </w:pPr>
+      <w:r>
+        <w:t xml:space="preserve">Proceeding of the Royal Society B</w:t>
+      </w:r>
+    </w:p>
+    <w:p>
+      <w:pPr>
+        <w:pStyle w:val="DefinitionTerm"/>
+      </w:pPr>
+      <w:r>
+        <w:t xml:space="preserve">2011</w:t>
+      </w:r>
+    </w:p>
+    <w:p>
+      <w:pPr>
+        <w:pStyle w:val="Definition"/>
+      </w:pPr>
+      <w:r>
+        <w:t xml:space="preserve">Integrative Zoology</w:t>
+      </w:r>
+    </w:p>
+    <w:bookmarkStart w:id="34" w:name="teaching"/>
+    <w:p>
+      <w:pPr>
+        <w:pStyle w:val="Heading2"/>
+      </w:pPr>
+      <w:r>
+        <w:t xml:space="preserve">Teaching</w:t>
+      </w:r>
+    </w:p>
     <w:bookmarkEnd w:id="34"/>
     <w:p>
       <w:pPr>
         <w:pStyle w:val="DefinitionTerm"/>
       </w:pPr>
       <w:r>
-        <w:t xml:space="preserve">2012</w:t>
-      </w:r>
-    </w:p>
-    <w:p>
-      <w:pPr>
-        <w:pStyle w:val="Definition"/>
-      </w:pPr>
-      <w:r>
-        <w:t xml:space="preserve">Proceeding of the Royal Society B</w:t>
-      </w:r>
-    </w:p>
-    <w:p>
-      <w:pPr>
-        <w:pStyle w:val="DefinitionTerm"/>
-      </w:pPr>
-      <w:r>
-        <w:t xml:space="preserve">2011</w:t>
-      </w:r>
-    </w:p>
-    <w:p>
-      <w:pPr>
-        <w:pStyle w:val="Definition"/>
-      </w:pPr>
-      <w:r>
-        <w:t xml:space="preserve">Integrative Zoology</w:t>
-      </w:r>
-    </w:p>
-    <w:bookmarkStart w:id="35" w:name="teaching"/>
-    <w:p>
-      <w:pPr>
-        <w:pStyle w:val="Heading2"/>
-      </w:pPr>
-      <w:r>
-        <w:t xml:space="preserve">Teaching</w:t>
-      </w:r>
-    </w:p>
-    <w:bookmarkEnd w:id="35"/>
-    <w:p>
-      <w:pPr>
-        <w:pStyle w:val="DefinitionTerm"/>
-      </w:pPr>
-      <w:r>
         <w:t xml:space="preserve">Spring 2013</w:t>
       </w:r>
     </w:p>
@@ -1118,7 +1073,7 @@
       <w:r>
         <w:t xml:space="preserve"> </w:t>
       </w:r>
-      <w:hyperlink r:id="rId36">
+      <w:hyperlink r:id="rId35">
         <w:r>
           <w:rPr>
             <w:rStyle w:val="Hyperlink"/>
@@ -1133,7 +1088,7 @@
         <w:t xml:space="preserve">at Tel-Aviv University</w:t>
       </w:r>
     </w:p>
-    <w:bookmarkStart w:id="37" w:name="conferences"/>
+    <w:bookmarkStart w:id="36" w:name="conferences"/>
     <w:p>
       <w:pPr>
         <w:pStyle w:val="Heading2"/>
@@ -1142,233 +1097,332 @@
         <w:t xml:space="preserve">Conferences</w:t>
       </w:r>
     </w:p>
+    <w:bookmarkEnd w:id="36"/>
+    <w:p>
+      <w:pPr>
+        <w:pStyle w:val="DefinitionTerm"/>
+      </w:pPr>
+      <w:r>
+        <w:t xml:space="preserve">2013</w:t>
+      </w:r>
+    </w:p>
+    <w:p>
+      <w:pPr>
+        <w:pStyle w:val="Definition"/>
+      </w:pPr>
+      <w:r>
+        <w:rPr>
+          <w:i/>
+        </w:rPr>
+        <w:t xml:space="preserve">The 5th Annual SIDEER Graduate Symposium - The Emergence of Design in Nature</w:t>
+      </w:r>
+      <w:r>
+        <w:t xml:space="preserve">, Ben-Gurion University of the Negev, Sede-Boqer Campus</w:t>
+      </w:r>
+    </w:p>
+    <w:p>
+      <w:pPr>
+        <w:pStyle w:val="DefinitionTerm"/>
+      </w:pPr>
+      <w:r>
+        <w:t xml:space="preserve">2012</w:t>
+      </w:r>
+    </w:p>
+    <w:p>
+      <w:pPr>
+        <w:pStyle w:val="Definition"/>
+      </w:pPr>
+      <w:r>
+        <w:rPr>
+          <w:i/>
+        </w:rPr>
+        <w:t xml:space="preserve">The 1st Graduate Students’ Conference in Genetics, Genomics and Evolution</w:t>
+      </w:r>
+      <w:r>
+        <w:t xml:space="preserve">, Ben-Gurion University of the Negev</w:t>
+      </w:r>
+    </w:p>
+    <w:p>
+      <w:pPr>
+        <w:pStyle w:val="Definition"/>
+      </w:pPr>
+      <w:r>
+        <w:rPr>
+          <w:i/>
+        </w:rPr>
+        <w:t xml:space="preserve">The 45th Population Genetics Group</w:t>
+      </w:r>
+      <w:r>
+        <w:t xml:space="preserve"> </w:t>
+      </w:r>
+      <w:r>
+        <w:t xml:space="preserve">meeting, Nottingham, UK</w:t>
+      </w:r>
+    </w:p>
+    <w:p>
+      <w:pPr>
+        <w:pStyle w:val="DefinitionTerm"/>
+      </w:pPr>
+      <w:r>
+        <w:t xml:space="preserve">2011</w:t>
+      </w:r>
+    </w:p>
+    <w:p>
+      <w:pPr>
+        <w:pStyle w:val="Definition"/>
+      </w:pPr>
+      <w:r>
+        <w:rPr>
+          <w:i/>
+        </w:rPr>
+        <w:t xml:space="preserve">The 13th Congress of the European Society for Evolutionary Biology</w:t>
+      </w:r>
+      <w:r>
+        <w:t xml:space="preserve"> </w:t>
+      </w:r>
+      <w:r>
+        <w:t xml:space="preserve">(ESEB) in Tubingen, Germany</w:t>
+      </w:r>
+    </w:p>
+    <w:p>
+      <w:pPr>
+        <w:pStyle w:val="DefinitionTerm"/>
+      </w:pPr>
+      <w:r>
+        <w:t xml:space="preserve">2010</w:t>
+      </w:r>
+    </w:p>
+    <w:p>
+      <w:pPr>
+        <w:pStyle w:val="Definition"/>
+      </w:pPr>
+      <w:r>
+        <w:rPr>
+          <w:i/>
+        </w:rPr>
+        <w:t xml:space="preserve">Learning, Decision Making and Evolutionary Theory: Can We Bridge the Gap?</w:t>
+      </w:r>
+      <w:r>
+        <w:t xml:space="preserve"> </w:t>
+      </w:r>
+      <w:r>
+        <w:t xml:space="preserve">in Kfar-Blum, Israel,</w:t>
+      </w:r>
+    </w:p>
+    <w:p>
+      <w:pPr>
+        <w:pStyle w:val="Definition"/>
+      </w:pPr>
+      <w:r>
+        <w:rPr>
+          <w:i/>
+        </w:rPr>
+        <w:t xml:space="preserve">Theoretical Models in Ecology, Evolution and Behavior: Recent Advances and Conceptual Issues</w:t>
+      </w:r>
+      <w:r>
+        <w:t xml:space="preserve"> </w:t>
+      </w:r>
+      <w:r>
+        <w:t xml:space="preserve">at the Hebrew University in Jerusalem, Israel</w:t>
+      </w:r>
+    </w:p>
+    <w:p>
+      <w:pPr>
+        <w:pStyle w:val="Definition"/>
+      </w:pPr>
+      <w:r>
+        <w:rPr>
+          <w:i/>
+        </w:rPr>
+        <w:t xml:space="preserve">The annual meeting of the Society for Molecular Biology and Evolution</w:t>
+      </w:r>
+      <w:r>
+        <w:t xml:space="preserve"> </w:t>
+      </w:r>
+      <w:r>
+        <w:t xml:space="preserve">(SMBE) in Lyon, France</w:t>
+      </w:r>
+    </w:p>
+    <w:p>
+      <w:pPr>
+        <w:pStyle w:val="Definition"/>
+      </w:pPr>
+      <w:r>
+        <w:rPr>
+          <w:i/>
+        </w:rPr>
+        <w:t xml:space="preserve">Mathematical Methods in Systems Biology</w:t>
+      </w:r>
+      <w:r>
+        <w:t xml:space="preserve"> </w:t>
+      </w:r>
+      <w:r>
+        <w:t xml:space="preserve">at Tel-Aviv University, Israel</w:t>
+      </w:r>
+    </w:p>
+    <w:p>
+      <w:pPr>
+        <w:pStyle w:val="DefinitionTerm"/>
+      </w:pPr>
+      <w:r>
+        <w:t xml:space="preserve">2009</w:t>
+      </w:r>
+    </w:p>
+    <w:p>
+      <w:pPr>
+        <w:pStyle w:val="Definition"/>
+      </w:pPr>
+      <w:r>
+        <w:rPr>
+          <w:i/>
+        </w:rPr>
+        <w:t xml:space="preserve">From Darwin to Evo-Devo Symposium</w:t>
+      </w:r>
+      <w:r>
+        <w:t xml:space="preserve"> </w:t>
+      </w:r>
+      <w:r>
+        <w:t xml:space="preserve">at the Technion in Haifa, Israel</w:t>
+      </w:r>
+    </w:p>
+    <w:p>
+      <w:pPr>
+        <w:pStyle w:val="Definition"/>
+      </w:pPr>
+      <w:r>
+        <w:rPr>
+          <w:i/>
+        </w:rPr>
+        <w:t xml:space="preserve">Evolution in Jerusalem: A Workshop in Celebration of Darwin’s</w:t>
+      </w:r>
+      <w:r>
+        <w:rPr>
+          <w:i/>
+        </w:rPr>
+        <w:t xml:space="preserve"> </w:t>
+      </w:r>
+      <w:r>
+        <w:rPr>
+          <w:i/>
+        </w:rPr>
+        <w:t xml:space="preserve">‘</w:t>
+      </w:r>
+      <w:r>
+        <w:rPr>
+          <w:i/>
+        </w:rPr>
+        <w:t xml:space="preserve">The Origin of Species</w:t>
+      </w:r>
+      <w:r>
+        <w:rPr>
+          <w:i/>
+        </w:rPr>
+        <w:t xml:space="preserve">’</w:t>
+      </w:r>
+      <w:r>
+        <w:t xml:space="preserve"> </w:t>
+      </w:r>
+      <w:r>
+        <w:t xml:space="preserve">at the Hebrew in Jerusalem, Israel</w:t>
+      </w:r>
+    </w:p>
+    <w:bookmarkStart w:id="37" w:name="public-outreach"/>
+    <w:p>
+      <w:pPr>
+        <w:pStyle w:val="Heading2"/>
+      </w:pPr>
+      <w:r>
+        <w:t xml:space="preserve">Public Outreach</w:t>
+      </w:r>
+    </w:p>
     <w:bookmarkEnd w:id="37"/>
-    <w:p>
-      <w:pPr>
-        <w:pStyle w:val="DefinitionTerm"/>
-      </w:pPr>
-      <w:r>
-        <w:t xml:space="preserve">2013</w:t>
-      </w:r>
-    </w:p>
-    <w:p>
-      <w:pPr>
-        <w:pStyle w:val="Definition"/>
-      </w:pPr>
-      <w:r>
-        <w:rPr>
-          <w:i/>
-        </w:rPr>
-        <w:t xml:space="preserve">The 5th Annual SIDEER Graduate Symposium - The Emergence of Design in Nature</w:t>
-      </w:r>
-      <w:r>
-        <w:t xml:space="preserve">, Ben-Gurion University of the Negev, Sede-Boqer Campus</w:t>
-      </w:r>
-    </w:p>
-    <w:p>
-      <w:pPr>
-        <w:pStyle w:val="DefinitionTerm"/>
-      </w:pPr>
-      <w:r>
-        <w:t xml:space="preserve">2012</w:t>
-      </w:r>
-    </w:p>
-    <w:p>
-      <w:pPr>
-        <w:pStyle w:val="Definition"/>
-      </w:pPr>
-      <w:r>
-        <w:rPr>
-          <w:i/>
-        </w:rPr>
-        <w:t xml:space="preserve">The 1st Graduate Students’ Conference in Genetics, Genomics and Evolution</w:t>
-      </w:r>
-      <w:r>
-        <w:t xml:space="preserve">, Ben-Gurion University of the Negev</w:t>
-      </w:r>
-    </w:p>
-    <w:p>
-      <w:pPr>
-        <w:pStyle w:val="Definition"/>
-      </w:pPr>
-      <w:r>
-        <w:rPr>
-          <w:i/>
-        </w:rPr>
-        <w:t xml:space="preserve">The 45th Population Genetics Group</w:t>
-      </w:r>
-      <w:r>
-        <w:t xml:space="preserve"> </w:t>
-      </w:r>
-      <w:r>
-        <w:t xml:space="preserve">meeting, Nottingham, UK</w:t>
-      </w:r>
-    </w:p>
-    <w:p>
-      <w:pPr>
-        <w:pStyle w:val="DefinitionTerm"/>
-      </w:pPr>
-      <w:r>
-        <w:t xml:space="preserve">2011</w:t>
-      </w:r>
-    </w:p>
-    <w:p>
-      <w:pPr>
-        <w:pStyle w:val="Definition"/>
-      </w:pPr>
-      <w:r>
-        <w:rPr>
-          <w:i/>
-        </w:rPr>
-        <w:t xml:space="preserve">The 13th Congress of the European Society for Evolutionary Biology</w:t>
-      </w:r>
-      <w:r>
-        <w:t xml:space="preserve"> </w:t>
-      </w:r>
-      <w:r>
-        <w:t xml:space="preserve">(ESEB) in Tubingen, Germany</w:t>
-      </w:r>
-    </w:p>
-    <w:p>
-      <w:pPr>
-        <w:pStyle w:val="DefinitionTerm"/>
-      </w:pPr>
-      <w:r>
-        <w:t xml:space="preserve">2010</w:t>
-      </w:r>
-    </w:p>
-    <w:p>
-      <w:pPr>
-        <w:pStyle w:val="Definition"/>
-      </w:pPr>
-      <w:r>
-        <w:rPr>
-          <w:i/>
-        </w:rPr>
-        <w:t xml:space="preserve">Learning, Decision Making and Evolutionary Theory: Can We Bridge the Gap?</w:t>
-      </w:r>
-      <w:r>
-        <w:t xml:space="preserve"> </w:t>
-      </w:r>
-      <w:r>
-        <w:t xml:space="preserve">in Kfar-Blum, Israel,</w:t>
-      </w:r>
-    </w:p>
-    <w:p>
-      <w:pPr>
-        <w:pStyle w:val="Definition"/>
-      </w:pPr>
-      <w:r>
-        <w:rPr>
-          <w:i/>
-        </w:rPr>
-        <w:t xml:space="preserve">Theoretical Models in Ecology, Evolution and Behavior: Recent Advances and Conceptual Issues</w:t>
-      </w:r>
-      <w:r>
-        <w:t xml:space="preserve"> </w:t>
-      </w:r>
-      <w:r>
-        <w:t xml:space="preserve">at the Hebrew University in Jerusalem, Israel</w:t>
-      </w:r>
-    </w:p>
-    <w:p>
-      <w:pPr>
-        <w:pStyle w:val="Definition"/>
-      </w:pPr>
-      <w:r>
-        <w:rPr>
-          <w:i/>
-        </w:rPr>
-        <w:t xml:space="preserve">The annual meeting of the Society for Molecular Biology and Evolution</w:t>
-      </w:r>
-      <w:r>
-        <w:t xml:space="preserve"> </w:t>
-      </w:r>
-      <w:r>
-        <w:t xml:space="preserve">(SMBE) in Lyon, France</w:t>
-      </w:r>
-    </w:p>
-    <w:p>
-      <w:pPr>
-        <w:pStyle w:val="Definition"/>
-      </w:pPr>
-      <w:r>
-        <w:rPr>
-          <w:i/>
-        </w:rPr>
-        <w:t xml:space="preserve">Mathematical Methods in Systems Biology</w:t>
-      </w:r>
-      <w:r>
-        <w:t xml:space="preserve"> </w:t>
-      </w:r>
-      <w:r>
-        <w:t xml:space="preserve">at Tel-Aviv University, Israel</w:t>
-      </w:r>
-    </w:p>
-    <w:p>
-      <w:pPr>
-        <w:pStyle w:val="DefinitionTerm"/>
-      </w:pPr>
-      <w:r>
-        <w:t xml:space="preserve">2009</w:t>
-      </w:r>
-    </w:p>
-    <w:p>
-      <w:pPr>
-        <w:pStyle w:val="Definition"/>
-      </w:pPr>
-      <w:r>
-        <w:rPr>
-          <w:i/>
-        </w:rPr>
-        <w:t xml:space="preserve">From Darwin to Evo-Devo Symposium</w:t>
-      </w:r>
-      <w:r>
-        <w:t xml:space="preserve"> </w:t>
-      </w:r>
-      <w:r>
-        <w:t xml:space="preserve">at the Technion in Haifa, Israel</w:t>
-      </w:r>
-    </w:p>
-    <w:p>
-      <w:pPr>
-        <w:pStyle w:val="Definition"/>
-      </w:pPr>
-      <w:r>
-        <w:rPr>
-          <w:i/>
-        </w:rPr>
-        <w:t xml:space="preserve">Evolution in Jerusalem: A Workshop in Celebration of Darwin’s</w:t>
-      </w:r>
-      <w:r>
-        <w:rPr>
-          <w:i/>
-        </w:rPr>
-        <w:t xml:space="preserve"> </w:t>
-      </w:r>
-      <w:r>
-        <w:rPr>
-          <w:i/>
-        </w:rPr>
-        <w:t xml:space="preserve">‘</w:t>
-      </w:r>
-      <w:r>
-        <w:rPr>
-          <w:i/>
-        </w:rPr>
-        <w:t xml:space="preserve">The Origin of Species</w:t>
-      </w:r>
-      <w:r>
-        <w:rPr>
-          <w:i/>
-        </w:rPr>
-        <w:t xml:space="preserve">’</w:t>
-      </w:r>
-      <w:r>
-        <w:t xml:space="preserve"> </w:t>
-      </w:r>
-      <w:r>
-        <w:t xml:space="preserve">at the Hebrew in Jerusalem, Israel</w:t>
+    <w:bookmarkStart w:id="38" w:name="publications-1"/>
+    <w:p>
+      <w:pPr>
+        <w:pStyle w:val="Heading3"/>
+      </w:pPr>
+      <w:r>
+        <w:t xml:space="preserve">Publications</w:t>
+      </w:r>
+    </w:p>
+    <w:bookmarkEnd w:id="38"/>
+    <w:p>
+      <w:pPr>
+        <w:numPr>
+          <w:numId w:val="5"/>
+          <w:ilvl w:val="0"/>
+        </w:numPr>
+      </w:pPr>
+      <w:r>
+        <w:t xml:space="preserve">Even-Tov, E., Obolski, U., Gueijman, A.,</w:t>
+      </w:r>
+      <w:r>
+        <w:t xml:space="preserve"> </w:t>
+      </w:r>
+      <w:r>
+        <w:rPr>
+          <w:b/>
+        </w:rPr>
+        <w:t xml:space="preserve">Ram, Y.</w:t>
+      </w:r>
+      <w:r>
+        <w:t xml:space="preserve">, Hadany, L. (2010) The Evolutionary Riddle of Sexual Reproduction.</w:t>
+      </w:r>
+      <w:r>
+        <w:t xml:space="preserve"> </w:t>
+      </w:r>
+      <w:r>
+        <w:rPr>
+          <w:i/>
+        </w:rPr>
+        <w:t xml:space="preserve">Galileo, an Israeli journal for popular science</w:t>
+      </w:r>
+      <w:r>
+        <w:t xml:space="preserve">: June, 32-41</w:t>
+      </w:r>
+    </w:p>
+    <w:bookmarkStart w:id="39" w:name="presentations-1"/>
+    <w:p>
+      <w:pPr>
+        <w:pStyle w:val="Heading3"/>
+      </w:pPr>
+      <w:r>
+        <w:t xml:space="preserve">Presentations</w:t>
+      </w:r>
+    </w:p>
+    <w:bookmarkEnd w:id="39"/>
+    <w:p>
+      <w:pPr>
+        <w:numPr>
+          <w:numId w:val="6"/>
+          <w:ilvl w:val="0"/>
+        </w:numPr>
+      </w:pPr>
+      <w:r>
+        <w:rPr>
+          <w:b/>
+        </w:rPr>
+        <w:t xml:space="preserve">Evolution and mutation in stressful times</w:t>
+      </w:r>
+      <w:r>
+        <w:t xml:space="preserve"> </w:t>
+      </w:r>
+      <w:r>
+        <w:t xml:space="preserve">- The evolution series in Tel-Aviv University’s botanical gardens. 16.5.2013, 18:00.</w:t>
+      </w:r>
+      <w:r>
+        <w:t xml:space="preserve"> </w:t>
+      </w:r>
+      <w:hyperlink r:id="rId40">
+        <w:r>
+          <w:rPr>
+            <w:rStyle w:val="Hyperlink"/>
+          </w:rPr>
+          <w:t xml:space="preserve">link</w:t>
+        </w:r>
+      </w:hyperlink>
+      <w:r>
+        <w:t xml:space="preserve">.</w:t>
       </w:r>
     </w:p>
   </w:body>
@@ -1382,7 +1436,7 @@
 <file path=word/numbering.xml><?xml version="1.0" encoding="utf-8"?>
 <w:numbering xmlns:w="http://schemas.openxmlformats.org/wordprocessingml/2006/main">
   <w:abstractNum w:abstractNumId="0">
-    <w:nsid w:val="29dd8e15"/>
+    <w:nsid w:val="3eda57e1"/>
     <w:multiLevelType w:val="multilevel"/>
     <w:lvl w:ilvl="0">
       <w:numFmt w:val="bullet"/>
@@ -1463,7 +1517,7 @@
     </w:lvl>
   </w:abstractNum>
   <w:abstractNum w:abstractNumId="2">
-    <w:nsid w:val="5e494d74"/>
+    <w:nsid w:val="4a76a741"/>
     <w:multiLevelType w:val="multilevel"/>
     <w:lvl w:ilvl="0">
       <w:numFmt w:val="bullet"/>
@@ -1556,6 +1610,9 @@
     <w:abstractNumId w:val="2"/>
   </w:num>
   <w:num w:numId="5">
+    <w:abstractNumId w:val="2"/>
+  </w:num>
+  <w:num w:numId="6">
     <w:abstractNumId w:val="2"/>
   </w:num>
 </w:numbering>

</xml_diff>

<commit_message>
added Manna award and change some phrasings
</commit_message>
<xml_diff>
--- a/curriculum-vitae.docx
+++ b/curriculum-vitae.docx
@@ -759,6 +759,54 @@
         <w:pStyle w:val="DefinitionTerm"/>
       </w:pPr>
       <w:r>
+        <w:t xml:space="preserve">2013</w:t>
+      </w:r>
+    </w:p>
+    <w:p>
+      <w:pPr>
+        <w:pStyle w:val="Definition"/>
+      </w:pPr>
+      <w:r>
+        <w:t xml:space="preserve">Travel award from the</w:t>
+      </w:r>
+      <w:r>
+        <w:t xml:space="preserve"> </w:t>
+      </w:r>
+      <w:hyperlink r:id="rId32">
+        <w:r>
+          <w:rPr>
+            <w:rStyle w:val="Hyperlink"/>
+          </w:rPr>
+          <w:t xml:space="preserve">Manna Institute for Plants BioSciences</w:t>
+        </w:r>
+      </w:hyperlink>
+      <w:r>
+        <w:t xml:space="preserve"> </w:t>
+      </w:r>
+      <w:r>
+        <w:t xml:space="preserve">to</w:t>
+      </w:r>
+      <w:r>
+        <w:t xml:space="preserve"> </w:t>
+      </w:r>
+      <w:r>
+        <w:rPr>
+          <w:i/>
+        </w:rPr>
+        <w:t xml:space="preserve">ESEB 2013</w:t>
+      </w:r>
+      <w:r>
+        <w:t xml:space="preserve"> </w:t>
+      </w:r>
+      <w:r>
+        <w:t xml:space="preserve">in Lisbon, Portugal, August 2013.</w:t>
+      </w:r>
+    </w:p>
+    <w:p>
+      <w:pPr>
+        <w:pStyle w:val="DefinitionTerm"/>
+      </w:pPr>
+      <w:r>
         <w:t xml:space="preserve">2012</w:t>
       </w:r>
     </w:p>
@@ -767,7 +815,7 @@
         <w:pStyle w:val="Definition"/>
       </w:pPr>
       <w:r>
-        <w:t xml:space="preserve">Research achievements scholarship by the Life-Science faculty, Tel-Aviv University</w:t>
+        <w:t xml:space="preserve">Research achievements scholarship from the Life-Science faculty, Tel-Aviv University</w:t>
       </w:r>
     </w:p>
     <w:p>
@@ -787,7 +835,10 @@
         <w:t xml:space="preserve">PopGroup45</w:t>
       </w:r>
       <w:r>
-        <w:t xml:space="preserve">, Nottingham, UK</w:t>
+        <w:t xml:space="preserve"> </w:t>
+      </w:r>
+      <w:r>
+        <w:t xml:space="preserve">in Nottingham, UK</w:t>
       </w:r>
     </w:p>
     <w:p>
@@ -815,7 +866,7 @@
       <w:r>
         <w:t xml:space="preserve"> </w:t>
       </w:r>
-      <w:hyperlink r:id="rId32">
+      <w:hyperlink r:id="rId33">
         <w:r>
           <w:rPr>
             <w:rStyle w:val="Hyperlink"/>
@@ -849,7 +900,10 @@
         <w:t xml:space="preserve">ESEB 2011</w:t>
       </w:r>
       <w:r>
-        <w:t xml:space="preserve">, Tubingen, Germany</w:t>
+        <w:t xml:space="preserve"> </w:t>
+      </w:r>
+      <w:r>
+        <w:t xml:space="preserve">in Tubingen, Germany</w:t>
       </w:r>
     </w:p>
     <w:p>
@@ -865,7 +919,7 @@
         <w:pStyle w:val="Definition"/>
       </w:pPr>
       <w:r>
-        <w:t xml:space="preserve">Direct Ph.D. scholarship by the Department of Molecular Biology and Ecology of Plants, Tel-Aviv University, 2010-2015</w:t>
+        <w:t xml:space="preserve">Direct Ph.D. scholarship from the Department of Molecular Biology and Ecology of Plants, Tel-Aviv University, 2010-2015</w:t>
       </w:r>
     </w:p>
     <w:p>
@@ -885,7 +939,10 @@
         <w:t xml:space="preserve">SMBE 2010</w:t>
       </w:r>
       <w:r>
-        <w:t xml:space="preserve">, Lyon, France</w:t>
+        <w:t xml:space="preserve"> </w:t>
+      </w:r>
+      <w:r>
+        <w:t xml:space="preserve">in Lyon, France</w:t>
       </w:r>
     </w:p>
     <w:p>
@@ -905,7 +962,10 @@
         <w:t xml:space="preserve">MMSB 2010</w:t>
       </w:r>
       <w:r>
-        <w:t xml:space="preserve">, Tel-Aviv</w:t>
+        <w:t xml:space="preserve"> </w:t>
+      </w:r>
+      <w:r>
+        <w:t xml:space="preserve">in Tel-Aviv</w:t>
       </w:r>
     </w:p>
     <w:p>
@@ -939,7 +999,7 @@
         <w:t xml:space="preserve">Ulpana for excellent students in Life-Sciences at the Weizmann Institute of Science</w:t>
       </w:r>
     </w:p>
-    <w:bookmarkStart w:id="33" w:name="peer-reviews"/>
+    <w:bookmarkStart w:id="34" w:name="peer-reviews"/>
     <w:p>
       <w:pPr>
         <w:pStyle w:val="Heading2"/>
@@ -948,7 +1008,7 @@
         <w:t xml:space="preserve">Peer-Reviews</w:t>
       </w:r>
     </w:p>
-    <w:bookmarkEnd w:id="33"/>
+    <w:bookmarkEnd w:id="34"/>
     <w:p>
       <w:pPr>
         <w:pStyle w:val="DefinitionTerm"/>
@@ -981,7 +1041,7 @@
         <w:t xml:space="preserve">Integrative Zoology</w:t>
       </w:r>
     </w:p>
-    <w:bookmarkStart w:id="34" w:name="teaching"/>
+    <w:bookmarkStart w:id="35" w:name="teaching"/>
     <w:p>
       <w:pPr>
         <w:pStyle w:val="Heading2"/>
@@ -990,7 +1050,7 @@
         <w:t xml:space="preserve">Teaching</w:t>
       </w:r>
     </w:p>
-    <w:bookmarkEnd w:id="34"/>
+    <w:bookmarkEnd w:id="35"/>
     <w:p>
       <w:pPr>
         <w:pStyle w:val="DefinitionTerm"/>
@@ -1073,7 +1133,7 @@
       <w:r>
         <w:t xml:space="preserve"> </w:t>
       </w:r>
-      <w:hyperlink r:id="rId35">
+      <w:hyperlink r:id="rId36">
         <w:r>
           <w:rPr>
             <w:rStyle w:val="Hyperlink"/>
@@ -1088,7 +1148,7 @@
         <w:t xml:space="preserve">at Tel-Aviv University</w:t>
       </w:r>
     </w:p>
-    <w:bookmarkStart w:id="36" w:name="conferences"/>
+    <w:bookmarkStart w:id="37" w:name="conferences"/>
     <w:p>
       <w:pPr>
         <w:pStyle w:val="Heading2"/>
@@ -1097,7 +1157,7 @@
         <w:t xml:space="preserve">Conferences</w:t>
       </w:r>
     </w:p>
-    <w:bookmarkEnd w:id="36"/>
+    <w:bookmarkEnd w:id="37"/>
     <w:p>
       <w:pPr>
         <w:pStyle w:val="DefinitionTerm"/>
@@ -1111,6 +1171,29 @@
         <w:pStyle w:val="Definition"/>
       </w:pPr>
       <w:r>
+        <w:t xml:space="preserve">Future:</w:t>
+      </w:r>
+      <w:r>
+        <w:t xml:space="preserve"> </w:t>
+      </w:r>
+      <w:r>
+        <w:rPr>
+          <w:i/>
+        </w:rPr>
+        <w:t xml:space="preserve">The 14th Congress of the European Society for Evolutionary Biology</w:t>
+      </w:r>
+      <w:r>
+        <w:t xml:space="preserve"> </w:t>
+      </w:r>
+      <w:r>
+        <w:t xml:space="preserve">(ESEB) in Lisbon, Portugal</w:t>
+      </w:r>
+    </w:p>
+    <w:p>
+      <w:pPr>
+        <w:pStyle w:val="Definition"/>
+      </w:pPr>
+      <w:r>
         <w:rPr>
           <w:i/>
         </w:rPr>
@@ -1326,7 +1409,7 @@
         <w:t xml:space="preserve">at the Hebrew in Jerusalem, Israel</w:t>
       </w:r>
     </w:p>
-    <w:bookmarkStart w:id="37" w:name="public-outreach"/>
+    <w:bookmarkStart w:id="38" w:name="public-outreach"/>
     <w:p>
       <w:pPr>
         <w:pStyle w:val="Heading2"/>
@@ -1335,8 +1418,8 @@
         <w:t xml:space="preserve">Public Outreach</w:t>
       </w:r>
     </w:p>
-    <w:bookmarkEnd w:id="37"/>
-    <w:bookmarkStart w:id="38" w:name="publications-1"/>
+    <w:bookmarkEnd w:id="38"/>
+    <w:bookmarkStart w:id="39" w:name="publications-1"/>
     <w:p>
       <w:pPr>
         <w:pStyle w:val="Heading3"/>
@@ -1345,7 +1428,7 @@
         <w:t xml:space="preserve">Publications</w:t>
       </w:r>
     </w:p>
-    <w:bookmarkEnd w:id="38"/>
+    <w:bookmarkEnd w:id="39"/>
     <w:p>
       <w:pPr>
         <w:numPr>
@@ -1381,7 +1464,7 @@
         <w:t xml:space="preserve">: June, 32-41</w:t>
       </w:r>
     </w:p>
-    <w:bookmarkStart w:id="39" w:name="presentations-1"/>
+    <w:bookmarkStart w:id="40" w:name="presentations-1"/>
     <w:p>
       <w:pPr>
         <w:pStyle w:val="Heading3"/>
@@ -1390,7 +1473,7 @@
         <w:t xml:space="preserve">Presentations</w:t>
       </w:r>
     </w:p>
-    <w:bookmarkEnd w:id="39"/>
+    <w:bookmarkEnd w:id="40"/>
     <w:p>
       <w:pPr>
         <w:numPr>
@@ -1413,7 +1496,7 @@
       <w:r>
         <w:t xml:space="preserve"> </w:t>
       </w:r>
-      <w:hyperlink r:id="rId40">
+      <w:hyperlink r:id="rId41">
         <w:r>
           <w:rPr>
             <w:rStyle w:val="Hyperlink"/>
@@ -1436,7 +1519,7 @@
 <file path=word/numbering.xml><?xml version="1.0" encoding="utf-8"?>
 <w:numbering xmlns:w="http://schemas.openxmlformats.org/wordprocessingml/2006/main">
   <w:abstractNum w:abstractNumId="0">
-    <w:nsid w:val="3eda57e1"/>
+    <w:nsid w:val="4209e9d8"/>
     <w:multiLevelType w:val="multilevel"/>
     <w:lvl w:ilvl="0">
       <w:numFmt w:val="bullet"/>
@@ -1517,7 +1600,7 @@
     </w:lvl>
   </w:abstractNum>
   <w:abstractNum w:abstractNumId="2">
-    <w:nsid w:val="4a76a741"/>
+    <w:nsid w:val="81213c71"/>
     <w:multiLevelType w:val="multilevel"/>
     <w:lvl w:ilvl="0">
       <w:numFmt w:val="bullet"/>

</xml_diff>

<commit_message>
Gueijman et al 2013 accepted, added GRC
</commit_message>
<xml_diff>
--- a/curriculum-vitae.docx
+++ b/curriculum-vitae.docx
@@ -35,7 +35,7 @@
         <w:pStyle w:val="Date"/>
       </w:pPr>
       <w:r>
-        <w:t xml:space="preserve">April</w:t>
+        <w:t xml:space="preserve">May</w:t>
       </w:r>
       <w:r>
         <w:t xml:space="preserve"> </w:t>
@@ -306,6 +306,76 @@
         </w:numPr>
       </w:pPr>
       <w:r>
+        <w:t xml:space="preserve">Geffen, E., Hadany, L.,</w:t>
+      </w:r>
+      <w:r>
+        <w:t xml:space="preserve"> </w:t>
+      </w:r>
+      <w:r>
+        <w:rPr>
+          <w:b/>
+        </w:rPr>
+        <w:t xml:space="preserve">Ram, Y.</w:t>
+      </w:r>
+      <w:r>
+        <w:t xml:space="preserve">, and Gafny, S. Genetic diversity in edge populations: A complementary view.</w:t>
+      </w:r>
+      <w:r>
+        <w:t xml:space="preserve"> </w:t>
+      </w:r>
+      <w:r>
+        <w:rPr>
+          <w:i/>
+        </w:rPr>
+        <w:t xml:space="preserve">Submitted</w:t>
+      </w:r>
+      <w:r>
+        <w:t xml:space="preserve">.</w:t>
+      </w:r>
+    </w:p>
+    <w:p>
+      <w:pPr>
+        <w:numPr>
+          <w:numId w:val="4"/>
+          <w:ilvl w:val="0"/>
+        </w:numPr>
+      </w:pPr>
+      <w:r>
+        <w:t xml:space="preserve">Gueijman, A., Ayali, A.,</w:t>
+      </w:r>
+      <w:r>
+        <w:t xml:space="preserve"> </w:t>
+      </w:r>
+      <w:r>
+        <w:rPr>
+          <w:b/>
+        </w:rPr>
+        <w:t xml:space="preserve">Ram, Y.</w:t>
+      </w:r>
+      <w:r>
+        <w:t xml:space="preserve">, and Hadany, L. (2013) Dispersing away from bad environments: The evolution of fitness-associated dispersal (FAD) in homogeneous environments.</w:t>
+      </w:r>
+      <w:r>
+        <w:t xml:space="preserve"> </w:t>
+      </w:r>
+      <w:r>
+        <w:rPr>
+          <w:i/>
+        </w:rPr>
+        <w:t xml:space="preserve">BMC Evol. Biol.</w:t>
+      </w:r>
+      <w:r>
+        <w:t xml:space="preserve">, In print.</w:t>
+      </w:r>
+    </w:p>
+    <w:p>
+      <w:pPr>
+        <w:numPr>
+          <w:numId w:val="4"/>
+          <w:ilvl w:val="0"/>
+        </w:numPr>
+      </w:pPr>
+      <w:r>
         <w:rPr>
           <w:b/>
         </w:rPr>
@@ -341,92 +411,51 @@
         </w:r>
       </w:hyperlink>
     </w:p>
-    <w:p>
-      <w:pPr>
-        <w:numPr>
-          <w:numId w:val="4"/>
-          <w:ilvl w:val="0"/>
-        </w:numPr>
-      </w:pPr>
-      <w:r>
-        <w:t xml:space="preserve">Gueijman, A., Ayali, A.,</w:t>
-      </w:r>
-      <w:r>
-        <w:t xml:space="preserve"> </w:t>
-      </w:r>
+    <w:bookmarkStart w:id="27" w:name="presentations"/>
+    <w:p>
+      <w:pPr>
+        <w:pStyle w:val="Heading2"/>
+      </w:pPr>
+      <w:r>
+        <w:t xml:space="preserve">Presentations</w:t>
+      </w:r>
+    </w:p>
+    <w:bookmarkEnd w:id="27"/>
+    <w:p>
+      <w:pPr>
+        <w:pStyle w:val="DefinitionTerm"/>
+      </w:pPr>
+      <w:r>
+        <w:t xml:space="preserve">2013</w:t>
+      </w:r>
+    </w:p>
+    <w:p>
+      <w:pPr>
+        <w:pStyle w:val="Definition"/>
+      </w:pPr>
       <w:r>
         <w:rPr>
           <w:b/>
         </w:rPr>
-        <w:t xml:space="preserve">Ram, Y.</w:t>
-      </w:r>
-      <w:r>
-        <w:t xml:space="preserve">, and Hadany, L. Dispersing away from bad environments: The evolution of fitness-associated dispersal (FAD) in homogeneous environments.</w:t>
-      </w:r>
-      <w:r>
-        <w:t xml:space="preserve"> </w:t>
-      </w:r>
-      <w:r>
-        <w:rPr>
-          <w:i/>
-        </w:rPr>
-        <w:t xml:space="preserve">Submitted</w:t>
-      </w:r>
-      <w:r>
-        <w:t xml:space="preserve">.</w:t>
-      </w:r>
-    </w:p>
-    <w:p>
-      <w:pPr>
-        <w:numPr>
-          <w:numId w:val="4"/>
-          <w:ilvl w:val="0"/>
-        </w:numPr>
-      </w:pPr>
-      <w:r>
-        <w:t xml:space="preserve">Geffen, E., Hadany, L.,</w:t>
-      </w:r>
-      <w:r>
-        <w:t xml:space="preserve"> </w:t>
-      </w:r>
-      <w:r>
-        <w:rPr>
-          <w:b/>
-        </w:rPr>
-        <w:t xml:space="preserve">Ram, Y.</w:t>
-      </w:r>
-      <w:r>
-        <w:t xml:space="preserve">, and Gafny, S. Genetic diversity in edge populations: A complementary view.</w:t>
-      </w:r>
-      <w:r>
-        <w:t xml:space="preserve"> </w:t>
-      </w:r>
-      <w:r>
-        <w:rPr>
-          <w:i/>
-        </w:rPr>
-        <w:t xml:space="preserve">Submitted</w:t>
-      </w:r>
-      <w:r>
-        <w:t xml:space="preserve">.</w:t>
-      </w:r>
-    </w:p>
-    <w:bookmarkStart w:id="27" w:name="presentations"/>
-    <w:p>
-      <w:pPr>
-        <w:pStyle w:val="Heading2"/>
-      </w:pPr>
-      <w:r>
-        <w:t xml:space="preserve">Presentations</w:t>
-      </w:r>
-    </w:p>
-    <w:bookmarkEnd w:id="27"/>
-    <w:p>
-      <w:pPr>
-        <w:pStyle w:val="DefinitionTerm"/>
-      </w:pPr>
-      <w:r>
-        <w:t xml:space="preserve">2013</w:t>
+        <w:t xml:space="preserve">Stress-induced mutagenesis and the evolution of complex traits</w:t>
+      </w:r>
+      <w:r>
+        <w:t xml:space="preserve"> </w:t>
+      </w:r>
+      <w:r>
+        <w:t xml:space="preserve">- Poster at</w:t>
+      </w:r>
+      <w:r>
+        <w:t xml:space="preserve"> </w:t>
+      </w:r>
+      <w:r>
+        <w:rPr>
+          <w:i/>
+        </w:rPr>
+        <w:t xml:space="preserve">Gordon Research Conference on Biological Mechanisms in Evolution</w:t>
+      </w:r>
+      <w:r>
+        <w:t xml:space="preserve">, Stonehill College, Easton, MA, USA, June 2-6.</w:t>
       </w:r>
     </w:p>
     <w:p>
@@ -1186,7 +1215,27 @@
         <w:t xml:space="preserve"> </w:t>
       </w:r>
       <w:r>
-        <w:t xml:space="preserve">(ESEB) in Lisbon, Portugal</w:t>
+        <w:t xml:space="preserve">(ESEB), Lisbon, Portugal</w:t>
+      </w:r>
+    </w:p>
+    <w:p>
+      <w:pPr>
+        <w:pStyle w:val="Definition"/>
+      </w:pPr>
+      <w:r>
+        <w:t xml:space="preserve">Future:</w:t>
+      </w:r>
+      <w:r>
+        <w:t xml:space="preserve"> </w:t>
+      </w:r>
+      <w:r>
+        <w:rPr>
+          <w:i/>
+        </w:rPr>
+        <w:t xml:space="preserve">Gordon Research Conference on Biological Mechanisms in Evolution</w:t>
+      </w:r>
+      <w:r>
+        <w:t xml:space="preserve">, Stonehill College, Easton, MA, USA.</w:t>
       </w:r>
     </w:p>
     <w:p>
@@ -1519,7 +1568,7 @@
 <file path=word/numbering.xml><?xml version="1.0" encoding="utf-8"?>
 <w:numbering xmlns:w="http://schemas.openxmlformats.org/wordprocessingml/2006/main">
   <w:abstractNum w:abstractNumId="0">
-    <w:nsid w:val="4209e9d8"/>
+    <w:nsid w:val="417cb638"/>
     <w:multiLevelType w:val="multilevel"/>
     <w:lvl w:ilvl="0">
       <w:numFmt w:val="bullet"/>
@@ -1600,7 +1649,7 @@
     </w:lvl>
   </w:abstractNum>
   <w:abstractNum w:abstractNumId="2">
-    <w:nsid w:val="81213c71"/>
+    <w:nsid w:val="e6fe81ac"/>
     <w:multiLevelType w:val="multilevel"/>
     <w:lvl w:ilvl="0">
       <w:numFmt w:val="bullet"/>

</xml_diff>

<commit_message>
bmc evol biol paper published
</commit_message>
<xml_diff>
--- a/curriculum-vitae.docx
+++ b/curriculum-vitae.docx
@@ -373,19 +373,24 @@
         <w:t xml:space="preserve">BMC Evol. Biol.</w:t>
       </w:r>
       <w:r>
-        <w:t xml:space="preserve">,</w:t>
-      </w:r>
-      <w:r>
-        <w:t xml:space="preserve"> </w:t>
-      </w:r>
-      <w:r>
-        <w:rPr>
-          <w:i/>
-        </w:rPr>
-        <w:t xml:space="preserve">In print</w:t>
-      </w:r>
-      <w:r>
-        <w:t xml:space="preserve">.</w:t>
+        <w:t xml:space="preserve">, 13:125. DOI:</w:t>
+      </w:r>
+      <w:r>
+        <w:t xml:space="preserve"> </w:t>
+      </w:r>
+      <w:hyperlink r:id="rId26">
+        <w:r>
+          <w:rPr>
+            <w:rStyle w:val="Hyperlink"/>
+          </w:rPr>
+          <w:t xml:space="preserve">10.1186/1471-2148-13-125</w:t>
+        </w:r>
+      </w:hyperlink>
+      <w:r>
+        <w:t xml:space="preserve"> </w:t>
+      </w:r>
+      <w:r>
+        <w:t xml:space="preserve">(OA)</w:t>
       </w:r>
     </w:p>
     <w:p>
@@ -422,7 +427,7 @@
       <w:r>
         <w:t xml:space="preserve"> </w:t>
       </w:r>
-      <w:hyperlink r:id="rId26">
+      <w:hyperlink r:id="rId27">
         <w:r>
           <w:rPr>
             <w:rStyle w:val="Hyperlink"/>
@@ -431,7 +436,7 @@
         </w:r>
       </w:hyperlink>
     </w:p>
-    <w:bookmarkStart w:id="27" w:name="presentations"/>
+    <w:bookmarkStart w:id="28" w:name="presentations"/>
     <w:p>
       <w:pPr>
         <w:pStyle w:val="Heading2"/>
@@ -440,7 +445,7 @@
         <w:t xml:space="preserve">Presentations</w:t>
       </w:r>
     </w:p>
-    <w:bookmarkEnd w:id="27"/>
+    <w:bookmarkEnd w:id="28"/>
     <w:p>
       <w:pPr>
         <w:pStyle w:val="DefinitionTerm"/>
@@ -584,7 +589,7 @@
       <w:r>
         <w:t xml:space="preserve"> </w:t>
       </w:r>
-      <w:hyperlink r:id="rId28">
+      <w:hyperlink r:id="rId29">
         <w:r>
           <w:rPr>
             <w:rStyle w:val="Hyperlink"/>
@@ -646,7 +651,7 @@
       <w:r>
         <w:t xml:space="preserve"> </w:t>
       </w:r>
-      <w:hyperlink r:id="rId28">
+      <w:hyperlink r:id="rId29">
         <w:r>
           <w:rPr>
             <w:rStyle w:val="Hyperlink"/>
@@ -713,7 +718,7 @@
       <w:r>
         <w:t xml:space="preserve"> </w:t>
       </w:r>
-      <w:hyperlink r:id="rId29">
+      <w:hyperlink r:id="rId30">
         <w:r>
           <w:rPr>
             <w:rStyle w:val="Hyperlink"/>
@@ -759,7 +764,7 @@
       <w:r>
         <w:t xml:space="preserve"> </w:t>
       </w:r>
-      <w:hyperlink r:id="rId30">
+      <w:hyperlink r:id="rId31">
         <w:r>
           <w:rPr>
             <w:rStyle w:val="Hyperlink"/>
@@ -855,7 +860,7 @@
         <w:t xml:space="preserve">.</w:t>
       </w:r>
     </w:p>
-    <w:bookmarkStart w:id="31" w:name="awards"/>
+    <w:bookmarkStart w:id="32" w:name="awards"/>
     <w:p>
       <w:pPr>
         <w:pStyle w:val="Heading2"/>
@@ -864,7 +869,7 @@
         <w:t xml:space="preserve">Awards</w:t>
       </w:r>
     </w:p>
-    <w:bookmarkEnd w:id="31"/>
+    <w:bookmarkEnd w:id="32"/>
     <w:p>
       <w:pPr>
         <w:pStyle w:val="DefinitionTerm"/>
@@ -1109,7 +1114,7 @@
         <w:t xml:space="preserve">Ulpana for excellent students in Life-Sciences at the Weizmann Institute of Science.</w:t>
       </w:r>
     </w:p>
-    <w:bookmarkStart w:id="32" w:name="peer-reviews"/>
+    <w:bookmarkStart w:id="33" w:name="peer-reviews"/>
     <w:p>
       <w:pPr>
         <w:pStyle w:val="Heading2"/>
@@ -1118,7 +1123,7 @@
         <w:t xml:space="preserve">Peer-Reviews</w:t>
       </w:r>
     </w:p>
-    <w:bookmarkEnd w:id="32"/>
+    <w:bookmarkEnd w:id="33"/>
     <w:p>
       <w:pPr>
         <w:pStyle w:val="DefinitionTerm"/>
@@ -1151,7 +1156,7 @@
         <w:t xml:space="preserve">Integrative Zoology</w:t>
       </w:r>
     </w:p>
-    <w:bookmarkStart w:id="33" w:name="teaching"/>
+    <w:bookmarkStart w:id="34" w:name="teaching"/>
     <w:p>
       <w:pPr>
         <w:pStyle w:val="Heading2"/>
@@ -1160,7 +1165,7 @@
         <w:t xml:space="preserve">Teaching</w:t>
       </w:r>
     </w:p>
-    <w:bookmarkEnd w:id="33"/>
+    <w:bookmarkEnd w:id="34"/>
     <w:p>
       <w:pPr>
         <w:pStyle w:val="DefinitionTerm"/>
@@ -1256,7 +1261,7 @@
         <w:t xml:space="preserve">at Tel-Aviv University</w:t>
       </w:r>
     </w:p>
-    <w:bookmarkStart w:id="34" w:name="conferences"/>
+    <w:bookmarkStart w:id="35" w:name="conferences"/>
     <w:p>
       <w:pPr>
         <w:pStyle w:val="Heading2"/>
@@ -1265,7 +1270,7 @@
         <w:t xml:space="preserve">Conferences</w:t>
       </w:r>
     </w:p>
-    <w:bookmarkEnd w:id="34"/>
+    <w:bookmarkEnd w:id="35"/>
     <w:p>
       <w:pPr>
         <w:pStyle w:val="DefinitionTerm"/>
@@ -1553,7 +1558,7 @@
         <w:t xml:space="preserve">in the Hebrew University, Jerusalem, Israel, October.</w:t>
       </w:r>
     </w:p>
-    <w:bookmarkStart w:id="35" w:name="public-outreach"/>
+    <w:bookmarkStart w:id="36" w:name="public-outreach"/>
     <w:p>
       <w:pPr>
         <w:pStyle w:val="Heading2"/>
@@ -1562,8 +1567,8 @@
         <w:t xml:space="preserve">Public Outreach</w:t>
       </w:r>
     </w:p>
-    <w:bookmarkEnd w:id="35"/>
-    <w:bookmarkStart w:id="36" w:name="publications-1"/>
+    <w:bookmarkEnd w:id="36"/>
+    <w:bookmarkStart w:id="37" w:name="publications-1"/>
     <w:p>
       <w:pPr>
         <w:pStyle w:val="Heading3"/>
@@ -1572,7 +1577,7 @@
         <w:t xml:space="preserve">Publications</w:t>
       </w:r>
     </w:p>
-    <w:bookmarkEnd w:id="36"/>
+    <w:bookmarkEnd w:id="37"/>
     <w:p>
       <w:pPr>
         <w:numPr>
@@ -1608,7 +1613,7 @@
         <w:t xml:space="preserve">: June, 32-41</w:t>
       </w:r>
     </w:p>
-    <w:bookmarkStart w:id="37" w:name="presentations-1"/>
+    <w:bookmarkStart w:id="38" w:name="presentations-1"/>
     <w:p>
       <w:pPr>
         <w:pStyle w:val="Heading3"/>
@@ -1617,7 +1622,7 @@
         <w:t xml:space="preserve">Presentations</w:t>
       </w:r>
     </w:p>
-    <w:bookmarkEnd w:id="37"/>
+    <w:bookmarkEnd w:id="38"/>
     <w:p>
       <w:pPr>
         <w:numPr>
@@ -1649,7 +1654,7 @@
 <file path=word/numbering.xml><?xml version="1.0" encoding="utf-8"?>
 <w:numbering xmlns:w="http://schemas.openxmlformats.org/wordprocessingml/2006/main">
   <w:abstractNum w:abstractNumId="0">
-    <w:nsid w:val="3eb656af"/>
+    <w:nsid w:val="1930ae55"/>
     <w:multiLevelType w:val="multilevel"/>
     <w:lvl w:ilvl="0">
       <w:numFmt w:val="bullet"/>
@@ -1730,7 +1735,7 @@
     </w:lvl>
   </w:abstractNum>
   <w:abstractNum w:abstractNumId="2">
-    <w:nsid w:val="280c74c6"/>
+    <w:nsid w:val="4f7cb33c"/>
     <w:multiLevelType w:val="multilevel"/>
     <w:lvl w:ilvl="0">
       <w:numFmt w:val="bullet"/>

</xml_diff>

<commit_message>
summer courses, fall semester, poster title at eseb2013
</commit_message>
<xml_diff>
--- a/curriculum-vitae.docx
+++ b/curriculum-vitae.docx
@@ -35,7 +35,7 @@
         <w:pStyle w:val="Date"/>
       </w:pPr>
       <w:r>
-        <w:t xml:space="preserve">June</w:t>
+        <w:t xml:space="preserve">July</w:t>
       </w:r>
       <w:r>
         <w:t xml:space="preserve"> </w:t>
@@ -459,7 +459,13 @@
         <w:pStyle w:val="Definition"/>
       </w:pPr>
       <w:r>
-        <w:t xml:space="preserve">Future:</w:t>
+        <w:rPr>
+          <w:i/>
+        </w:rPr>
+        <w:t xml:space="preserve">Upcoming</w:t>
+      </w:r>
+      <w:r>
+        <w:t xml:space="preserve">:</w:t>
       </w:r>
       <w:r>
         <w:t xml:space="preserve"> </w:t>
@@ -468,7 +474,7 @@
         <w:rPr>
           <w:b/>
         </w:rPr>
-        <w:t xml:space="preserve">Stress-induced Mmutagenesis and the Evolution of Complex Traits</w:t>
+        <w:t xml:space="preserve">Adaptedness, Adaptability and Stress-Induced Mutagenesis</w:t>
       </w:r>
       <w:r>
         <w:t xml:space="preserve"> </w:t>
@@ -1171,6 +1177,46 @@
         <w:pStyle w:val="DefinitionTerm"/>
       </w:pPr>
       <w:r>
+        <w:t xml:space="preserve">Fall 2013</w:t>
+      </w:r>
+    </w:p>
+    <w:p>
+      <w:pPr>
+        <w:pStyle w:val="Definition"/>
+      </w:pPr>
+      <w:r>
+        <w:t xml:space="preserve">Python Programming for Engineers (0509-1820, Teacher)</w:t>
+      </w:r>
+    </w:p>
+    <w:p>
+      <w:pPr>
+        <w:pStyle w:val="DefinitionTerm"/>
+      </w:pPr>
+      <w:r>
+        <w:t xml:space="preserve">Summer 2013</w:t>
+      </w:r>
+    </w:p>
+    <w:p>
+      <w:pPr>
+        <w:pStyle w:val="Definition"/>
+      </w:pPr>
+      <w:r>
+        <w:t xml:space="preserve">Gentle Introduction to Programming (preparation course for 1st year CS students)</w:t>
+      </w:r>
+    </w:p>
+    <w:p>
+      <w:pPr>
+        <w:pStyle w:val="Definition"/>
+      </w:pPr>
+      <w:r>
+        <w:t xml:space="preserve">Introduction to Programming for Engineers (preparation course for 1st year eng. students)</w:t>
+      </w:r>
+    </w:p>
+    <w:p>
+      <w:pPr>
+        <w:pStyle w:val="DefinitionTerm"/>
+      </w:pPr>
+      <w:r>
         <w:t xml:space="preserve">Spring 2013</w:t>
       </w:r>
     </w:p>
@@ -1284,7 +1330,13 @@
         <w:pStyle w:val="Definition"/>
       </w:pPr>
       <w:r>
-        <w:t xml:space="preserve">Future:</w:t>
+        <w:rPr>
+          <w:i/>
+        </w:rPr>
+        <w:t xml:space="preserve">Upcoming</w:t>
+      </w:r>
+      <w:r>
+        <w:t xml:space="preserve">:</w:t>
       </w:r>
       <w:r>
         <w:t xml:space="preserve"> </w:t>
@@ -1654,7 +1706,7 @@
 <file path=word/numbering.xml><?xml version="1.0" encoding="utf-8"?>
 <w:numbering xmlns:w="http://schemas.openxmlformats.org/wordprocessingml/2006/main">
   <w:abstractNum w:abstractNumId="0">
-    <w:nsid w:val="1930ae55"/>
+    <w:nsid w:val="589e79f1"/>
     <w:multiLevelType w:val="multilevel"/>
     <w:lvl w:ilvl="0">
       <w:numFmt w:val="bullet"/>
@@ -1735,7 +1787,7 @@
     </w:lvl>
   </w:abstractNum>
   <w:abstractNum w:abstractNumId="2">
-    <w:nsid w:val="4f7cb33c"/>
+    <w:nsid w:val="23a390f2"/>
     <w:multiLevelType w:val="multilevel"/>
     <w:lvl w:ilvl="0">
       <w:numFmt w:val="bullet"/>

</xml_diff>

<commit_message>
april update: ISM and seminars
</commit_message>
<xml_diff>
--- a/curriculum-vitae.docx
+++ b/curriculum-vitae.docx
@@ -35,7 +35,7 @@
         <w:pStyle w:val="Date"/>
       </w:pPr>
       <w:r>
-        <w:t xml:space="preserve">March</w:t>
+        <w:t xml:space="preserve">April</w:t>
       </w:r>
       <w:r>
         <w:t xml:space="preserve"> </w:t>
@@ -64,6 +64,7 @@
     </w:p>
     <w:p>
       <w:pPr>
+        <w:pStyle w:val="Compact"/>
         <w:pStyle w:val="Definition"/>
       </w:pPr>
       <w:r>
@@ -80,6 +81,7 @@
     </w:p>
     <w:p>
       <w:pPr>
+        <w:pStyle w:val="Compact"/>
         <w:pStyle w:val="Definition"/>
       </w:pPr>
       <w:r>
@@ -96,6 +98,7 @@
     </w:p>
     <w:p>
       <w:pPr>
+        <w:pStyle w:val="Compact"/>
         <w:pStyle w:val="Definition"/>
       </w:pPr>
       <w:r>
@@ -112,6 +115,7 @@
     </w:p>
     <w:p>
       <w:pPr>
+        <w:pStyle w:val="Compact"/>
         <w:pStyle w:val="Definition"/>
       </w:pPr>
       <w:hyperlink r:id="rId22">
@@ -133,6 +137,7 @@
     </w:p>
     <w:p>
       <w:pPr>
+        <w:pStyle w:val="Compact"/>
         <w:pStyle w:val="Definition"/>
       </w:pPr>
       <w:hyperlink r:id="rId23">
@@ -187,6 +192,7 @@
     </w:p>
     <w:p>
       <w:pPr>
+        <w:pStyle w:val="Compact"/>
         <w:numPr>
           <w:numId w:val="3"/>
           <w:ilvl w:val="1"/>
@@ -198,6 +204,7 @@
     </w:p>
     <w:p>
       <w:pPr>
+        <w:pStyle w:val="Compact"/>
         <w:numPr>
           <w:numId w:val="3"/>
           <w:ilvl w:val="1"/>
@@ -308,6 +315,7 @@
     <w:bookmarkEnd w:id="25"/>
     <w:p>
       <w:pPr>
+        <w:pStyle w:val="Compact"/>
         <w:numPr>
           <w:numId w:val="4"/>
           <w:ilvl w:val="0"/>
@@ -340,6 +348,7 @@
     </w:p>
     <w:p>
       <w:pPr>
+        <w:pStyle w:val="Compact"/>
         <w:numPr>
           <w:numId w:val="4"/>
           <w:ilvl w:val="0"/>
@@ -375,6 +384,7 @@
     </w:p>
     <w:p>
       <w:pPr>
+        <w:pStyle w:val="Compact"/>
         <w:numPr>
           <w:numId w:val="4"/>
           <w:ilvl w:val="0"/>
@@ -427,6 +437,7 @@
     </w:p>
     <w:p>
       <w:pPr>
+        <w:pStyle w:val="Compact"/>
         <w:numPr>
           <w:numId w:val="4"/>
           <w:ilvl w:val="0"/>
@@ -488,19 +499,74 @@
     </w:p>
     <w:p>
       <w:pPr>
+        <w:pStyle w:val="Compact"/>
         <w:pStyle w:val="Definition"/>
       </w:pPr>
       <w:r>
         <w:rPr>
           <w:b/>
         </w:rPr>
+        <w:t xml:space="preserve">On the role of stress-induced mutagenesis in evolution</w:t>
+      </w:r>
+      <w:r>
+        <w:t xml:space="preserve"> </w:t>
+      </w:r>
+      <w:r>
+        <w:t xml:space="preserve">- Poster at ISM (Israel Society for Microbiology) annual meeting, Haifa, April.</w:t>
+      </w:r>
+    </w:p>
+    <w:p>
+      <w:pPr>
+        <w:pStyle w:val="Compact"/>
+        <w:pStyle w:val="Definition"/>
+      </w:pPr>
+      <w:r>
+        <w:rPr>
+          <w:b/>
+        </w:rPr>
+        <w:t xml:space="preserve">Stress, mutation, evolution, and mathematical models</w:t>
+      </w:r>
+      <w:r>
+        <w:t xml:space="preserve"> </w:t>
+      </w:r>
+      <w:r>
+        <w:t xml:space="preserve">- Presentation at the Astrophysics student journal club at Tel-Aviv University, March.</w:t>
+      </w:r>
+    </w:p>
+    <w:p>
+      <w:pPr>
+        <w:pStyle w:val="Compact"/>
+        <w:pStyle w:val="Definition"/>
+      </w:pPr>
+      <w:r>
+        <w:rPr>
+          <w:b/>
+        </w:rPr>
+        <w:t xml:space="preserve">Modeling the evolution of the mutation rate</w:t>
+      </w:r>
+      <w:r>
+        <w:t xml:space="preserve"> </w:t>
+      </w:r>
+      <w:r>
+        <w:t xml:space="preserve">- Presentation at the Topics in Theoretical and Mathematical Biology Seminar at Tel-Aviv University, March.</w:t>
+      </w:r>
+    </w:p>
+    <w:p>
+      <w:pPr>
+        <w:pStyle w:val="Compact"/>
+        <w:pStyle w:val="Definition"/>
+      </w:pPr>
+      <w:r>
+        <w:rPr>
+          <w:b/>
+        </w:rPr>
         <w:t xml:space="preserve">The rate of complex adaptation with and without stress-induced mutagenesis</w:t>
       </w:r>
       <w:r>
         <w:t xml:space="preserve"> </w:t>
       </w:r>
       <w:r>
-        <w:t xml:space="preserve">- Poster at FISEB/ILANIT 2014, Eilat, February</w:t>
+        <w:t xml:space="preserve">- Poster at FISEB/ILANIT 2014, Eilat, February.</w:t>
       </w:r>
     </w:p>
     <w:p>
@@ -513,22 +579,25 @@
     </w:p>
     <w:p>
       <w:pPr>
-        <w:pStyle w:val="Definition"/>
-      </w:pPr>
-      <w:r>
-        <w:t xml:space="preserve">Seminar presentation at the Pupko Lab at Tel-Aviv University, November</w:t>
-      </w:r>
-    </w:p>
-    <w:p>
-      <w:pPr>
-        <w:pStyle w:val="Definition"/>
-      </w:pPr>
-      <w:r>
-        <w:t xml:space="preserve">Seminar presentation at the Philisophy of Biology Group at the Humanities Faculty, Tel-Aviv University, October</w:t>
-      </w:r>
-    </w:p>
-    <w:p>
-      <w:pPr>
+        <w:pStyle w:val="Compact"/>
+        <w:pStyle w:val="Definition"/>
+      </w:pPr>
+      <w:r>
+        <w:t xml:space="preserve">Seminar presentation at the Pupko Lab at Tel-Aviv University, November.</w:t>
+      </w:r>
+    </w:p>
+    <w:p>
+      <w:pPr>
+        <w:pStyle w:val="Compact"/>
+        <w:pStyle w:val="Definition"/>
+      </w:pPr>
+      <w:r>
+        <w:t xml:space="preserve">Seminar presentation at the Philisophy of Biology Group at the Humanities Faculty, Tel-Aviv University, October.</w:t>
+      </w:r>
+    </w:p>
+    <w:p>
+      <w:pPr>
+        <w:pStyle w:val="Compact"/>
         <w:pStyle w:val="Definition"/>
       </w:pPr>
       <w:r>
@@ -561,6 +630,7 @@
     </w:p>
     <w:p>
       <w:pPr>
+        <w:pStyle w:val="Compact"/>
         <w:pStyle w:val="Definition"/>
       </w:pPr>
       <w:r>
@@ -593,6 +663,7 @@
     </w:p>
     <w:p>
       <w:pPr>
+        <w:pStyle w:val="Compact"/>
         <w:pStyle w:val="Definition"/>
       </w:pPr>
       <w:r>
@@ -622,6 +693,7 @@
     </w:p>
     <w:p>
       <w:pPr>
+        <w:pStyle w:val="Compact"/>
         <w:pStyle w:val="Definition"/>
       </w:pPr>
       <w:r>
@@ -659,6 +731,7 @@
     </w:p>
     <w:p>
       <w:pPr>
+        <w:pStyle w:val="Compact"/>
         <w:pStyle w:val="Definition"/>
       </w:pPr>
       <w:r>
@@ -710,6 +783,7 @@
     </w:p>
     <w:p>
       <w:pPr>
+        <w:pStyle w:val="Compact"/>
         <w:pStyle w:val="Definition"/>
       </w:pPr>
       <w:r>
@@ -718,6 +792,7 @@
     </w:p>
     <w:p>
       <w:pPr>
+        <w:pStyle w:val="Compact"/>
         <w:pStyle w:val="Definition"/>
       </w:pPr>
       <w:r>
@@ -772,6 +847,7 @@
     </w:p>
     <w:p>
       <w:pPr>
+        <w:pStyle w:val="Compact"/>
         <w:pStyle w:val="Definition"/>
       </w:pPr>
       <w:r>
@@ -780,6 +856,7 @@
     </w:p>
     <w:p>
       <w:pPr>
+        <w:pStyle w:val="Compact"/>
         <w:pStyle w:val="Definition"/>
       </w:pPr>
       <w:r>
@@ -788,6 +865,7 @@
     </w:p>
     <w:p>
       <w:pPr>
+        <w:pStyle w:val="Compact"/>
         <w:pStyle w:val="Definition"/>
       </w:pPr>
       <w:r>
@@ -831,6 +909,7 @@
     </w:p>
     <w:p>
       <w:pPr>
+        <w:pStyle w:val="Compact"/>
         <w:pStyle w:val="Definition"/>
       </w:pPr>
       <w:r>
@@ -885,6 +964,7 @@
     </w:p>
     <w:p>
       <w:pPr>
+        <w:pStyle w:val="Compact"/>
         <w:pStyle w:val="Definition"/>
       </w:pPr>
       <w:r>
@@ -917,6 +997,7 @@
     </w:p>
     <w:p>
       <w:pPr>
+        <w:pStyle w:val="Compact"/>
         <w:pStyle w:val="Definition"/>
       </w:pPr>
       <w:r>
@@ -979,6 +1060,7 @@
     </w:p>
     <w:p>
       <w:pPr>
+        <w:pStyle w:val="Compact"/>
         <w:pStyle w:val="Definition"/>
       </w:pPr>
       <w:r>
@@ -1002,6 +1084,7 @@
     </w:p>
     <w:p>
       <w:pPr>
+        <w:pStyle w:val="Compact"/>
         <w:pStyle w:val="Definition"/>
       </w:pPr>
       <w:r>
@@ -1048,6 +1131,7 @@
     </w:p>
     <w:p>
       <w:pPr>
+        <w:pStyle w:val="Compact"/>
         <w:pStyle w:val="Definition"/>
       </w:pPr>
       <w:r>
@@ -1056,6 +1140,7 @@
     </w:p>
     <w:p>
       <w:pPr>
+        <w:pStyle w:val="Compact"/>
         <w:pStyle w:val="Definition"/>
       </w:pPr>
       <w:r>
@@ -1079,6 +1164,7 @@
     </w:p>
     <w:p>
       <w:pPr>
+        <w:pStyle w:val="Compact"/>
         <w:pStyle w:val="Definition"/>
       </w:pPr>
       <w:r>
@@ -1122,6 +1208,7 @@
     </w:p>
     <w:p>
       <w:pPr>
+        <w:pStyle w:val="Compact"/>
         <w:pStyle w:val="Definition"/>
       </w:pPr>
       <w:r>
@@ -1153,6 +1240,7 @@
     </w:p>
     <w:p>
       <w:pPr>
+        <w:pStyle w:val="Compact"/>
         <w:pStyle w:val="Definition"/>
       </w:pPr>
       <w:r>
@@ -1161,6 +1249,7 @@
     </w:p>
     <w:p>
       <w:pPr>
+        <w:pStyle w:val="Compact"/>
         <w:pStyle w:val="Definition"/>
       </w:pPr>
       <w:r>
@@ -1184,6 +1273,7 @@
     </w:p>
     <w:p>
       <w:pPr>
+        <w:pStyle w:val="Compact"/>
         <w:pStyle w:val="Definition"/>
       </w:pPr>
       <w:r>
@@ -1215,6 +1305,7 @@
     </w:p>
     <w:p>
       <w:pPr>
+        <w:pStyle w:val="Compact"/>
         <w:pStyle w:val="Definition"/>
       </w:pPr>
       <w:r>
@@ -1256,6 +1347,7 @@
     </w:p>
     <w:p>
       <w:pPr>
+        <w:pStyle w:val="Compact"/>
         <w:pStyle w:val="Definition"/>
       </w:pPr>
       <w:r>
@@ -1272,6 +1364,7 @@
     </w:p>
     <w:p>
       <w:pPr>
+        <w:pStyle w:val="Compact"/>
         <w:pStyle w:val="Definition"/>
       </w:pPr>
       <w:r>
@@ -1298,6 +1391,7 @@
     </w:p>
     <w:p>
       <w:pPr>
+        <w:pStyle w:val="Compact"/>
         <w:pStyle w:val="Definition"/>
       </w:pPr>
       <w:r>
@@ -1314,6 +1408,7 @@
     </w:p>
     <w:p>
       <w:pPr>
+        <w:pStyle w:val="Compact"/>
         <w:pStyle w:val="Definition"/>
       </w:pPr>
       <w:r>
@@ -1322,6 +1417,7 @@
     </w:p>
     <w:p>
       <w:pPr>
+        <w:pStyle w:val="Compact"/>
         <w:pStyle w:val="Definition"/>
       </w:pPr>
       <w:r>
@@ -1338,6 +1434,7 @@
     </w:p>
     <w:p>
       <w:pPr>
+        <w:pStyle w:val="Compact"/>
         <w:pStyle w:val="Definition"/>
       </w:pPr>
       <w:r>
@@ -1354,6 +1451,7 @@
     </w:p>
     <w:p>
       <w:pPr>
+        <w:pStyle w:val="Compact"/>
         <w:pStyle w:val="Definition"/>
       </w:pPr>
       <w:r>
@@ -1370,6 +1468,7 @@
     </w:p>
     <w:p>
       <w:pPr>
+        <w:pStyle w:val="Compact"/>
         <w:pStyle w:val="Definition"/>
       </w:pPr>
       <w:r>
@@ -1386,6 +1485,7 @@
     </w:p>
     <w:p>
       <w:pPr>
+        <w:pStyle w:val="Compact"/>
         <w:pStyle w:val="Definition"/>
       </w:pPr>
       <w:r>
@@ -1402,6 +1502,7 @@
     </w:p>
     <w:p>
       <w:pPr>
+        <w:pStyle w:val="Compact"/>
         <w:pStyle w:val="Definition"/>
       </w:pPr>
       <w:r>
@@ -1443,6 +1544,16 @@
     </w:p>
     <w:p>
       <w:pPr>
+        <w:pStyle w:val="Compact"/>
+        <w:pStyle w:val="Definition"/>
+      </w:pPr>
+      <w:r>
+        <w:t xml:space="preserve">Israel Society for Microbiology (ISM) annual meeting in Haifa, April.</w:t>
+      </w:r>
+    </w:p>
+    <w:p>
+      <w:pPr>
+        <w:pStyle w:val="Compact"/>
         <w:pStyle w:val="Definition"/>
       </w:pPr>
       <w:r>
@@ -1474,6 +1585,7 @@
     </w:p>
     <w:p>
       <w:pPr>
+        <w:pStyle w:val="Compact"/>
         <w:pStyle w:val="Definition"/>
       </w:pPr>
       <w:r>
@@ -1491,6 +1603,7 @@
     </w:p>
     <w:p>
       <w:pPr>
+        <w:pStyle w:val="Compact"/>
         <w:pStyle w:val="Definition"/>
       </w:pPr>
       <w:r>
@@ -1508,6 +1621,7 @@
     </w:p>
     <w:p>
       <w:pPr>
+        <w:pStyle w:val="Compact"/>
         <w:pStyle w:val="Definition"/>
       </w:pPr>
       <w:r>
@@ -1538,6 +1652,7 @@
     </w:p>
     <w:p>
       <w:pPr>
+        <w:pStyle w:val="Compact"/>
         <w:pStyle w:val="Definition"/>
       </w:pPr>
       <w:r>
@@ -1563,6 +1678,7 @@
     </w:p>
     <w:p>
       <w:pPr>
+        <w:pStyle w:val="Compact"/>
         <w:pStyle w:val="Definition"/>
       </w:pPr>
       <w:r>
@@ -1580,6 +1696,7 @@
     </w:p>
     <w:p>
       <w:pPr>
+        <w:pStyle w:val="Compact"/>
         <w:pStyle w:val="Definition"/>
       </w:pPr>
       <w:r>
@@ -1605,6 +1722,7 @@
     </w:p>
     <w:p>
       <w:pPr>
+        <w:pStyle w:val="Compact"/>
         <w:pStyle w:val="Definition"/>
       </w:pPr>
       <w:r>
@@ -1630,6 +1748,7 @@
     </w:p>
     <w:p>
       <w:pPr>
+        <w:pStyle w:val="Compact"/>
         <w:pStyle w:val="Definition"/>
       </w:pPr>
       <w:r>
@@ -1647,6 +1766,7 @@
     </w:p>
     <w:p>
       <w:pPr>
+        <w:pStyle w:val="Compact"/>
         <w:pStyle w:val="Definition"/>
       </w:pPr>
       <w:r>
@@ -1664,6 +1784,7 @@
     </w:p>
     <w:p>
       <w:pPr>
+        <w:pStyle w:val="Compact"/>
         <w:pStyle w:val="Definition"/>
       </w:pPr>
       <w:r>
@@ -1681,6 +1802,7 @@
     </w:p>
     <w:p>
       <w:pPr>
+        <w:pStyle w:val="Compact"/>
         <w:pStyle w:val="Definition"/>
       </w:pPr>
       <w:r>
@@ -1706,6 +1828,7 @@
     </w:p>
     <w:p>
       <w:pPr>
+        <w:pStyle w:val="Compact"/>
         <w:pStyle w:val="Definition"/>
       </w:pPr>
       <w:r>
@@ -1723,6 +1846,7 @@
     </w:p>
     <w:p>
       <w:pPr>
+        <w:pStyle w:val="Compact"/>
         <w:pStyle w:val="Definition"/>
       </w:pPr>
       <w:r>
@@ -1784,6 +1908,7 @@
     <w:bookmarkEnd w:id="37"/>
     <w:p>
       <w:pPr>
+        <w:pStyle w:val="Compact"/>
         <w:numPr>
           <w:numId w:val="5"/>
           <w:ilvl w:val="0"/>
@@ -1829,6 +1954,7 @@
     <w:bookmarkEnd w:id="38"/>
     <w:p>
       <w:pPr>
+        <w:pStyle w:val="Compact"/>
         <w:numPr>
           <w:numId w:val="6"/>
           <w:ilvl w:val="0"/>
@@ -1858,7 +1984,7 @@
 <file path=word/numbering.xml><?xml version="1.0" encoding="utf-8"?>
 <w:numbering xmlns:w="http://schemas.openxmlformats.org/wordprocessingml/2006/main">
   <w:abstractNum w:abstractNumId="0">
-    <w:nsid w:val="b3391369"/>
+    <w:nsid w:val="7010319b"/>
     <w:multiLevelType w:val="multilevel"/>
     <w:lvl w:ilvl="0">
       <w:numFmt w:val="bullet"/>
@@ -1939,7 +2065,7 @@
     </w:lvl>
   </w:abstractNum>
   <w:abstractNum w:abstractNumId="2">
-    <w:nsid w:val="2ce7b3b5"/>
+    <w:nsid w:val="ea54dfc8"/>
     <w:multiLevelType w:val="multilevel"/>
     <w:lvl w:ilvl="0">
       <w:numFmt w:val="bullet"/>
@@ -2061,6 +2187,17 @@
   <w:style w:type="paragraph" w:default="1" w:styleId="Normal">
     <w:name w:val="Normal"/>
     <w:qFormat/>
+    <w:pPr>
+      <w:spacing w:before="180" w:after="180"/>
+    </w:pPr>
+  </w:style>
+  <w:style w:type="paragraph" w:styleId="Compact">
+    <w:name w:val="Compact"/>
+    <w:basedOn w:val="Normal"/>
+    <w:qFormat/>
+    <w:pPr>
+      <w:spacing w:before="36" w:after="36"/>
+    </w:pPr>
   </w:style>
   <w:style w:type="paragraph" w:styleId="Title">
     <w:name w:val="Title"/>
@@ -2227,6 +2364,14 @@
       <w:sz w:val="20"/>
       <w:szCs w:val="20"/>
     </w:rPr>
+  </w:style>
+  <w:style w:type="paragraph" w:styleId="FootnoteText">
+    <w:name w:val="Footnote Text"/>
+    <w:basedOn w:val="Normal"/>
+    <w:next w:val="FootnoteText"/>
+    <w:uiPriority w:val="9"/>
+    <w:unhideWhenUsed/>
+    <w:qFormat/>
   </w:style>
   <w:style w:type="character" w:default="1" w:styleId="DefaultParagraphFont">
     <w:name w:val="Default Paragraph Font"/>

</xml_diff>

<commit_message>
july update: prsb accepted, py4life approved
</commit_message>
<xml_diff>
--- a/curriculum-vitae.docx
+++ b/curriculum-vitae.docx
@@ -35,7 +35,7 @@
         <w:pStyle w:val="Date"/>
       </w:pPr>
       <w:r>
-        <w:t xml:space="preserve">May</w:t>
+        <w:t xml:space="preserve">July</w:t>
       </w:r>
       <w:r>
         <w:t xml:space="preserve"> </w:t>
@@ -322,16 +322,19 @@
         </w:numPr>
       </w:pPr>
       <w:r>
+        <w:t xml:space="preserve">Geffen, E., Hadany, L.,</w:t>
+      </w:r>
+      <w:r>
+        <w:t xml:space="preserve"> </w:t>
+      </w:r>
+      <w:r>
         <w:rPr>
           <w:b/>
         </w:rPr>
         <w:t xml:space="preserve">Ram, Y.</w:t>
       </w:r>
       <w:r>
-        <w:t xml:space="preserve"> </w:t>
-      </w:r>
-      <w:r>
-        <w:t xml:space="preserve">and Hadany, L. Stress-induced mutagenesis and complex adaptation.</w:t>
+        <w:t xml:space="preserve">, and Gafny, S. Genetic diversity in edge populations: A complementary view.</w:t>
       </w:r>
       <w:r>
         <w:t xml:space="preserve"> </w:t>
@@ -355,19 +358,16 @@
         </w:numPr>
       </w:pPr>
       <w:r>
-        <w:t xml:space="preserve">Geffen, E., Hadany, L.,</w:t>
-      </w:r>
-      <w:r>
-        <w:t xml:space="preserve"> </w:t>
-      </w:r>
-      <w:r>
         <w:rPr>
           <w:b/>
         </w:rPr>
         <w:t xml:space="preserve">Ram, Y.</w:t>
       </w:r>
       <w:r>
-        <w:t xml:space="preserve">, and Gafny, S. Genetic diversity in edge populations: A complementary view.</w:t>
+        <w:t xml:space="preserve"> </w:t>
+      </w:r>
+      <w:r>
+        <w:t xml:space="preserve">and Hadany, L. The probability of improvement in Fisher’s geometric model - a probabilistic approach.</w:t>
       </w:r>
       <w:r>
         <w:t xml:space="preserve"> </w:t>
@@ -377,6 +377,51 @@
           <w:i/>
         </w:rPr>
         <w:t xml:space="preserve">Submitted</w:t>
+      </w:r>
+      <w:r>
+        <w:t xml:space="preserve">.</w:t>
+      </w:r>
+    </w:p>
+    <w:p>
+      <w:pPr>
+        <w:pStyle w:val="Compact"/>
+        <w:numPr>
+          <w:numId w:val="4"/>
+          <w:ilvl w:val="0"/>
+        </w:numPr>
+      </w:pPr>
+      <w:r>
+        <w:rPr>
+          <w:b/>
+        </w:rPr>
+        <w:t xml:space="preserve">Ram, Y.</w:t>
+      </w:r>
+      <w:r>
+        <w:t xml:space="preserve"> </w:t>
+      </w:r>
+      <w:r>
+        <w:t xml:space="preserve">and Hadany, L. (2014) Stress-induced mutagenesis and complex adaptation.</w:t>
+      </w:r>
+      <w:r>
+        <w:t xml:space="preserve"> </w:t>
+      </w:r>
+      <w:r>
+        <w:rPr>
+          <w:i/>
+        </w:rPr>
+        <w:t xml:space="preserve">Proceeding of the Royal Society B</w:t>
+      </w:r>
+      <w:r>
+        <w:t xml:space="preserve">.</w:t>
+      </w:r>
+      <w:r>
+        <w:t xml:space="preserve"> </w:t>
+      </w:r>
+      <w:r>
+        <w:rPr>
+          <w:i/>
+        </w:rPr>
+        <w:t xml:space="preserve">Accepted</w:t>
       </w:r>
       <w:r>
         <w:t xml:space="preserve">.</w:t>
@@ -1342,6 +1387,23 @@
         <w:pStyle w:val="DefinitionTerm"/>
       </w:pPr>
       <w:r>
+        <w:t xml:space="preserve">2014</w:t>
+      </w:r>
+    </w:p>
+    <w:p>
+      <w:pPr>
+        <w:pStyle w:val="Compact"/>
+        <w:pStyle w:val="Definition"/>
+      </w:pPr>
+      <w:r>
+        <w:t xml:space="preserve">PLOS ONE</w:t>
+      </w:r>
+    </w:p>
+    <w:p>
+      <w:pPr>
+        <w:pStyle w:val="DefinitionTerm"/>
+      </w:pPr>
+      <w:r>
         <w:t xml:space="preserve">2012</w:t>
       </w:r>
     </w:p>
@@ -1381,6 +1443,66 @@
       </w:r>
     </w:p>
     <w:bookmarkEnd w:id="34"/>
+    <w:p>
+      <w:pPr>
+        <w:pStyle w:val="DefinitionTerm"/>
+      </w:pPr>
+      <w:r>
+        <w:t xml:space="preserve">Spring 2015</w:t>
+      </w:r>
+    </w:p>
+    <w:p>
+      <w:pPr>
+        <w:pStyle w:val="Compact"/>
+        <w:pStyle w:val="Definition"/>
+      </w:pPr>
+      <w:r>
+        <w:t xml:space="preserve">Programming in Python for Life Science Graduate Students (Teacher)</w:t>
+      </w:r>
+    </w:p>
+    <w:p>
+      <w:pPr>
+        <w:pStyle w:val="DefinitionTerm"/>
+      </w:pPr>
+      <w:r>
+        <w:t xml:space="preserve">Fall 2014</w:t>
+      </w:r>
+    </w:p>
+    <w:p>
+      <w:pPr>
+        <w:pStyle w:val="Compact"/>
+        <w:pStyle w:val="Definition"/>
+      </w:pPr>
+      <w:r>
+        <w:t xml:space="preserve">Python Programming for Engineers (0509-1820, Teacher)</w:t>
+      </w:r>
+    </w:p>
+    <w:p>
+      <w:pPr>
+        <w:pStyle w:val="DefinitionTerm"/>
+      </w:pPr>
+      <w:r>
+        <w:t xml:space="preserve">Summer 2014</w:t>
+      </w:r>
+    </w:p>
+    <w:p>
+      <w:pPr>
+        <w:pStyle w:val="Compact"/>
+        <w:pStyle w:val="Definition"/>
+      </w:pPr>
+      <w:r>
+        <w:t xml:space="preserve">Gentle Introduction to Programming (preparation course for 1st year CS students)</w:t>
+      </w:r>
+    </w:p>
+    <w:p>
+      <w:pPr>
+        <w:pStyle w:val="Compact"/>
+        <w:pStyle w:val="Definition"/>
+      </w:pPr>
+      <w:r>
+        <w:t xml:space="preserve">Introduction to Programming for Engineers (preparation course for 1st year eng. students)</w:t>
+      </w:r>
+    </w:p>
     <w:p>
       <w:pPr>
         <w:pStyle w:val="DefinitionTerm"/>
@@ -1984,7 +2106,7 @@
 <file path=word/numbering.xml><?xml version="1.0" encoding="utf-8"?>
 <w:numbering xmlns:w="http://schemas.openxmlformats.org/wordprocessingml/2006/main">
   <w:abstractNum w:abstractNumId="0">
-    <w:nsid w:val="8594605e"/>
+    <w:nsid w:val="7b08c09c"/>
     <w:multiLevelType w:val="multilevel"/>
     <w:lvl w:ilvl="0">
       <w:numFmt w:val="bullet"/>
@@ -2065,7 +2187,7 @@
     </w:lvl>
   </w:abstractNum>
   <w:abstractNum w:abstractNumId="2">
-    <w:nsid w:val="f647c28a"/>
+    <w:nsid w:val="e1d3e06e"/>
     <w:multiLevelType w:val="multilevel"/>
     <w:lvl w:ilvl="0">
       <w:numFmt w:val="bullet"/>

</xml_diff>

<commit_message>
rpsb 2014 doi and link
</commit_message>
<xml_diff>
--- a/curriculum-vitae.docx
+++ b/curriculum-vitae.docx
@@ -412,20 +412,19 @@
         <w:t xml:space="preserve">Proceeding of the Royal Society B</w:t>
       </w:r>
       <w:r>
-        <w:t xml:space="preserve">.</w:t>
-      </w:r>
-      <w:r>
-        <w:t xml:space="preserve"> </w:t>
-      </w:r>
-      <w:r>
-        <w:rPr>
-          <w:i/>
-        </w:rPr>
-        <w:t xml:space="preserve">Accepted</w:t>
-      </w:r>
-      <w:r>
-        <w:t xml:space="preserve">.</w:t>
-      </w:r>
+        <w:t xml:space="preserve">. 281: 20141025. DOI:</w:t>
+      </w:r>
+      <w:r>
+        <w:t xml:space="preserve"> </w:t>
+      </w:r>
+      <w:hyperlink r:id="rId26">
+        <w:r>
+          <w:rPr>
+            <w:rStyle w:val="Link"/>
+          </w:rPr>
+          <w:t xml:space="preserve">10.1098/rspb.2014.1025</w:t>
+        </w:r>
+      </w:hyperlink>
     </w:p>
     <w:p>
       <w:pPr>
@@ -465,7 +464,7 @@
       <w:r>
         <w:t xml:space="preserve"> </w:t>
       </w:r>
-      <w:hyperlink r:id="rId26">
+      <w:hyperlink r:id="rId27">
         <w:r>
           <w:rPr>
             <w:rStyle w:val="Link"/>
@@ -515,7 +514,7 @@
       <w:r>
         <w:t xml:space="preserve"> </w:t>
       </w:r>
-      <w:hyperlink r:id="rId27">
+      <w:hyperlink r:id="rId28">
         <w:r>
           <w:rPr>
             <w:rStyle w:val="Link"/>
@@ -524,7 +523,7 @@
         </w:r>
       </w:hyperlink>
     </w:p>
-    <w:bookmarkStart w:id="28" w:name="presentations"/>
+    <w:bookmarkStart w:id="29" w:name="presentations"/>
     <w:p>
       <w:pPr>
         <w:pStyle w:val="Heading2"/>
@@ -533,7 +532,7 @@
         <w:t xml:space="preserve">Presentations</w:t>
       </w:r>
     </w:p>
-    <w:bookmarkEnd w:id="28"/>
+    <w:bookmarkEnd w:id="29"/>
     <w:p>
       <w:pPr>
         <w:pStyle w:val="DefinitionTerm"/>
@@ -806,7 +805,7 @@
       <w:r>
         <w:t xml:space="preserve"> </w:t>
       </w:r>
-      <w:hyperlink r:id="rId29">
+      <w:hyperlink r:id="rId30">
         <w:r>
           <w:rPr>
             <w:rStyle w:val="Link"/>
@@ -870,7 +869,7 @@
       <w:r>
         <w:t xml:space="preserve"> </w:t>
       </w:r>
-      <w:hyperlink r:id="rId29">
+      <w:hyperlink r:id="rId30">
         <w:r>
           <w:rPr>
             <w:rStyle w:val="Link"/>
@@ -940,7 +939,7 @@
       <w:r>
         <w:t xml:space="preserve"> </w:t>
       </w:r>
-      <w:hyperlink r:id="rId30">
+      <w:hyperlink r:id="rId31">
         <w:r>
           <w:rPr>
             <w:rStyle w:val="Link"/>
@@ -987,7 +986,7 @@
       <w:r>
         <w:t xml:space="preserve"> </w:t>
       </w:r>
-      <w:hyperlink r:id="rId31">
+      <w:hyperlink r:id="rId32">
         <w:r>
           <w:rPr>
             <w:rStyle w:val="Link"/>
@@ -1085,7 +1084,7 @@
         <w:t xml:space="preserve">.</w:t>
       </w:r>
     </w:p>
-    <w:bookmarkStart w:id="32" w:name="awards"/>
+    <w:bookmarkStart w:id="33" w:name="awards"/>
     <w:p>
       <w:pPr>
         <w:pStyle w:val="Heading2"/>
@@ -1094,7 +1093,7 @@
         <w:t xml:space="preserve">Awards</w:t>
       </w:r>
     </w:p>
-    <w:bookmarkEnd w:id="32"/>
+    <w:bookmarkEnd w:id="33"/>
     <w:p>
       <w:pPr>
         <w:pStyle w:val="DefinitionTerm"/>
@@ -1372,7 +1371,7 @@
         <w:t xml:space="preserve">Ulpana for excellent students in Life-Sciences at the Weizmann Institute of Science.</w:t>
       </w:r>
     </w:p>
-    <w:bookmarkStart w:id="33" w:name="peer-reviews"/>
+    <w:bookmarkStart w:id="34" w:name="peer-reviews"/>
     <w:p>
       <w:pPr>
         <w:pStyle w:val="Heading2"/>
@@ -1381,7 +1380,7 @@
         <w:t xml:space="preserve">Peer-Reviews</w:t>
       </w:r>
     </w:p>
-    <w:bookmarkEnd w:id="33"/>
+    <w:bookmarkEnd w:id="34"/>
     <w:p>
       <w:pPr>
         <w:pStyle w:val="DefinitionTerm"/>
@@ -1433,7 +1432,7 @@
         <w:t xml:space="preserve">Integrative Zoology</w:t>
       </w:r>
     </w:p>
-    <w:bookmarkStart w:id="34" w:name="teaching"/>
+    <w:bookmarkStart w:id="35" w:name="teaching"/>
     <w:p>
       <w:pPr>
         <w:pStyle w:val="Heading2"/>
@@ -1442,7 +1441,7 @@
         <w:t xml:space="preserve">Teaching</w:t>
       </w:r>
     </w:p>
-    <w:bookmarkEnd w:id="34"/>
+    <w:bookmarkEnd w:id="35"/>
     <w:p>
       <w:pPr>
         <w:pStyle w:val="DefinitionTerm"/>
@@ -1646,7 +1645,7 @@
         <w:t xml:space="preserve">at Tel-Aviv University</w:t>
       </w:r>
     </w:p>
-    <w:bookmarkStart w:id="35" w:name="conferences"/>
+    <w:bookmarkStart w:id="36" w:name="conferences"/>
     <w:p>
       <w:pPr>
         <w:pStyle w:val="Heading2"/>
@@ -1655,7 +1654,7 @@
         <w:t xml:space="preserve">Conferences</w:t>
       </w:r>
     </w:p>
-    <w:bookmarkEnd w:id="35"/>
+    <w:bookmarkEnd w:id="36"/>
     <w:p>
       <w:pPr>
         <w:pStyle w:val="DefinitionTerm"/>
@@ -2008,7 +2007,7 @@
         <w:t xml:space="preserve">in the Hebrew University, Jerusalem, Israel, October.</w:t>
       </w:r>
     </w:p>
-    <w:bookmarkStart w:id="36" w:name="public-outreach"/>
+    <w:bookmarkStart w:id="37" w:name="public-outreach"/>
     <w:p>
       <w:pPr>
         <w:pStyle w:val="Heading2"/>
@@ -2017,8 +2016,8 @@
         <w:t xml:space="preserve">Public Outreach</w:t>
       </w:r>
     </w:p>
-    <w:bookmarkEnd w:id="36"/>
-    <w:bookmarkStart w:id="37" w:name="publications-1"/>
+    <w:bookmarkEnd w:id="37"/>
+    <w:bookmarkStart w:id="38" w:name="publications-1"/>
     <w:p>
       <w:pPr>
         <w:pStyle w:val="Heading3"/>
@@ -2027,7 +2026,7 @@
         <w:t xml:space="preserve">Publications</w:t>
       </w:r>
     </w:p>
-    <w:bookmarkEnd w:id="37"/>
+    <w:bookmarkEnd w:id="38"/>
     <w:p>
       <w:pPr>
         <w:pStyle w:val="Compact"/>
@@ -2064,7 +2063,7 @@
         <w:t xml:space="preserve">: June, 32-41</w:t>
       </w:r>
     </w:p>
-    <w:bookmarkStart w:id="38" w:name="presentations-1"/>
+    <w:bookmarkStart w:id="39" w:name="presentations-1"/>
     <w:p>
       <w:pPr>
         <w:pStyle w:val="Heading3"/>
@@ -2073,7 +2072,7 @@
         <w:t xml:space="preserve">Presentations</w:t>
       </w:r>
     </w:p>
-    <w:bookmarkEnd w:id="38"/>
+    <w:bookmarkEnd w:id="39"/>
     <w:p>
       <w:pPr>
         <w:pStyle w:val="Compact"/>
@@ -2106,7 +2105,7 @@
 <file path=word/numbering.xml><?xml version="1.0" encoding="utf-8"?>
 <w:numbering xmlns:w="http://schemas.openxmlformats.org/wordprocessingml/2006/main">
   <w:abstractNum w:abstractNumId="0">
-    <w:nsid w:val="7b08c09c"/>
+    <w:nsid w:val="5ddd4f55"/>
     <w:multiLevelType w:val="multilevel"/>
     <w:lvl w:ilvl="0">
       <w:numFmt w:val="bullet"/>
@@ -2187,7 +2186,7 @@
     </w:lvl>
   </w:abstractNum>
   <w:abstractNum w:abstractNumId="2">
-    <w:nsid w:val="e1d3e06e"/>
+    <w:nsid w:val="6dc8d620"/>
     <w:multiLevelType w:val="multilevel"/>
     <w:lvl w:ilvl="0">
       <w:numFmt w:val="bullet"/>

</xml_diff>

<commit_message>
added dryad and zenodo citations
</commit_message>
<xml_diff>
--- a/curriculum-vitae.docx
+++ b/curriculum-vitae.docx
@@ -523,16 +523,158 @@
         </w:r>
       </w:hyperlink>
     </w:p>
-    <w:bookmarkStart w:id="29" w:name="presentations"/>
+    <w:bookmarkStart w:id="29" w:name="software-datasets"/>
     <w:p>
       <w:pPr>
         <w:pStyle w:val="Heading2"/>
       </w:pPr>
       <w:r>
+        <w:t xml:space="preserve">Software &amp; Datasets</w:t>
+      </w:r>
+    </w:p>
+    <w:bookmarkEnd w:id="29"/>
+    <w:p>
+      <w:pPr>
+        <w:pStyle w:val="Compact"/>
+        <w:numPr>
+          <w:numId w:val="5"/>
+          <w:ilvl w:val="0"/>
+        </w:numPr>
+      </w:pPr>
+      <w:r>
+        <w:rPr>
+          <w:b/>
+        </w:rPr>
+        <w:t xml:space="preserve">Ram Y.</w:t>
+      </w:r>
+      <w:r>
+        <w:t xml:space="preserve">, Hadany L. (2014) Data from: Stress-induced mutagenesis and complex adaptation.</w:t>
+      </w:r>
+      <w:r>
+        <w:t xml:space="preserve"> </w:t>
+      </w:r>
+      <w:r>
+        <w:rPr>
+          <w:i/>
+        </w:rPr>
+        <w:t xml:space="preserve">Dryad Digital Repository</w:t>
+      </w:r>
+      <w:r>
+        <w:t xml:space="preserve">. DOI:</w:t>
+      </w:r>
+      <w:r>
+        <w:t xml:space="preserve"> </w:t>
+      </w:r>
+      <w:hyperlink r:id="rId30">
+        <w:r>
+          <w:rPr>
+            <w:rStyle w:val="Link"/>
+          </w:rPr>
+          <w:t xml:space="preserve">10.5061/dryad.3066j</w:t>
+        </w:r>
+      </w:hyperlink>
+      <w:r>
+        <w:t xml:space="preserve">.</w:t>
+      </w:r>
+    </w:p>
+    <w:p>
+      <w:pPr>
+        <w:pStyle w:val="Compact"/>
+        <w:numPr>
+          <w:numId w:val="5"/>
+          <w:ilvl w:val="0"/>
+        </w:numPr>
+      </w:pPr>
+      <w:r>
+        <w:rPr>
+          <w:b/>
+        </w:rPr>
+        <w:t xml:space="preserve">Ram, Y.</w:t>
+      </w:r>
+      <w:r>
+        <w:t xml:space="preserve">, Hadany, L. (2014) proevolution simulation: Version Charles.</w:t>
+      </w:r>
+      <w:r>
+        <w:t xml:space="preserve"> </w:t>
+      </w:r>
+      <w:r>
+        <w:rPr>
+          <w:i/>
+        </w:rPr>
+        <w:t xml:space="preserve">ZENODO</w:t>
+      </w:r>
+      <w:r>
+        <w:t xml:space="preserve">. DOI:</w:t>
+      </w:r>
+      <w:r>
+        <w:t xml:space="preserve"> </w:t>
+      </w:r>
+      <w:hyperlink r:id="rId31">
+        <w:r>
+          <w:rPr>
+            <w:rStyle w:val="Link"/>
+          </w:rPr>
+          <w:t xml:space="preserve">10.5281/zenodo.11401</w:t>
+        </w:r>
+      </w:hyperlink>
+      <w:r>
+        <w:t xml:space="preserve">.</w:t>
+      </w:r>
+    </w:p>
+    <w:p>
+      <w:pPr>
+        <w:pStyle w:val="Compact"/>
+        <w:numPr>
+          <w:numId w:val="5"/>
+          <w:ilvl w:val="0"/>
+        </w:numPr>
+      </w:pPr>
+      <w:r>
+        <w:rPr>
+          <w:b/>
+        </w:rPr>
+        <w:t xml:space="preserve">Ram, Y.</w:t>
+      </w:r>
+      <w:r>
+        <w:t xml:space="preserve">, Guiejman, A. and Hadany L. (2014). proevolution simulation: Version Dobzhansky.</w:t>
+      </w:r>
+      <w:r>
+        <w:t xml:space="preserve"> </w:t>
+      </w:r>
+      <w:r>
+        <w:rPr>
+          <w:i/>
+        </w:rPr>
+        <w:t xml:space="preserve">ZENODO</w:t>
+      </w:r>
+      <w:r>
+        <w:t xml:space="preserve">. DOI:</w:t>
+      </w:r>
+      <w:r>
+        <w:t xml:space="preserve"> </w:t>
+      </w:r>
+      <w:hyperlink r:id="rId32">
+        <w:r>
+          <w:rPr>
+            <w:rStyle w:val="Link"/>
+          </w:rPr>
+          <w:t xml:space="preserve">10.5281/zenodo.11400</w:t>
+        </w:r>
+      </w:hyperlink>
+      <w:r>
+        <w:t xml:space="preserve">.</w:t>
+      </w:r>
+    </w:p>
+    <w:bookmarkStart w:id="33" w:name="presentations"/>
+    <w:p>
+      <w:pPr>
+        <w:pStyle w:val="Heading2"/>
+      </w:pPr>
+      <w:r>
         <w:t xml:space="preserve">Presentations</w:t>
       </w:r>
     </w:p>
-    <w:bookmarkEnd w:id="29"/>
+    <w:bookmarkEnd w:id="33"/>
     <w:p>
       <w:pPr>
         <w:pStyle w:val="DefinitionTerm"/>
@@ -805,7 +947,7 @@
       <w:r>
         <w:t xml:space="preserve"> </w:t>
       </w:r>
-      <w:hyperlink r:id="rId30">
+      <w:hyperlink r:id="rId34">
         <w:r>
           <w:rPr>
             <w:rStyle w:val="Link"/>
@@ -869,7 +1011,7 @@
       <w:r>
         <w:t xml:space="preserve"> </w:t>
       </w:r>
-      <w:hyperlink r:id="rId30">
+      <w:hyperlink r:id="rId34">
         <w:r>
           <w:rPr>
             <w:rStyle w:val="Link"/>
@@ -939,7 +1081,7 @@
       <w:r>
         <w:t xml:space="preserve"> </w:t>
       </w:r>
-      <w:hyperlink r:id="rId31">
+      <w:hyperlink r:id="rId35">
         <w:r>
           <w:rPr>
             <w:rStyle w:val="Link"/>
@@ -986,7 +1128,7 @@
       <w:r>
         <w:t xml:space="preserve"> </w:t>
       </w:r>
-      <w:hyperlink r:id="rId32">
+      <w:hyperlink r:id="rId36">
         <w:r>
           <w:rPr>
             <w:rStyle w:val="Link"/>
@@ -1084,7 +1226,7 @@
         <w:t xml:space="preserve">.</w:t>
       </w:r>
     </w:p>
-    <w:bookmarkStart w:id="33" w:name="awards"/>
+    <w:bookmarkStart w:id="37" w:name="awards"/>
     <w:p>
       <w:pPr>
         <w:pStyle w:val="Heading2"/>
@@ -1093,7 +1235,7 @@
         <w:t xml:space="preserve">Awards</w:t>
       </w:r>
     </w:p>
-    <w:bookmarkEnd w:id="33"/>
+    <w:bookmarkEnd w:id="37"/>
     <w:p>
       <w:pPr>
         <w:pStyle w:val="DefinitionTerm"/>
@@ -1371,7 +1513,7 @@
         <w:t xml:space="preserve">Ulpana for excellent students in Life-Sciences at the Weizmann Institute of Science.</w:t>
       </w:r>
     </w:p>
-    <w:bookmarkStart w:id="34" w:name="peer-reviews"/>
+    <w:bookmarkStart w:id="38" w:name="peer-reviews"/>
     <w:p>
       <w:pPr>
         <w:pStyle w:val="Heading2"/>
@@ -1380,7 +1522,7 @@
         <w:t xml:space="preserve">Peer-Reviews</w:t>
       </w:r>
     </w:p>
-    <w:bookmarkEnd w:id="34"/>
+    <w:bookmarkEnd w:id="38"/>
     <w:p>
       <w:pPr>
         <w:pStyle w:val="DefinitionTerm"/>
@@ -1432,7 +1574,7 @@
         <w:t xml:space="preserve">Integrative Zoology</w:t>
       </w:r>
     </w:p>
-    <w:bookmarkStart w:id="35" w:name="teaching"/>
+    <w:bookmarkStart w:id="39" w:name="teaching"/>
     <w:p>
       <w:pPr>
         <w:pStyle w:val="Heading2"/>
@@ -1441,7 +1583,7 @@
         <w:t xml:space="preserve">Teaching</w:t>
       </w:r>
     </w:p>
-    <w:bookmarkEnd w:id="35"/>
+    <w:bookmarkEnd w:id="39"/>
     <w:p>
       <w:pPr>
         <w:pStyle w:val="DefinitionTerm"/>
@@ -1456,7 +1598,7 @@
         <w:pStyle w:val="Definition"/>
       </w:pPr>
       <w:r>
-        <w:t xml:space="preserve">Programming in Python for Life Science Graduate Students (Teacher)</w:t>
+        <w:t xml:space="preserve">Python Programming for Biologists (0411-3122,Teacher)</w:t>
       </w:r>
     </w:p>
     <w:p>
@@ -1645,7 +1787,7 @@
         <w:t xml:space="preserve">at Tel-Aviv University</w:t>
       </w:r>
     </w:p>
-    <w:bookmarkStart w:id="36" w:name="conferences"/>
+    <w:bookmarkStart w:id="40" w:name="conferences"/>
     <w:p>
       <w:pPr>
         <w:pStyle w:val="Heading2"/>
@@ -1654,7 +1796,7 @@
         <w:t xml:space="preserve">Conferences</w:t>
       </w:r>
     </w:p>
-    <w:bookmarkEnd w:id="36"/>
+    <w:bookmarkEnd w:id="40"/>
     <w:p>
       <w:pPr>
         <w:pStyle w:val="DefinitionTerm"/>
@@ -2007,7 +2149,7 @@
         <w:t xml:space="preserve">in the Hebrew University, Jerusalem, Israel, October.</w:t>
       </w:r>
     </w:p>
-    <w:bookmarkStart w:id="37" w:name="public-outreach"/>
+    <w:bookmarkStart w:id="41" w:name="public-outreach"/>
     <w:p>
       <w:pPr>
         <w:pStyle w:val="Heading2"/>
@@ -2016,8 +2158,8 @@
         <w:t xml:space="preserve">Public Outreach</w:t>
       </w:r>
     </w:p>
-    <w:bookmarkEnd w:id="37"/>
-    <w:bookmarkStart w:id="38" w:name="publications-1"/>
+    <w:bookmarkEnd w:id="41"/>
+    <w:bookmarkStart w:id="42" w:name="publications-1"/>
     <w:p>
       <w:pPr>
         <w:pStyle w:val="Heading3"/>
@@ -2026,12 +2168,12 @@
         <w:t xml:space="preserve">Publications</w:t>
       </w:r>
     </w:p>
-    <w:bookmarkEnd w:id="38"/>
+    <w:bookmarkEnd w:id="42"/>
     <w:p>
       <w:pPr>
         <w:pStyle w:val="Compact"/>
         <w:numPr>
-          <w:numId w:val="5"/>
+          <w:numId w:val="6"/>
           <w:ilvl w:val="0"/>
         </w:numPr>
       </w:pPr>
@@ -2063,7 +2205,7 @@
         <w:t xml:space="preserve">: June, 32-41</w:t>
       </w:r>
     </w:p>
-    <w:bookmarkStart w:id="39" w:name="presentations-1"/>
+    <w:bookmarkStart w:id="43" w:name="presentations-1"/>
     <w:p>
       <w:pPr>
         <w:pStyle w:val="Heading3"/>
@@ -2072,12 +2214,12 @@
         <w:t xml:space="preserve">Presentations</w:t>
       </w:r>
     </w:p>
-    <w:bookmarkEnd w:id="39"/>
+    <w:bookmarkEnd w:id="43"/>
     <w:p>
       <w:pPr>
         <w:pStyle w:val="Compact"/>
         <w:numPr>
-          <w:numId w:val="6"/>
+          <w:numId w:val="7"/>
           <w:ilvl w:val="0"/>
         </w:numPr>
       </w:pPr>
@@ -2105,7 +2247,7 @@
 <file path=word/numbering.xml><?xml version="1.0" encoding="utf-8"?>
 <w:numbering xmlns:w="http://schemas.openxmlformats.org/wordprocessingml/2006/main">
   <w:abstractNum w:abstractNumId="0">
-    <w:nsid w:val="d628b2d6"/>
+    <w:nsid w:val="7b710179"/>
     <w:multiLevelType w:val="multilevel"/>
     <w:lvl w:ilvl="0">
       <w:numFmt w:val="bullet"/>
@@ -2186,7 +2328,7 @@
     </w:lvl>
   </w:abstractNum>
   <w:abstractNum w:abstractNumId="2">
-    <w:nsid w:val="6e34c719"/>
+    <w:nsid w:val="bd578528"/>
     <w:multiLevelType w:val="multilevel"/>
     <w:lvl w:ilvl="0">
       <w:numFmt w:val="bullet"/>
@@ -2282,6 +2424,9 @@
     <w:abstractNumId w:val="2"/>
   </w:num>
   <w:num w:numId="6">
+    <w:abstractNumId w:val="2"/>
+  </w:num>
+  <w:num w:numId="7">
     <w:abstractNumId w:val="2"/>
   </w:num>
 </w:numbering>

</xml_diff>

<commit_message>
added doi and link to tpb paper
</commit_message>
<xml_diff>
--- a/curriculum-vitae.docx
+++ b/curriculum-vitae.docx
@@ -376,11 +376,22 @@
         <w:rPr>
           <w:i/>
         </w:rPr>
-        <w:t xml:space="preserve">Theoretical Population Biology, in print</w:t>
-      </w:r>
-      <w:r>
-        <w:t xml:space="preserve">.</w:t>
-      </w:r>
+        <w:t xml:space="preserve">Theoretical Population Biology</w:t>
+      </w:r>
+      <w:r>
+        <w:t xml:space="preserve">. DOI:</w:t>
+      </w:r>
+      <w:r>
+        <w:t xml:space="preserve"> </w:t>
+      </w:r>
+      <w:hyperlink r:id="rId26">
+        <w:r>
+          <w:rPr>
+            <w:rStyle w:val="Link"/>
+          </w:rPr>
+          <w:t xml:space="preserve">10.1016/j.tpb.2014.10.004</w:t>
+        </w:r>
+      </w:hyperlink>
     </w:p>
     <w:p>
       <w:pPr>
@@ -417,7 +428,7 @@
       <w:r>
         <w:t xml:space="preserve"> </w:t>
       </w:r>
-      <w:hyperlink r:id="rId26">
+      <w:hyperlink r:id="rId27">
         <w:r>
           <w:rPr>
             <w:rStyle w:val="Link"/>
@@ -464,7 +475,7 @@
       <w:r>
         <w:t xml:space="preserve"> </w:t>
       </w:r>
-      <w:hyperlink r:id="rId27">
+      <w:hyperlink r:id="rId28">
         <w:r>
           <w:rPr>
             <w:rStyle w:val="Link"/>
@@ -514,7 +525,7 @@
       <w:r>
         <w:t xml:space="preserve"> </w:t>
       </w:r>
-      <w:hyperlink r:id="rId28">
+      <w:hyperlink r:id="rId29">
         <w:r>
           <w:rPr>
             <w:rStyle w:val="Link"/>
@@ -527,8 +538,8 @@
       <w:pPr>
         <w:pStyle w:val="Heading2"/>
       </w:pPr>
-      <w:bookmarkStart w:id="29" w:name="software-datasets"/>
-      <w:bookmarkEnd w:id="29"/>
+      <w:bookmarkStart w:id="30" w:name="software-datasets"/>
+      <w:bookmarkEnd w:id="30"/>
       <w:r>
         <w:t xml:space="preserve">Software &amp; Datasets</w:t>
       </w:r>
@@ -565,7 +576,7 @@
       <w:r>
         <w:t xml:space="preserve"> </w:t>
       </w:r>
-      <w:hyperlink r:id="rId30">
+      <w:hyperlink r:id="rId31">
         <w:r>
           <w:rPr>
             <w:rStyle w:val="Link"/>
@@ -609,7 +620,7 @@
       <w:r>
         <w:t xml:space="preserve"> </w:t>
       </w:r>
-      <w:hyperlink r:id="rId31">
+      <w:hyperlink r:id="rId32">
         <w:r>
           <w:rPr>
             <w:rStyle w:val="Link"/>
@@ -653,7 +664,7 @@
       <w:r>
         <w:t xml:space="preserve"> </w:t>
       </w:r>
-      <w:hyperlink r:id="rId32">
+      <w:hyperlink r:id="rId33">
         <w:r>
           <w:rPr>
             <w:rStyle w:val="Link"/>
@@ -669,8 +680,8 @@
       <w:pPr>
         <w:pStyle w:val="Heading2"/>
       </w:pPr>
-      <w:bookmarkStart w:id="33" w:name="presentations"/>
-      <w:bookmarkEnd w:id="33"/>
+      <w:bookmarkStart w:id="34" w:name="presentations"/>
+      <w:bookmarkEnd w:id="34"/>
       <w:r>
         <w:t xml:space="preserve">Presentations</w:t>
       </w:r>
@@ -931,7 +942,7 @@
       <w:r>
         <w:t xml:space="preserve"> </w:t>
       </w:r>
-      <w:hyperlink r:id="rId34">
+      <w:hyperlink r:id="rId35">
         <w:r>
           <w:rPr>
             <w:rStyle w:val="Link"/>
@@ -987,7 +998,7 @@
       <w:r>
         <w:t xml:space="preserve"> </w:t>
       </w:r>
-      <w:hyperlink r:id="rId34">
+      <w:hyperlink r:id="rId35">
         <w:r>
           <w:rPr>
             <w:rStyle w:val="Link"/>
@@ -1049,7 +1060,7 @@
       <w:r>
         <w:t xml:space="preserve"> </w:t>
       </w:r>
-      <w:hyperlink r:id="rId35">
+      <w:hyperlink r:id="rId36">
         <w:r>
           <w:rPr>
             <w:rStyle w:val="Link"/>
@@ -1096,7 +1107,7 @@
       <w:r>
         <w:t xml:space="preserve"> </w:t>
       </w:r>
-      <w:hyperlink r:id="rId36">
+      <w:hyperlink r:id="rId37">
         <w:r>
           <w:rPr>
             <w:rStyle w:val="Link"/>
@@ -1190,8 +1201,8 @@
       <w:pPr>
         <w:pStyle w:val="Heading2"/>
       </w:pPr>
-      <w:bookmarkStart w:id="37" w:name="awards"/>
-      <w:bookmarkEnd w:id="37"/>
+      <w:bookmarkStart w:id="38" w:name="awards"/>
+      <w:bookmarkEnd w:id="38"/>
       <w:r>
         <w:t xml:space="preserve">Awards</w:t>
       </w:r>
@@ -1445,8 +1456,8 @@
       <w:pPr>
         <w:pStyle w:val="Heading2"/>
       </w:pPr>
-      <w:bookmarkStart w:id="38" w:name="peer-reviews"/>
-      <w:bookmarkEnd w:id="38"/>
+      <w:bookmarkStart w:id="39" w:name="peer-reviews"/>
+      <w:bookmarkEnd w:id="39"/>
       <w:r>
         <w:t xml:space="preserve">Peer-Reviews</w:t>
       </w:r>
@@ -1490,8 +1501,8 @@
       <w:pPr>
         <w:pStyle w:val="Heading2"/>
       </w:pPr>
-      <w:bookmarkStart w:id="39" w:name="teaching"/>
-      <w:bookmarkEnd w:id="39"/>
+      <w:bookmarkStart w:id="40" w:name="teaching"/>
+      <w:bookmarkEnd w:id="40"/>
       <w:r>
         <w:t xml:space="preserve">Teaching</w:t>
       </w:r>
@@ -1631,8 +1642,8 @@
       <w:pPr>
         <w:pStyle w:val="Heading2"/>
       </w:pPr>
-      <w:bookmarkStart w:id="40" w:name="conferences"/>
-      <w:bookmarkEnd w:id="40"/>
+      <w:bookmarkStart w:id="41" w:name="conferences"/>
+      <w:bookmarkEnd w:id="41"/>
       <w:r>
         <w:t xml:space="preserve">Conferences</w:t>
       </w:r>
@@ -1953,8 +1964,8 @@
       <w:pPr>
         <w:pStyle w:val="Heading2"/>
       </w:pPr>
-      <w:bookmarkStart w:id="41" w:name="public-outreach"/>
-      <w:bookmarkEnd w:id="41"/>
+      <w:bookmarkStart w:id="42" w:name="public-outreach"/>
+      <w:bookmarkEnd w:id="42"/>
       <w:r>
         <w:t xml:space="preserve">Public Outreach</w:t>
       </w:r>
@@ -1963,8 +1974,8 @@
       <w:pPr>
         <w:pStyle w:val="Heading3"/>
       </w:pPr>
-      <w:bookmarkStart w:id="42" w:name="publications-1"/>
-      <w:bookmarkEnd w:id="42"/>
+      <w:bookmarkStart w:id="43" w:name="publications-1"/>
+      <w:bookmarkEnd w:id="43"/>
       <w:r>
         <w:t xml:space="preserve">Publications</w:t>
       </w:r>
@@ -2009,8 +2020,8 @@
       <w:pPr>
         <w:pStyle w:val="Heading3"/>
       </w:pPr>
-      <w:bookmarkStart w:id="43" w:name="presentations-1"/>
-      <w:bookmarkEnd w:id="43"/>
+      <w:bookmarkStart w:id="44" w:name="presentations-1"/>
+      <w:bookmarkEnd w:id="44"/>
       <w:r>
         <w:t xml:space="preserve">Presentations</w:t>
       </w:r>
@@ -2129,7 +2140,7 @@
     </w:lvl>
   </w:abstractNum>
   <w:abstractNum w:abstractNumId="990">
-    <w:nsid w:val="5142c262"/>
+    <w:nsid w:val="1aa68c1f"/>
     <w:multiLevelType w:val="multilevel"/>
     <w:lvl w:ilvl="0">
       <w:numFmt w:val="bullet"/>
@@ -2210,7 +2221,7 @@
     </w:lvl>
   </w:abstractNum>
   <w:abstractNum w:abstractNumId="991">
-    <w:nsid w:val="1ae54dbd"/>
+    <w:nsid w:val="207aa9f5"/>
     <w:multiLevelType w:val="multilevel"/>
     <w:lvl w:ilvl="0">
       <w:numFmt w:val="bullet"/>

</xml_diff>

<commit_message>
added missing 2014 award
</commit_message>
<xml_diff>
--- a/curriculum-vitae.docx
+++ b/curriculum-vitae.docx
@@ -35,7 +35,7 @@
         <w:pStyle w:val="Date"/>
       </w:pPr>
       <w:r>
-        <w:t xml:space="preserve">October</w:t>
+        <w:t xml:space="preserve">November</w:t>
       </w:r>
       <w:r>
         <w:t xml:space="preserve"> </w:t>
@@ -1245,6 +1245,23 @@
       <w:bookmarkEnd w:id="38"/>
       <w:r>
         <w:t xml:space="preserve">Awards</w:t>
+      </w:r>
+    </w:p>
+    <w:p>
+      <w:pPr>
+        <w:pStyle w:val="DefinitionTerm"/>
+      </w:pPr>
+      <w:r>
+        <w:t xml:space="preserve">2014</w:t>
+      </w:r>
+    </w:p>
+    <w:p>
+      <w:pPr>
+        <w:pStyle w:val="Compact"/>
+        <w:pStyle w:val="Definition"/>
+      </w:pPr>
+      <w:r>
+        <w:t xml:space="preserve">Research achievements scholarship from the Life-Science faculty, Tel-Aviv University.</w:t>
       </w:r>
     </w:p>
     <w:p>
@@ -2340,7 +2357,7 @@
     </w:lvl>
   </w:abstractNum>
   <w:abstractNum w:abstractNumId="990">
-    <w:nsid w:val="87c9f9bc"/>
+    <w:nsid w:val="d10c6269"/>
     <w:multiLevelType w:val="multilevel"/>
     <w:lvl w:ilvl="0">
       <w:numFmt w:val="bullet"/>
@@ -2421,7 +2438,7 @@
     </w:lvl>
   </w:abstractNum>
   <w:abstractNum w:abstractNumId="991">
-    <w:nsid w:val="bf5d4a71"/>
+    <w:nsid w:val="3b945a9a"/>
     <w:multiLevelType w:val="multilevel"/>
     <w:lvl w:ilvl="0">
       <w:numFmt w:val="bullet"/>

</xml_diff>

<commit_message>
updated tpb 2014 to tpb 2015
</commit_message>
<xml_diff>
--- a/curriculum-vitae.docx
+++ b/curriculum-vitae.docx
@@ -367,7 +367,7 @@
         <w:t xml:space="preserve"> </w:t>
       </w:r>
       <w:r>
-        <w:t xml:space="preserve">and Hadany, L. (2014) The probability of improvement in Fisher’s geometric model: a probabilistic approach.</w:t>
+        <w:t xml:space="preserve">and Hadany, L. (2015) The probability of improvement in Fisher’s geometric model: a probabilistic approach.</w:t>
       </w:r>
       <w:r>
         <w:t xml:space="preserve"> </w:t>
@@ -379,7 +379,7 @@
         <w:t xml:space="preserve">Theoretical Population Biology</w:t>
       </w:r>
       <w:r>
-        <w:t xml:space="preserve">. DOI:</w:t>
+        <w:t xml:space="preserve">, 99: 1-6. DOI:</w:t>
       </w:r>
       <w:r>
         <w:t xml:space="preserve"> </w:t>
@@ -2378,7 +2378,7 @@
     </w:lvl>
   </w:abstractNum>
   <w:abstractNum w:abstractNumId="990">
-    <w:nsid w:val="26557a9c"/>
+    <w:nsid w:val="654cddfe"/>
     <w:multiLevelType w:val="multilevel"/>
     <w:lvl w:ilvl="0">
       <w:numFmt w:val="bullet"/>
@@ -2459,7 +2459,7 @@
     </w:lvl>
   </w:abstractNum>
   <w:abstractNum w:abstractNumId="991">
-    <w:nsid w:val="56782486"/>
+    <w:nsid w:val="1982b9c4"/>
     <w:multiLevelType w:val="multilevel"/>
     <w:lvl w:ilvl="0">
       <w:numFmt w:val="bullet"/>

</xml_diff>

<commit_message>
update end of march
</commit_message>
<xml_diff>
--- a/curriculum-vitae.docx
+++ b/curriculum-vitae.docx
@@ -695,6 +695,90 @@
         <w:pStyle w:val="Definition"/>
       </w:pPr>
       <w:r>
+        <w:t xml:space="preserve">Poster at</w:t>
+      </w:r>
+      <w:r>
+        <w:t xml:space="preserve"> </w:t>
+      </w:r>
+      <w:r>
+        <w:rPr>
+          <w:b/>
+        </w:rPr>
+        <w:t xml:space="preserve">ESEB 2015</w:t>
+      </w:r>
+      <w:r>
+        <w:t xml:space="preserve"> </w:t>
+      </w:r>
+      <w:r>
+        <w:t xml:space="preserve">in Lausanne, Switzerland, August 10-14.</w:t>
+      </w:r>
+    </w:p>
+    <w:p>
+      <w:pPr>
+        <w:pStyle w:val="Compact"/>
+        <w:pStyle w:val="Definition"/>
+      </w:pPr>
+      <w:r>
+        <w:t xml:space="preserve">Poster at the</w:t>
+      </w:r>
+      <w:r>
+        <w:t xml:space="preserve"> </w:t>
+      </w:r>
+      <w:r>
+        <w:rPr>
+          <w:b/>
+          <w:i/>
+        </w:rPr>
+        <w:t xml:space="preserve">Gordon Research Conference</w:t>
+      </w:r>
+      <w:r>
+        <w:rPr>
+          <w:i/>
+        </w:rPr>
+        <w:t xml:space="preserve"> </w:t>
+      </w:r>
+      <w:r>
+        <w:rPr>
+          <w:i/>
+        </w:rPr>
+        <w:t xml:space="preserve">on Biological Mechanisms in Evolution</w:t>
+      </w:r>
+      <w:r>
+        <w:t xml:space="preserve">, Stonehill College, Easton, MA, USA, June 28 - July 3.</w:t>
+      </w:r>
+    </w:p>
+    <w:p>
+      <w:pPr>
+        <w:pStyle w:val="DefinitionTerm"/>
+      </w:pPr>
+      <w:r>
+        <w:t xml:space="preserve">2015</w:t>
+      </w:r>
+    </w:p>
+    <w:p>
+      <w:pPr>
+        <w:pStyle w:val="Compact"/>
+        <w:pStyle w:val="Definition"/>
+      </w:pPr>
+      <w:r>
+        <w:rPr>
+          <w:i/>
+        </w:rPr>
+        <w:t xml:space="preserve">Using experimental growth curves and simulated competition assays to infer selection coefficients</w:t>
+      </w:r>
+      <w:r>
+        <w:t xml:space="preserve"> </w:t>
+      </w:r>
+      <w:r>
+        <w:t xml:space="preserve">- Oral presentation at the Quantitivate and Evolutionary Biology Seminar, Tel-Aviv University, March 25.</w:t>
+      </w:r>
+    </w:p>
+    <w:p>
+      <w:pPr>
+        <w:pStyle w:val="Compact"/>
+        <w:pStyle w:val="Definition"/>
+      </w:pPr>
+      <w:r>
         <w:rPr>
           <w:i/>
         </w:rPr>
@@ -720,108 +804,6 @@
       </w:r>
       <w:r>
         <w:t xml:space="preserve">at the Two2Many Systems Biology Conference, Weizmann Institute, March 12.</w:t>
-      </w:r>
-    </w:p>
-    <w:p>
-      <w:pPr>
-        <w:pStyle w:val="Compact"/>
-        <w:pStyle w:val="Definition"/>
-      </w:pPr>
-      <w:r>
-        <w:rPr>
-          <w:i/>
-        </w:rPr>
-        <w:t xml:space="preserve">Models of Mutation Rate Evolution</w:t>
-      </w:r>
-      <w:r>
-        <w:t xml:space="preserve"> </w:t>
-      </w:r>
-      <w:r>
-        <w:t xml:space="preserve">- Oral presentation at the Quantitivate and Evolutionary Biology Seminar, Tel-Aviv University, March 25.</w:t>
-      </w:r>
-    </w:p>
-    <w:p>
-      <w:pPr>
-        <w:pStyle w:val="Compact"/>
-        <w:pStyle w:val="Definition"/>
-      </w:pPr>
-      <w:r>
-        <w:rPr>
-          <w:i/>
-        </w:rPr>
-        <w:t xml:space="preserve">Using experimental growth curves and simulated competition assays to infer selection coefficients</w:t>
-      </w:r>
-      <w:r>
-        <w:t xml:space="preserve"> </w:t>
-      </w:r>
-      <w:r>
-        <w:t xml:space="preserve">- Poster at</w:t>
-      </w:r>
-      <w:r>
-        <w:t xml:space="preserve"> </w:t>
-      </w:r>
-      <w:r>
-        <w:rPr>
-          <w:b/>
-        </w:rPr>
-        <w:t xml:space="preserve">ESEB 2015</w:t>
-      </w:r>
-      <w:r>
-        <w:t xml:space="preserve"> </w:t>
-      </w:r>
-      <w:r>
-        <w:t xml:space="preserve">in Lausanne, Switzerland, August 10-14.</w:t>
-      </w:r>
-    </w:p>
-    <w:p>
-      <w:pPr>
-        <w:pStyle w:val="Compact"/>
-        <w:pStyle w:val="Definition"/>
-      </w:pPr>
-      <w:r>
-        <w:rPr>
-          <w:i/>
-        </w:rPr>
-        <w:t xml:space="preserve">Using experimental growth curves and simulated competition assays to infer selection coefficients</w:t>
-      </w:r>
-      <w:r>
-        <w:t xml:space="preserve"> </w:t>
-      </w:r>
-      <w:r>
-        <w:t xml:space="preserve">- Poster at the</w:t>
-      </w:r>
-      <w:r>
-        <w:t xml:space="preserve"> </w:t>
-      </w:r>
-      <w:r>
-        <w:rPr>
-          <w:b/>
-          <w:i/>
-        </w:rPr>
-        <w:t xml:space="preserve">Gordon Research Conference</w:t>
-      </w:r>
-      <w:r>
-        <w:rPr>
-          <w:i/>
-        </w:rPr>
-        <w:t xml:space="preserve"> </w:t>
-      </w:r>
-      <w:r>
-        <w:rPr>
-          <w:i/>
-        </w:rPr>
-        <w:t xml:space="preserve">on Biological Mechanisms in Evolution</w:t>
-      </w:r>
-      <w:r>
-        <w:t xml:space="preserve">, Stonehill College, Easton, MA, USA, June 28 - July 3.</w:t>
-      </w:r>
-    </w:p>
-    <w:p>
-      <w:pPr>
-        <w:pStyle w:val="DefinitionTerm"/>
-      </w:pPr>
-      <w:r>
-        <w:t xml:space="preserve">2015</w:t>
       </w:r>
     </w:p>
     <w:p>
@@ -2675,7 +2657,7 @@
     </w:lvl>
   </w:abstractNum>
   <w:abstractNum w:abstractNumId="990">
-    <w:nsid w:val="ef6ceb8b"/>
+    <w:nsid w:val="149fe124"/>
     <w:multiLevelType w:val="multilevel"/>
     <w:lvl w:ilvl="0">
       <w:numFmt w:val="bullet"/>
@@ -2756,7 +2738,7 @@
     </w:lvl>
   </w:abstractNum>
   <w:abstractNum w:abstractNumId="991">
-    <w:nsid w:val="118c778f"/>
+    <w:nsid w:val="d07ac07c"/>
     <w:multiLevelType w:val="multilevel"/>
     <w:lvl w:ilvl="0">
       <w:numFmt w:val="bullet"/>
@@ -2966,14 +2948,6 @@
       <w:sz w:val="20"/>
       <w:szCs w:val="20"/>
     </w:rPr>
-  </w:style>
-  <w:style w:type="paragraph" w:styleId="Bibliography">
-    <w:name w:val="Bibliography"/>
-    <w:basedOn w:val="Normal"/>
-    <w:next w:val="Bibliography"/>
-    <w:qFormat/>
-    <w:pPr/>
-    <w:rPr/>
   </w:style>
   <w:style w:type="paragraph" w:styleId="Heading1">
     <w:name w:val="Heading 1"/>

</xml_diff>

<commit_message>
The Anat Karuskopf Fund Travel Award
</commit_message>
<xml_diff>
--- a/curriculum-vitae.docx
+++ b/curriculum-vitae.docx
@@ -35,7 +35,7 @@
         <w:pStyle w:val="Date"/>
       </w:pPr>
       <w:r>
-        <w:t xml:space="preserve">May</w:t>
+        <w:t xml:space="preserve">June</w:t>
       </w:r>
       <w:r>
         <w:t xml:space="preserve"> </w:t>
@@ -1422,6 +1422,45 @@
       </w:pPr>
       <w:r>
         <w:t xml:space="preserve">2015</w:t>
+      </w:r>
+    </w:p>
+    <w:p>
+      <w:pPr>
+        <w:pStyle w:val="Compact"/>
+        <w:pStyle w:val="Definition"/>
+      </w:pPr>
+      <w:r>
+        <w:t xml:space="preserve">The</w:t>
+      </w:r>
+      <w:r>
+        <w:t xml:space="preserve"> </w:t>
+      </w:r>
+      <w:r>
+        <w:rPr>
+          <w:i/>
+        </w:rPr>
+        <w:t xml:space="preserve">Anat Karuskopf Fund Travel Award</w:t>
+      </w:r>
+      <w:r>
+        <w:t xml:space="preserve"> </w:t>
+      </w:r>
+      <w:r>
+        <w:t xml:space="preserve">to</w:t>
+      </w:r>
+      <w:r>
+        <w:t xml:space="preserve"> </w:t>
+      </w:r>
+      <w:r>
+        <w:rPr>
+          <w:i/>
+        </w:rPr>
+        <w:t xml:space="preserve">Forecasting Evolution?</w:t>
+      </w:r>
+      <w:r>
+        <w:t xml:space="preserve"> </w:t>
+      </w:r>
+      <w:r>
+        <w:t xml:space="preserve">in Lisbon, Portugal.</w:t>
       </w:r>
     </w:p>
     <w:p>
@@ -2714,7 +2753,7 @@
     </w:lvl>
   </w:abstractNum>
   <w:abstractNum w:abstractNumId="990">
-    <w:nsid w:val="b93b9a9c"/>
+    <w:nsid w:val="eb970928"/>
     <w:multiLevelType w:val="multilevel"/>
     <w:lvl w:ilvl="0">
       <w:numFmt w:val="bullet"/>
@@ -2795,7 +2834,7 @@
     </w:lvl>
   </w:abstractNum>
   <w:abstractNum w:abstractNumId="991">
-    <w:nsid w:val="28b55142"/>
+    <w:nsid w:val="7c301869"/>
     <w:multiLevelType w:val="multilevel"/>
     <w:lvl w:ilvl="0">
       <w:numFmt w:val="bullet"/>

</xml_diff>

<commit_message>
biology instead of life sciences
</commit_message>
<xml_diff>
--- a/curriculum-vitae.docx
+++ b/curriculum-vitae.docx
@@ -296,7 +296,7 @@
         </w:numPr>
       </w:pPr>
       <w:r>
-        <w:t xml:space="preserve">Life-Sciences and Mathematics</w:t>
+        <w:t xml:space="preserve">Biology and Mathematics</w:t>
       </w:r>
       <w:r>
         <w:t xml:space="preserve"> </w:t>
@@ -2833,7 +2833,7 @@
     </w:lvl>
   </w:abstractNum>
   <w:abstractNum w:abstractNumId="990">
-    <w:nsid w:val="64f38a66"/>
+    <w:nsid w:val="5103730d"/>
     <w:multiLevelType w:val="multilevel"/>
     <w:lvl w:ilvl="0">
       <w:numFmt w:val="bullet"/>
@@ -2914,7 +2914,7 @@
     </w:lvl>
   </w:abstractNum>
   <w:abstractNum w:abstractNumId="991">
-    <w:nsid w:val="ce27ca9d"/>
+    <w:nsid w:val="d375f24e"/>
     <w:multiLevelType w:val="multilevel"/>
     <w:lvl w:ilvl="0">
       <w:numFmt w:val="bullet"/>

</xml_diff>

<commit_message>
december update: pearl seiden meeting
</commit_message>
<xml_diff>
--- a/curriculum-vitae.docx
+++ b/curriculum-vitae.docx
@@ -35,7 +35,7 @@
         <w:pStyle w:val="Date"/>
       </w:pPr>
       <w:r>
-        <w:t xml:space="preserve">August</w:t>
+        <w:t xml:space="preserve">December</w:t>
       </w:r>
       <w:r>
         <w:t xml:space="preserve"> </w:t>
@@ -708,6 +708,27 @@
         <w:pStyle w:val="Definition"/>
       </w:pPr>
       <w:r>
+        <w:t xml:space="preserve">Poster at the</w:t>
+      </w:r>
+      <w:r>
+        <w:t xml:space="preserve"> </w:t>
+      </w:r>
+      <w:r>
+        <w:rPr>
+          <w:i/>
+        </w:rPr>
+        <w:t xml:space="preserve">first Pearl Seiden International meeting in Life Sciences</w:t>
+      </w:r>
+      <w:r>
+        <w:t xml:space="preserve">, Technion, Haifa, Israel, December 9 - 10.</w:t>
+      </w:r>
+    </w:p>
+    <w:p>
+      <w:pPr>
+        <w:pStyle w:val="Compact"/>
+        <w:pStyle w:val="Definition"/>
+      </w:pPr>
+      <w:r>
         <w:rPr>
           <w:b/>
         </w:rPr>
@@ -2222,6 +2243,27 @@
       </w:pPr>
       <w:r>
         <w:t xml:space="preserve">2015</w:t>
+      </w:r>
+    </w:p>
+    <w:p>
+      <w:pPr>
+        <w:pStyle w:val="Compact"/>
+        <w:pStyle w:val="Definition"/>
+      </w:pPr>
+      <w:r>
+        <w:t xml:space="preserve">The</w:t>
+      </w:r>
+      <w:r>
+        <w:t xml:space="preserve"> </w:t>
+      </w:r>
+      <w:r>
+        <w:rPr>
+          <w:i/>
+        </w:rPr>
+        <w:t xml:space="preserve">first Pearl Seiden International meeting in Life Sciences</w:t>
+      </w:r>
+      <w:r>
+        <w:t xml:space="preserve">, Technion, Haifa, Israel, December.</w:t>
       </w:r>
     </w:p>
     <w:p>
@@ -2833,7 +2875,7 @@
     </w:lvl>
   </w:abstractNum>
   <w:abstractNum w:abstractNumId="990">
-    <w:nsid w:val="5103730d"/>
+    <w:nsid w:val="6eca4b0b"/>
     <w:multiLevelType w:val="multilevel"/>
     <w:lvl w:ilvl="0">
       <w:numFmt w:val="bullet"/>
@@ -2914,7 +2956,7 @@
     </w:lvl>
   </w:abstractNum>
   <w:abstractNum w:abstractNumId="991">
-    <w:nsid w:val="d375f24e"/>
+    <w:nsid w:val="b2b461dc"/>
     <w:multiLevelType w:val="multilevel"/>
     <w:lvl w:ilvl="0">
       <w:numFmt w:val="bullet"/>

</xml_diff>

<commit_message>
Award for Excellence in Teaching
</commit_message>
<xml_diff>
--- a/curriculum-vitae.docx
+++ b/curriculum-vitae.docx
@@ -35,13 +35,13 @@
         <w:pStyle w:val="Date"/>
       </w:pPr>
       <w:r>
-        <w:t xml:space="preserve">December</w:t>
-      </w:r>
-      <w:r>
-        <w:t xml:space="preserve"> </w:t>
-      </w:r>
-      <w:r>
-        <w:t xml:space="preserve">2015</w:t>
+        <w:t xml:space="preserve">January</w:t>
+      </w:r>
+      <w:r>
+        <w:t xml:space="preserve"> </w:t>
+      </w:r>
+      <w:r>
+        <w:t xml:space="preserve">2016</w:t>
       </w:r>
     </w:p>
     <w:p>
@@ -699,6 +699,32 @@
         <w:pStyle w:val="DefinitionTerm"/>
       </w:pPr>
       <w:r>
+        <w:t xml:space="preserve">2016</w:t>
+      </w:r>
+    </w:p>
+    <w:p>
+      <w:pPr>
+        <w:pStyle w:val="Compact"/>
+        <w:pStyle w:val="Definition"/>
+      </w:pPr>
+      <w:r>
+        <w:rPr>
+          <w:i/>
+        </w:rPr>
+        <w:t xml:space="preserve">The Population Genetics of Stress-Induced Mutation</w:t>
+      </w:r>
+      <w:r>
+        <w:t xml:space="preserve"> </w:t>
+      </w:r>
+      <w:r>
+        <w:t xml:space="preserve">- seminar at the IGC, Portugal, January 14.</w:t>
+      </w:r>
+    </w:p>
+    <w:p>
+      <w:pPr>
+        <w:pStyle w:val="DefinitionTerm"/>
+      </w:pPr>
+      <w:r>
         <w:t xml:space="preserve">2015</w:t>
       </w:r>
     </w:p>
@@ -1474,7 +1500,16 @@
         <w:pStyle w:val="DefinitionTerm"/>
       </w:pPr>
       <w:r>
-        <w:t xml:space="preserve">2015</w:t>
+        <w:t xml:space="preserve">2016</w:t>
+      </w:r>
+    </w:p>
+    <w:p>
+      <w:pPr>
+        <w:pStyle w:val="Compact"/>
+        <w:pStyle w:val="Definition"/>
+      </w:pPr>
+      <w:r>
+        <w:t xml:space="preserve">Dean’s Award for Excellence in Teaching at the Faculty of Engineering, Tel-Aviv University. 2015</w:t>
       </w:r>
     </w:p>
     <w:p>
@@ -2055,7 +2090,7 @@
         <w:pStyle w:val="Definition"/>
       </w:pPr>
       <w:r>
-        <w:t xml:space="preserve">Python Programming for Engineers (0509-1820, Teacher)</w:t>
+        <w:t xml:space="preserve">Python Programming for Engineers (0509-1820, Teacher) - received Dean’s Award for Excellence in Teaching</w:t>
       </w:r>
     </w:p>
     <w:p>
@@ -2875,7 +2910,7 @@
     </w:lvl>
   </w:abstractNum>
   <w:abstractNum w:abstractNumId="990">
-    <w:nsid w:val="6eca4b0b"/>
+    <w:nsid w:val="c24f7924"/>
     <w:multiLevelType w:val="multilevel"/>
     <w:lvl w:ilvl="0">
       <w:numFmt w:val="bullet"/>
@@ -2956,7 +2991,7 @@
     </w:lvl>
   </w:abstractNum>
   <w:abstractNum w:abstractNumId="991">
-    <w:nsid w:val="b2b461dc"/>
+    <w:nsid w:val="8454f5bf"/>
     <w:multiLevelType w:val="multilevel"/>
     <w:lvl w:ilvl="0">
       <w:numFmt w:val="bullet"/>

</xml_diff>

<commit_message>
july update (pdf converted from word)
</commit_message>
<xml_diff>
--- a/curriculum-vitae.docx
+++ b/curriculum-vitae.docx
@@ -35,7 +35,7 @@
         <w:pStyle w:val="Date"/>
       </w:pPr>
       <w:r>
-        <w:t xml:space="preserve">June</w:t>
+        <w:t xml:space="preserve">July</w:t>
       </w:r>
       <w:r>
         <w:t xml:space="preserve"> </w:t>
@@ -121,7 +121,7 @@
       <w:hyperlink r:id="rId22">
         <w:r>
           <w:rPr>
-            <w:rStyle w:val="Link"/>
+            <w:rStyle w:val="Hyperlink"/>
           </w:rPr>
           <w:t xml:space="preserve">www.yoavram.com</w:t>
         </w:r>
@@ -138,7 +138,7 @@
       <w:hyperlink r:id="rId23">
         <w:r>
           <w:rPr>
-            <w:rStyle w:val="Link"/>
+            <w:rStyle w:val="Hyperlink"/>
           </w:rPr>
           <w:t xml:space="preserve">blog.yoavram.com</w:t>
         </w:r>
@@ -165,10 +165,10 @@
         <w:rPr>
           <w:b/>
         </w:rPr>
-        <w:t xml:space="preserve">Postdoctoral fellow</w:t>
-      </w:r>
-      <w:r>
-        <w:t xml:space="preserve">, Hadany lab, Tel-Aviv University</w:t>
+        <w:t xml:space="preserve">Starting Fall 2016</w:t>
+      </w:r>
+      <w:r>
+        <w:t xml:space="preserve">: Postdoctoral fellow, Feldman lab, Stanford University</w:t>
       </w:r>
     </w:p>
     <w:p>
@@ -182,6 +182,23 @@
         <w:rPr>
           <w:b/>
         </w:rPr>
+        <w:t xml:space="preserve">Postdoctoral fellow</w:t>
+      </w:r>
+      <w:r>
+        <w:t xml:space="preserve">, Hadany lab, Tel-Aviv University</w:t>
+      </w:r>
+    </w:p>
+    <w:p>
+      <w:pPr>
+        <w:numPr>
+          <w:numId w:val="1001"/>
+          <w:ilvl w:val="0"/>
+        </w:numPr>
+      </w:pPr>
+      <w:r>
+        <w:rPr>
+          <w:b/>
+        </w:rPr>
         <w:t xml:space="preserve">Ph.D.</w:t>
       </w:r>
       <w:r>
@@ -388,7 +405,7 @@
       <w:hyperlink r:id="rId26">
         <w:r>
           <w:rPr>
-            <w:rStyle w:val="Link"/>
+            <w:rStyle w:val="Hyperlink"/>
           </w:rPr>
           <w:t xml:space="preserve">10.1016/j.tpb.2014.10.004</w:t>
         </w:r>
@@ -432,7 +449,7 @@
       <w:hyperlink r:id="rId27">
         <w:r>
           <w:rPr>
-            <w:rStyle w:val="Link"/>
+            <w:rStyle w:val="Hyperlink"/>
           </w:rPr>
           <w:t xml:space="preserve">10.1098/rspb.2014.1025</w:t>
         </w:r>
@@ -479,7 +496,7 @@
       <w:hyperlink r:id="rId28">
         <w:r>
           <w:rPr>
-            <w:rStyle w:val="Link"/>
+            <w:rStyle w:val="Hyperlink"/>
           </w:rPr>
           <w:t xml:space="preserve">10.1186/1471-2148-13-125</w:t>
         </w:r>
@@ -529,7 +546,7 @@
       <w:hyperlink r:id="rId29">
         <w:r>
           <w:rPr>
-            <w:rStyle w:val="Link"/>
+            <w:rStyle w:val="Hyperlink"/>
           </w:rPr>
           <w:t xml:space="preserve">10.1111/j.1558-5646.2012.01576.x</w:t>
         </w:r>
@@ -569,7 +586,7 @@
         <w:rPr>
           <w:i/>
         </w:rPr>
-        <w:t xml:space="preserve">Submitted</w:t>
+        <w:t xml:space="preserve">In print</w:t>
       </w:r>
       <w:r>
         <w:t xml:space="preserve">.</w:t>
@@ -613,10 +630,104 @@
     </w:p>
     <w:p>
       <w:pPr>
+        <w:pStyle w:val="Compact"/>
+        <w:numPr>
+          <w:numId w:val="1004"/>
+          <w:ilvl w:val="0"/>
+        </w:numPr>
+      </w:pPr>
+      <w:r>
+        <w:rPr>
+          <w:b/>
+        </w:rPr>
+        <w:t xml:space="preserve">Ram, Y.</w:t>
+      </w:r>
+      <w:r>
+        <w:t xml:space="preserve">, Dellus-Gur, E., Bibi, M., Obolski, U., Berman, J., and Hadany, L. Predicting microbial relative growth in a mixed culture from growth curve data.</w:t>
+      </w:r>
+      <w:r>
+        <w:t xml:space="preserve"> </w:t>
+      </w:r>
+      <w:r>
+        <w:rPr>
+          <w:i/>
+        </w:rPr>
+        <w:t xml:space="preserve">Submitted</w:t>
+      </w:r>
+      <w:r>
+        <w:t xml:space="preserve">. Preprint available, DOI:</w:t>
+      </w:r>
+      <w:r>
+        <w:t xml:space="preserve"> </w:t>
+      </w:r>
+      <w:hyperlink r:id="rId31">
+        <w:r>
+          <w:rPr>
+            <w:rStyle w:val="Hyperlink"/>
+          </w:rPr>
+          <w:t xml:space="preserve">10.1101/022640</w:t>
+        </w:r>
+      </w:hyperlink>
+      <w:r>
+        <w:t xml:space="preserve">.</w:t>
+      </w:r>
+    </w:p>
+    <w:p>
+      <w:pPr>
+        <w:pStyle w:val="Compact"/>
+        <w:numPr>
+          <w:numId w:val="1004"/>
+          <w:ilvl w:val="0"/>
+        </w:numPr>
+      </w:pPr>
+      <w:r>
+        <w:t xml:space="preserve">Obolski, U., Lewin-Epstein, O., Even-Tov, E.,</w:t>
+      </w:r>
+      <w:r>
+        <w:t xml:space="preserve"> </w:t>
+      </w:r>
+      <w:r>
+        <w:rPr>
+          <w:b/>
+        </w:rPr>
+        <w:t xml:space="preserve">Ram, Y.</w:t>
+      </w:r>
+      <w:r>
+        <w:t xml:space="preserve">, Hadany, L. With a little help from my friends: Cooperation can accelerate crossing of adaptive valleys.</w:t>
+      </w:r>
+      <w:r>
+        <w:t xml:space="preserve"> </w:t>
+      </w:r>
+      <w:r>
+        <w:rPr>
+          <w:i/>
+        </w:rPr>
+        <w:t xml:space="preserve">Submitted</w:t>
+      </w:r>
+      <w:r>
+        <w:t xml:space="preserve">. Preprint available, DOI:</w:t>
+      </w:r>
+      <w:r>
+        <w:t xml:space="preserve"> </w:t>
+      </w:r>
+      <w:hyperlink r:id="rId32">
+        <w:r>
+          <w:rPr>
+            <w:rStyle w:val="Hyperlink"/>
+          </w:rPr>
+          <w:t xml:space="preserve">10.1101/062323</w:t>
+        </w:r>
+      </w:hyperlink>
+      <w:r>
+        <w:t xml:space="preserve">.</w:t>
+      </w:r>
+    </w:p>
+    <w:p>
+      <w:pPr>
         <w:pStyle w:val="Heading2"/>
       </w:pPr>
-      <w:bookmarkStart w:id="31" w:name="software-datasets"/>
-      <w:bookmarkEnd w:id="31"/>
+      <w:bookmarkStart w:id="33" w:name="software-datasets"/>
+      <w:bookmarkEnd w:id="33"/>
       <w:r>
         <w:t xml:space="preserve">Software &amp; Datasets</w:t>
       </w:r>
@@ -653,10 +764,10 @@
       <w:r>
         <w:t xml:space="preserve"> </w:t>
       </w:r>
-      <w:hyperlink r:id="rId32">
+      <w:hyperlink r:id="rId34">
         <w:r>
           <w:rPr>
-            <w:rStyle w:val="Link"/>
+            <w:rStyle w:val="Hyperlink"/>
           </w:rPr>
           <w:t xml:space="preserve">10.5061/dryad.3066j</w:t>
         </w:r>
@@ -697,10 +808,10 @@
       <w:r>
         <w:t xml:space="preserve"> </w:t>
       </w:r>
-      <w:hyperlink r:id="rId33">
+      <w:hyperlink r:id="rId35">
         <w:r>
           <w:rPr>
-            <w:rStyle w:val="Link"/>
+            <w:rStyle w:val="Hyperlink"/>
           </w:rPr>
           <w:t xml:space="preserve">10.5281/zenodo.11401</w:t>
         </w:r>
@@ -741,10 +852,10 @@
       <w:r>
         <w:t xml:space="preserve"> </w:t>
       </w:r>
-      <w:hyperlink r:id="rId34">
+      <w:hyperlink r:id="rId36">
         <w:r>
           <w:rPr>
-            <w:rStyle w:val="Link"/>
+            <w:rStyle w:val="Hyperlink"/>
           </w:rPr>
           <w:t xml:space="preserve">10.5281/zenodo.11400</w:t>
         </w:r>
@@ -757,8 +868,8 @@
       <w:pPr>
         <w:pStyle w:val="Heading2"/>
       </w:pPr>
-      <w:bookmarkStart w:id="35" w:name="presentations"/>
-      <w:bookmarkEnd w:id="35"/>
+      <w:bookmarkStart w:id="37" w:name="presentations"/>
+      <w:bookmarkEnd w:id="37"/>
       <w:r>
         <w:t xml:space="preserve">Presentations</w:t>
       </w:r>
@@ -780,7 +891,7 @@
         <w:rPr>
           <w:i/>
         </w:rPr>
-        <w:t xml:space="preserve">The Evolution of Stress-Induced Mutagenesis</w:t>
+        <w:t xml:space="preserve">How to Study Evolution using Scientific Python</w:t>
       </w:r>
       <w:r>
         <w:t xml:space="preserve"> </w:t>
@@ -791,10 +902,62 @@
       <w:r>
         <w:t xml:space="preserve"> </w:t>
       </w:r>
-      <w:hyperlink r:id="rId36">
+      <w:hyperlink r:id="rId38">
         <w:r>
           <w:rPr>
-            <w:rStyle w:val="Link"/>
+            <w:rStyle w:val="Hyperlink"/>
+          </w:rPr>
+          <w:t xml:space="preserve">contributed talk</w:t>
+        </w:r>
+      </w:hyperlink>
+      <w:r>
+        <w:t xml:space="preserve"> </w:t>
+      </w:r>
+      <w:r>
+        <w:t xml:space="preserve">at the</w:t>
+      </w:r>
+      <w:r>
+        <w:t xml:space="preserve"> </w:t>
+      </w:r>
+      <w:hyperlink r:id="rId39">
+        <w:r>
+          <w:rPr>
+            <w:rStyle w:val="Hyperlink"/>
+          </w:rPr>
+          <w:t xml:space="preserve">first PyCon Israel</w:t>
+        </w:r>
+      </w:hyperlink>
+      <w:r>
+        <w:t xml:space="preserve"> </w:t>
+      </w:r>
+      <w:r>
+        <w:t xml:space="preserve">2016, Tel-Aviv, Israel, May 2 - 3, 2016.</w:t>
+      </w:r>
+    </w:p>
+    <w:p>
+      <w:pPr>
+        <w:pStyle w:val="Compact"/>
+        <w:pStyle w:val="Definition"/>
+      </w:pPr>
+      <w:r>
+        <w:rPr>
+          <w:i/>
+        </w:rPr>
+        <w:t xml:space="preserve">The Evolution of Stress-Induced Mutagenesis</w:t>
+      </w:r>
+      <w:r>
+        <w:t xml:space="preserve"> </w:t>
+      </w:r>
+      <w:r>
+        <w:t xml:space="preserve">-</w:t>
+      </w:r>
+      <w:r>
+        <w:t xml:space="preserve"> </w:t>
+      </w:r>
+      <w:hyperlink r:id="rId40">
+        <w:r>
+          <w:rPr>
+            <w:rStyle w:val="Hyperlink"/>
           </w:rPr>
           <w:t xml:space="preserve">seminar</w:t>
         </w:r>
@@ -826,10 +989,10 @@
       <w:r>
         <w:t xml:space="preserve"> </w:t>
       </w:r>
-      <w:hyperlink r:id="rId37">
+      <w:hyperlink r:id="rId41">
         <w:r>
           <w:rPr>
-            <w:rStyle w:val="Link"/>
+            <w:rStyle w:val="Hyperlink"/>
           </w:rPr>
           <w:t xml:space="preserve">PhD seminar</w:t>
         </w:r>
@@ -1358,10 +1521,10 @@
       <w:r>
         <w:t xml:space="preserve"> </w:t>
       </w:r>
-      <w:hyperlink r:id="rId38">
+      <w:hyperlink r:id="rId42">
         <w:r>
           <w:rPr>
-            <w:rStyle w:val="Link"/>
+            <w:rStyle w:val="Hyperlink"/>
           </w:rPr>
           <w:t xml:space="preserve">10.6084/m9.figshare.96049</w:t>
         </w:r>
@@ -1427,10 +1590,10 @@
       <w:r>
         <w:t xml:space="preserve"> </w:t>
       </w:r>
-      <w:hyperlink r:id="rId38">
+      <w:hyperlink r:id="rId42">
         <w:r>
           <w:rPr>
-            <w:rStyle w:val="Link"/>
+            <w:rStyle w:val="Hyperlink"/>
           </w:rPr>
           <w:t xml:space="preserve">10.6084/m9.figshare.95939</w:t>
         </w:r>
@@ -1497,10 +1660,10 @@
       <w:r>
         <w:t xml:space="preserve"> </w:t>
       </w:r>
-      <w:hyperlink r:id="rId39">
+      <w:hyperlink r:id="rId43">
         <w:r>
           <w:rPr>
-            <w:rStyle w:val="Link"/>
+            <w:rStyle w:val="Hyperlink"/>
           </w:rPr>
           <w:t xml:space="preserve">10.6084/m9.figshare.95940</w:t>
         </w:r>
@@ -1544,10 +1707,10 @@
       <w:r>
         <w:t xml:space="preserve"> </w:t>
       </w:r>
-      <w:hyperlink r:id="rId40">
+      <w:hyperlink r:id="rId44">
         <w:r>
           <w:rPr>
-            <w:rStyle w:val="Link"/>
+            <w:rStyle w:val="Hyperlink"/>
           </w:rPr>
           <w:t xml:space="preserve">F1000 Posters 2011, 2: 1484</w:t>
         </w:r>
@@ -1646,8 +1809,8 @@
       <w:pPr>
         <w:pStyle w:val="Heading2"/>
       </w:pPr>
-      <w:bookmarkStart w:id="41" w:name="awards"/>
-      <w:bookmarkEnd w:id="41"/>
+      <w:bookmarkStart w:id="45" w:name="awards"/>
+      <w:bookmarkEnd w:id="45"/>
       <w:r>
         <w:t xml:space="preserve">Awards</w:t>
       </w:r>
@@ -1657,6 +1820,23 @@
         <w:pStyle w:val="DefinitionTerm"/>
       </w:pPr>
       <w:r>
+        <w:t xml:space="preserve">2017</w:t>
+      </w:r>
+    </w:p>
+    <w:p>
+      <w:pPr>
+        <w:pStyle w:val="Compact"/>
+        <w:pStyle w:val="Definition"/>
+      </w:pPr>
+      <w:r>
+        <w:t xml:space="preserve">Stanford Center for Computational, Evolutionary, and Human Genomics (CEHG) Postdoctoral Fellowship, Stanford University.</w:t>
+      </w:r>
+    </w:p>
+    <w:p>
+      <w:pPr>
+        <w:pStyle w:val="DefinitionTerm"/>
+      </w:pPr>
+      <w:r>
         <w:t xml:space="preserve">2016</w:t>
       </w:r>
     </w:p>
@@ -2122,8 +2302,8 @@
       <w:pPr>
         <w:pStyle w:val="Heading2"/>
       </w:pPr>
-      <w:bookmarkStart w:id="42" w:name="peer-reviews"/>
-      <w:bookmarkEnd w:id="42"/>
+      <w:bookmarkStart w:id="46" w:name="peer-reviews"/>
+      <w:bookmarkEnd w:id="46"/>
       <w:r>
         <w:t xml:space="preserve">Peer-Reviews</w:t>
       </w:r>
@@ -2226,8 +2406,8 @@
       <w:pPr>
         <w:pStyle w:val="Heading2"/>
       </w:pPr>
-      <w:bookmarkStart w:id="43" w:name="teaching"/>
-      <w:bookmarkEnd w:id="43"/>
+      <w:bookmarkStart w:id="47" w:name="teaching"/>
+      <w:bookmarkEnd w:id="47"/>
       <w:r>
         <w:t xml:space="preserve">Teaching</w:t>
       </w:r>
@@ -2448,8 +2628,8 @@
       <w:pPr>
         <w:pStyle w:val="Heading2"/>
       </w:pPr>
-      <w:bookmarkStart w:id="44" w:name="conferences"/>
-      <w:bookmarkEnd w:id="44"/>
+      <w:bookmarkStart w:id="48" w:name="conferences"/>
+      <w:bookmarkEnd w:id="48"/>
       <w:r>
         <w:t xml:space="preserve">Conferences</w:t>
       </w:r>
@@ -2942,8 +3122,8 @@
       <w:pPr>
         <w:pStyle w:val="Heading2"/>
       </w:pPr>
-      <w:bookmarkStart w:id="45" w:name="public-outreach"/>
-      <w:bookmarkEnd w:id="45"/>
+      <w:bookmarkStart w:id="49" w:name="public-outreach"/>
+      <w:bookmarkEnd w:id="49"/>
       <w:r>
         <w:t xml:space="preserve">Public Outreach</w:t>
       </w:r>
@@ -2952,8 +3132,8 @@
       <w:pPr>
         <w:pStyle w:val="Heading3"/>
       </w:pPr>
-      <w:bookmarkStart w:id="46" w:name="publications-1"/>
-      <w:bookmarkEnd w:id="46"/>
+      <w:bookmarkStart w:id="50" w:name="publications-1"/>
+      <w:bookmarkEnd w:id="50"/>
       <w:r>
         <w:t xml:space="preserve">Publications</w:t>
       </w:r>
@@ -2998,8 +3178,8 @@
       <w:pPr>
         <w:pStyle w:val="Heading3"/>
       </w:pPr>
-      <w:bookmarkStart w:id="47" w:name="presentations-1"/>
-      <w:bookmarkEnd w:id="47"/>
+      <w:bookmarkStart w:id="51" w:name="presentations-1"/>
+      <w:bookmarkEnd w:id="51"/>
       <w:r>
         <w:t xml:space="preserve">Presentations</w:t>
       </w:r>
@@ -3027,10 +3207,10 @@
       <w:r>
         <w:t xml:space="preserve"> </w:t>
       </w:r>
-      <w:hyperlink r:id="rId48">
+      <w:hyperlink r:id="rId38">
         <w:r>
           <w:rPr>
-            <w:rStyle w:val="Link"/>
+            <w:rStyle w:val="Hyperlink"/>
           </w:rPr>
           <w:t xml:space="preserve">contributed talk</w:t>
         </w:r>
@@ -3044,10 +3224,10 @@
       <w:r>
         <w:t xml:space="preserve"> </w:t>
       </w:r>
-      <w:hyperlink r:id="rId49">
+      <w:hyperlink r:id="rId52">
         <w:r>
           <w:rPr>
-            <w:rStyle w:val="Link"/>
+            <w:rStyle w:val="Hyperlink"/>
           </w:rPr>
           <w:t xml:space="preserve">PyCon Israel 2016</w:t>
         </w:r>
@@ -3083,7 +3263,22 @@
 </file>
 
 <file path=word/footnotes.xml><?xml version="1.0" encoding="utf-8"?>
-<w:footnotes xmlns:w="http://schemas.openxmlformats.org/wordprocessingml/2006/main" xmlns:m="http://schemas.openxmlformats.org/officeDocument/2006/math" xmlns:r="http://schemas.openxmlformats.org/officeDocument/2006/relationships" xmlns:o="urn:schemas-microsoft-com:office:office" xmlns:v="urn:schemas-microsoft-com:vml" xmlns:w10="urn:schemas-microsoft-com:office:word" xmlns:a="http://schemas.openxmlformats.org/drawingml/2006/main" xmlns:pic="http://schemas.openxmlformats.org/drawingml/2006/picture" xmlns:wp="http://schemas.openxmlformats.org/drawingml/2006/wordprocessingDrawing"/>
+<w:footnotes xmlns:w="http://schemas.openxmlformats.org/wordprocessingml/2006/main" xmlns:m="http://schemas.openxmlformats.org/officeDocument/2006/math" xmlns:r="http://schemas.openxmlformats.org/officeDocument/2006/relationships" xmlns:o="urn:schemas-microsoft-com:office:office" xmlns:v="urn:schemas-microsoft-com:vml" xmlns:w10="urn:schemas-microsoft-com:office:word" xmlns:a="http://schemas.openxmlformats.org/drawingml/2006/main" xmlns:pic="http://schemas.openxmlformats.org/drawingml/2006/picture" xmlns:wp="http://schemas.openxmlformats.org/drawingml/2006/wordprocessingDrawing">
+  <w:footnote w:type="continuationSeparator" w:id="0">
+    <w:p>
+      <w:r>
+        <w:continuationSeparator/>
+      </w:r>
+    </w:p>
+  </w:footnote>
+  <w:footnote w:type="separator" w:id="-1">
+    <w:p>
+      <w:r>
+        <w:separator/>
+      </w:r>
+    </w:p>
+  </w:footnote>
+</w:footnotes>
 </file>
 
 <file path=word/numbering.xml><?xml version="1.0" encoding="utf-8"?>
@@ -3170,7 +3365,7 @@
     </w:lvl>
   </w:abstractNum>
   <w:abstractNum w:abstractNumId="990">
-    <w:nsid w:val="57fb0a8e"/>
+    <w:nsid w:val="66e601af"/>
     <w:multiLevelType w:val="multilevel"/>
     <w:lvl w:ilvl="0">
       <w:numFmt w:val="bullet"/>
@@ -3251,7 +3446,7 @@
     </w:lvl>
   </w:abstractNum>
   <w:abstractNum w:abstractNumId="991">
-    <w:nsid w:val="e26aca04"/>
+    <w:nsid w:val="cc864495"/>
     <w:multiLevelType w:val="multilevel"/>
     <w:lvl w:ilvl="0">
       <w:numFmt w:val="bullet"/>
@@ -3382,13 +3577,25 @@
   <w:style w:type="paragraph" w:default="1" w:styleId="Normal">
     <w:name w:val="Normal"/>
     <w:qFormat/>
+  </w:style>
+  <w:style w:type="paragraph" w:styleId="BodyText">
+    <w:name w:val="Body Text"/>
+    <w:basedOn w:val="Normal"/>
+    <w:link w:val="BodyTextChar"/>
     <w:pPr>
       <w:spacing w:before="180" w:after="180"/>
     </w:pPr>
-  </w:style>
-  <w:style w:type="paragraph" w:styleId="Compact">
+    <w:qFormat/>
+  </w:style>
+  <w:style w:type="paragraph" w:customStyle="1" w:styleId="FirstParagraph">
+    <w:name w:val="First Paragraph"/>
+    <w:basedOn w:val="BodyText"/>
+    <w:next w:val="BodyText"/>
+    <w:qFormat/>
+  </w:style>
+  <w:style w:type="paragraph" w:customStyle="1" w:styleId="Compact">
     <w:name w:val="Compact"/>
-    <w:basedOn w:val="Normal"/>
+    <w:basedOn w:val="BodyText"/>
     <w:qFormat/>
     <w:pPr>
       <w:spacing w:before="36" w:after="36"/>
@@ -3397,7 +3604,7 @@
   <w:style w:type="paragraph" w:styleId="Title">
     <w:name w:val="Title"/>
     <w:basedOn w:val="Normal"/>
-    <w:next w:val="Normal"/>
+    <w:next w:val="BodyText"/>
     <w:qFormat/>
     <w:pPr>
       <w:keepNext/>
@@ -3417,7 +3624,7 @@
   <w:style w:type="paragraph" w:styleId="Subtitle">
     <w:name w:val="Subtitle"/>
     <w:basedOn w:val="Title"/>
-    <w:next w:val="Normal"/>
+    <w:next w:val="BodyText"/>
     <w:qFormat/>
     <w:pPr>
       <w:keepNext/>
@@ -3430,9 +3637,9 @@
       <w:szCs w:val="30"/>
     </w:rPr>
   </w:style>
-  <w:style w:type="paragraph" w:styleId="Author">
+  <w:style w:type="paragraph" w:customStyle="1" w:styleId="Author">
     <w:name w:val="Author"/>
-    <w:next w:val="Normal"/>
+    <w:next w:val="BodyText"/>
     <w:qFormat/>
     <w:pPr>
       <w:keepNext/>
@@ -3442,7 +3649,7 @@
   </w:style>
   <w:style w:type="paragraph" w:styleId="Date">
     <w:name w:val="Date"/>
-    <w:next w:val="Normal"/>
+    <w:next w:val="BodyText"/>
     <w:qFormat/>
     <w:pPr>
       <w:keepNext/>
@@ -3450,10 +3657,10 @@
       <w:jc w:val="center"/>
     </w:pPr>
   </w:style>
-  <w:style w:type="paragraph" w:styleId="Abstract">
+  <w:style w:type="paragraph" w:customStyle="1" w:styleId="Abstract">
     <w:name w:val="Abstract"/>
     <w:basedOn w:val="Normal"/>
-    <w:next w:val="Normal"/>
+    <w:next w:val="BodyText"/>
     <w:qFormat/>
     <w:pPr>
       <w:keepNext/>
@@ -3476,7 +3683,7 @@
   <w:style w:type="paragraph" w:styleId="Heading1">
     <w:name w:val="Heading 1"/>
     <w:basedOn w:val="Normal"/>
-    <w:next w:val="Normal"/>
+    <w:next w:val="BodyText"/>
     <w:uiPriority w:val="9"/>
     <w:qFormat/>
     <w:pPr>
@@ -3497,7 +3704,7 @@
   <w:style w:type="paragraph" w:styleId="Heading2">
     <w:name w:val="Heading 2"/>
     <w:basedOn w:val="Normal"/>
-    <w:next w:val="Normal"/>
+    <w:next w:val="BodyText"/>
     <w:uiPriority w:val="9"/>
     <w:unhideWhenUsed/>
     <w:qFormat/>
@@ -3519,7 +3726,7 @@
   <w:style w:type="paragraph" w:styleId="Heading3">
     <w:name w:val="Heading 3"/>
     <w:basedOn w:val="Normal"/>
-    <w:next w:val="Normal"/>
+    <w:next w:val="BodyText"/>
     <w:uiPriority w:val="9"/>
     <w:unhideWhenUsed/>
     <w:qFormat/>
@@ -3527,7 +3734,7 @@
       <w:keepNext/>
       <w:keepLines/>
       <w:spacing w:before="200" w:after="0"/>
-      <w:outlineLvl w:val="1"/>
+      <w:outlineLvl w:val="2"/>
     </w:pPr>
     <w:rPr>
       <w:rFonts w:asciiTheme="majorHAnsi" w:eastAsiaTheme="majorEastAsia" w:hAnsiTheme="majorHAnsi" w:cstheme="majorBidi"/>
@@ -3541,7 +3748,7 @@
   <w:style w:type="paragraph" w:styleId="Heading4">
     <w:name w:val="Heading 4"/>
     <w:basedOn w:val="Normal"/>
-    <w:next w:val="Normal"/>
+    <w:next w:val="BodyText"/>
     <w:uiPriority w:val="9"/>
     <w:unhideWhenUsed/>
     <w:qFormat/>
@@ -3549,7 +3756,7 @@
       <w:keepNext/>
       <w:keepLines/>
       <w:spacing w:before="200" w:after="0"/>
-      <w:outlineLvl w:val="1"/>
+      <w:outlineLvl w:val="3"/>
     </w:pPr>
     <w:rPr>
       <w:rFonts w:asciiTheme="majorHAnsi" w:eastAsiaTheme="majorEastAsia" w:hAnsiTheme="majorHAnsi" w:cstheme="majorBidi"/>
@@ -3563,7 +3770,7 @@
   <w:style w:type="paragraph" w:styleId="Heading5">
     <w:name w:val="Heading 5"/>
     <w:basedOn w:val="Normal"/>
-    <w:next w:val="Normal"/>
+    <w:next w:val="BodyText"/>
     <w:uiPriority w:val="9"/>
     <w:unhideWhenUsed/>
     <w:qFormat/>
@@ -3571,7 +3778,7 @@
       <w:keepNext/>
       <w:keepLines/>
       <w:spacing w:before="200" w:after="0"/>
-      <w:outlineLvl w:val="1"/>
+      <w:outlineLvl w:val="4"/>
     </w:pPr>
     <w:rPr>
       <w:rFonts w:asciiTheme="majorHAnsi" w:eastAsiaTheme="majorEastAsia" w:hAnsiTheme="majorHAnsi" w:cstheme="majorBidi"/>
@@ -3582,15 +3789,36 @@
       <w:szCs w:val="24"/>
     </w:rPr>
   </w:style>
-  <w:style w:type="paragraph" w:styleId="BlockQuote">
-    <w:name w:val="Block Quote"/>
+  <w:style w:type="paragraph" w:styleId="Heading6">
+    <w:name w:val="Heading 6"/>
     <w:basedOn w:val="Normal"/>
-    <w:next w:val="Normal"/>
+    <w:next w:val="BodyText"/>
+    <w:uiPriority w:val="9"/>
+    <w:unhideWhenUsed/>
+    <w:qFormat/>
+    <w:pPr>
+      <w:keepNext/>
+      <w:keepLines/>
+      <w:spacing w:before="200" w:after="0"/>
+      <w:outlineLvl w:val="5"/>
+    </w:pPr>
+    <w:rPr>
+      <w:rFonts w:asciiTheme="majorHAnsi" w:eastAsiaTheme="majorEastAsia" w:hAnsiTheme="majorHAnsi" w:cstheme="majorBidi"/>
+      <w:color w:val="4F81BD" w:themeColor="accent1"/>
+      <w:sz w:val="24"/>
+      <w:szCs w:val="24"/>
+    </w:rPr>
+  </w:style>
+  <w:style w:type="paragraph" w:styleId="BlockText">
+    <w:name w:val="Block Text"/>
+    <w:basedOn w:val="BodyText"/>
+    <w:next w:val="BodyText"/>
     <w:uiPriority w:val="9"/>
     <w:unhideWhenUsed/>
     <w:qFormat/>
     <w:pPr>
       <w:spacing w:before="100" w:after="100"/>
+      <w:ind w:firstLine="0"/>
     </w:pPr>
     <w:rPr>
       <w:rFonts w:asciiTheme="majorHAnsi" w:eastAsiaTheme="majorEastAsia" w:hAnsiTheme="majorHAnsi" w:cstheme="majorBidi"/>
@@ -3627,7 +3855,7 @@
       </w:tblCellMar>
     </w:tblPr>
   </w:style>
-  <w:style w:type="paragraph" w:styleId="DefinitionTerm">
+  <w:style w:type="paragraph" w:customStyle="1" w:styleId="DefinitionTerm">
     <w:name w:val="Definition Term"/>
     <w:basedOn w:val="Normal"/>
     <w:next w:val="Definition"/>
@@ -3640,20 +3868,12 @@
       <w:b/>
     </w:rPr>
   </w:style>
-  <w:style w:type="paragraph" w:styleId="Definition">
+  <w:style w:type="paragraph" w:customStyle="1" w:styleId="Definition">
     <w:name w:val="Definition"/>
     <w:basedOn w:val="Normal"/>
   </w:style>
-  <w:style w:type="paragraph" w:styleId="BodyText">
-    <w:name w:val="Body Text"/>
-    <w:basedOn w:val="Normal"/>
-    <w:link w:val="BodyTextChar"/>
-    <w:pPr>
-      <w:spacing w:after="120"/>
-    </w:pPr>
-  </w:style>
-  <w:style w:type="paragraph" w:styleId="TableCaption">
-    <w:name w:val="Table Caption"/>
+  <w:style w:type="paragraph" w:styleId="Caption">
+    <w:name w:val="Caption"/>
     <w:basedOn w:val="Normal"/>
     <w:link w:val="BodyTextChar"/>
     <w:pPr>
@@ -3663,16 +3883,27 @@
       <w:i/>
     </w:rPr>
   </w:style>
-  <w:style w:type="paragraph" w:styleId="ImageCaption">
+  <w:style w:type="paragraph" w:customStyle="1" w:styleId="TableCaption">
+    <w:name w:val="Table Caption"/>
+    <w:basedOn w:val="Caption"/>
+    <w:pPr>
+      <w:keepNext/>
+    </w:pPr>
+  </w:style>
+  <w:style w:type="paragraph" w:customStyle="1" w:styleId="ImageCaption">
     <w:name w:val="Image Caption"/>
+    <w:basedOn w:val="Caption"/>
+  </w:style>
+  <w:style w:type="paragraph" w:customStyle="1" w:styleId="Figure">
+    <w:name w:val="Figure"/>
     <w:basedOn w:val="Normal"/>
-    <w:link w:val="BodyTextChar"/>
+  </w:style>
+  <w:style w:type="paragraph" w:customStyle="1" w:styleId="FigureWithCaption">
+    <w:name w:val="Figure with Caption"/>
+    <w:basedOn w:val="Figure"/>
     <w:pPr>
-      <w:spacing w:before="0" w:after="120"/>
+      <w:keepNext/>
     </w:pPr>
-    <w:rPr>
-      <w:i/>
-    </w:rPr>
   </w:style>
   <w:style w:type="character" w:customStyle="1" w:styleId="BodyTextChar">
     <w:name w:val="Body Text Char"/>
@@ -3687,18 +3918,36 @@
       <w:sz w:val="22"/>
     </w:rPr>
   </w:style>
-  <w:style w:type="character" w:customStyle="1" w:styleId="FootnoteRef">
-    <w:name w:val="Footnote Ref"/>
+  <w:style w:type="character" w:styleId="FootnoteReference">
+    <w:name w:val="Footnote Reference"/>
     <w:basedOn w:val="BodyTextChar"/>
     <w:rPr>
       <w:vertAlign w:val="superscript"/>
     </w:rPr>
   </w:style>
-  <w:style w:type="character" w:customStyle="1" w:styleId="Link">
-    <w:name w:val="Link"/>
+  <w:style w:type="character" w:styleId="Hyperlink">
+    <w:name w:val="Hyperlink"/>
     <w:basedOn w:val="BodyTextChar"/>
     <w:rPr>
       <w:color w:val="4F81BD" w:themeColor="accent1"/>
+    </w:rPr>
+  </w:style>
+  <w:style w:type="paragraph" w:styleId="TOCHeading">
+    <w:name w:val="TOC Heading"/>
+    <w:basedOn w:val="Heading1"/>
+    <w:next w:val="BodyText"/>
+    <w:uiPriority w:val="39"/>
+    <w:unhideWhenUsed/>
+    <w:qFormat/>
+    <w:pPr>
+      <w:spacing w:before="240" w:line="259" w:lineRule="auto"/>
+      <w:outlineLvl w:val="9"/>
+    </w:pPr>
+    <w:rPr>
+      <w:rFonts w:asciiTheme="majorHAnsi" w:eastAsiaTheme="majorEastAsia" w:hAnsiTheme="majorHAnsi" w:cstheme="majorBidi"/>
+      <w:b w:val="0"/>
+      <w:bCs w:val="0"/>
+      <w:color w:val="365F91" w:themeColor="accent1" w:themeShade="BF"/>
     </w:rPr>
   </w:style>
   <w:style w:type="paragraph" w:customStyle="1" w:styleId="SourceCode">
@@ -3745,6 +3994,13 @@
       <w:color w:val="40a070"/>
     </w:rPr>
   </w:style>
+  <w:style w:type="character" w:customStyle="1" w:styleId="ConstantTok">
+    <w:name w:val="ConstantTok"/>
+    <w:basedOn w:val="VerbatimChar"/>
+    <w:rPr>
+      <w:color w:val="880000"/>
+    </w:rPr>
+  </w:style>
   <w:style w:type="character" w:customStyle="1" w:styleId="CharTok">
     <w:name w:val="CharTok"/>
     <w:basedOn w:val="VerbatimChar"/>
@@ -3752,12 +4008,38 @@
       <w:color w:val="4070a0"/>
     </w:rPr>
   </w:style>
+  <w:style w:type="character" w:customStyle="1" w:styleId="SpecialCharTok">
+    <w:name w:val="SpecialCharTok"/>
+    <w:basedOn w:val="VerbatimChar"/>
+    <w:rPr>
+      <w:color w:val="4070a0"/>
+    </w:rPr>
+  </w:style>
   <w:style w:type="character" w:customStyle="1" w:styleId="StringTok">
     <w:name w:val="StringTok"/>
     <w:basedOn w:val="VerbatimChar"/>
     <w:rPr>
       <w:color w:val="4070a0"/>
     </w:rPr>
+  </w:style>
+  <w:style w:type="character" w:customStyle="1" w:styleId="VerbatimStringTok">
+    <w:name w:val="VerbatimStringTok"/>
+    <w:basedOn w:val="VerbatimChar"/>
+    <w:rPr>
+      <w:color w:val="4070a0"/>
+    </w:rPr>
+  </w:style>
+  <w:style w:type="character" w:customStyle="1" w:styleId="SpecialStringTok">
+    <w:name w:val="SpecialStringTok"/>
+    <w:basedOn w:val="VerbatimChar"/>
+    <w:rPr>
+      <w:color w:val="bb6688"/>
+    </w:rPr>
+  </w:style>
+  <w:style w:type="character" w:customStyle="1" w:styleId="ImportTok">
+    <w:name w:val="ImportTok"/>
+    <w:basedOn w:val="VerbatimChar"/>
+    <w:rPr/>
   </w:style>
   <w:style w:type="character" w:customStyle="1" w:styleId="CommentTok">
     <w:name w:val="CommentTok"/>
@@ -3767,11 +4049,113 @@
       <w:i/>
     </w:rPr>
   </w:style>
+  <w:style w:type="character" w:customStyle="1" w:styleId="DocumentationTok">
+    <w:name w:val="DocumentationTok"/>
+    <w:basedOn w:val="VerbatimChar"/>
+    <w:rPr>
+      <w:color w:val="ba2121"/>
+      <w:i/>
+    </w:rPr>
+  </w:style>
+  <w:style w:type="character" w:customStyle="1" w:styleId="AnnotationTok">
+    <w:name w:val="AnnotationTok"/>
+    <w:basedOn w:val="VerbatimChar"/>
+    <w:rPr>
+      <w:color w:val="60a0b0"/>
+      <w:b/>
+      <w:i/>
+    </w:rPr>
+  </w:style>
+  <w:style w:type="character" w:customStyle="1" w:styleId="CommentVarTok">
+    <w:name w:val="CommentVarTok"/>
+    <w:basedOn w:val="VerbatimChar"/>
+    <w:rPr>
+      <w:color w:val="60a0b0"/>
+      <w:b/>
+      <w:i/>
+    </w:rPr>
+  </w:style>
   <w:style w:type="character" w:customStyle="1" w:styleId="OtherTok">
     <w:name w:val="OtherTok"/>
     <w:basedOn w:val="VerbatimChar"/>
     <w:rPr>
       <w:color w:val="007020"/>
+    </w:rPr>
+  </w:style>
+  <w:style w:type="character" w:customStyle="1" w:styleId="FunctionTok">
+    <w:name w:val="FunctionTok"/>
+    <w:basedOn w:val="VerbatimChar"/>
+    <w:rPr>
+      <w:color w:val="06287e"/>
+    </w:rPr>
+  </w:style>
+  <w:style w:type="character" w:customStyle="1" w:styleId="VariableTok">
+    <w:name w:val="VariableTok"/>
+    <w:basedOn w:val="VerbatimChar"/>
+    <w:rPr>
+      <w:color w:val="19177c"/>
+    </w:rPr>
+  </w:style>
+  <w:style w:type="character" w:customStyle="1" w:styleId="ControlFlowTok">
+    <w:name w:val="ControlFlowTok"/>
+    <w:basedOn w:val="VerbatimChar"/>
+    <w:rPr>
+      <w:color w:val="007020"/>
+      <w:b/>
+    </w:rPr>
+  </w:style>
+  <w:style w:type="character" w:customStyle="1" w:styleId="OperatorTok">
+    <w:name w:val="OperatorTok"/>
+    <w:basedOn w:val="VerbatimChar"/>
+    <w:rPr>
+      <w:color w:val="666666"/>
+    </w:rPr>
+  </w:style>
+  <w:style w:type="character" w:customStyle="1" w:styleId="BuiltInTok">
+    <w:name w:val="BuiltInTok"/>
+    <w:basedOn w:val="VerbatimChar"/>
+    <w:rPr/>
+  </w:style>
+  <w:style w:type="character" w:customStyle="1" w:styleId="ExtensionTok">
+    <w:name w:val="ExtensionTok"/>
+    <w:basedOn w:val="VerbatimChar"/>
+    <w:rPr/>
+  </w:style>
+  <w:style w:type="character" w:customStyle="1" w:styleId="PreprocessorTok">
+    <w:name w:val="PreprocessorTok"/>
+    <w:basedOn w:val="VerbatimChar"/>
+    <w:rPr>
+      <w:color w:val="bc7a00"/>
+    </w:rPr>
+  </w:style>
+  <w:style w:type="character" w:customStyle="1" w:styleId="AttributeTok">
+    <w:name w:val="AttributeTok"/>
+    <w:basedOn w:val="VerbatimChar"/>
+    <w:rPr>
+      <w:color w:val="7d9029"/>
+    </w:rPr>
+  </w:style>
+  <w:style w:type="character" w:customStyle="1" w:styleId="RegionMarkerTok">
+    <w:name w:val="RegionMarkerTok"/>
+    <w:basedOn w:val="VerbatimChar"/>
+    <w:rPr/>
+  </w:style>
+  <w:style w:type="character" w:customStyle="1" w:styleId="InformationTok">
+    <w:name w:val="InformationTok"/>
+    <w:basedOn w:val="VerbatimChar"/>
+    <w:rPr>
+      <w:color w:val="60a0b0"/>
+      <w:b/>
+      <w:i/>
+    </w:rPr>
+  </w:style>
+  <w:style w:type="character" w:customStyle="1" w:styleId="WarningTok">
+    <w:name w:val="WarningTok"/>
+    <w:basedOn w:val="VerbatimChar"/>
+    <w:rPr>
+      <w:color w:val="60a0b0"/>
+      <w:b/>
+      <w:i/>
     </w:rPr>
   </w:style>
   <w:style w:type="character" w:customStyle="1" w:styleId="AlertTok">
@@ -3781,124 +4165,6 @@
       <w:color w:val="ff0000"/>
       <w:b/>
     </w:rPr>
-  </w:style>
-  <w:style w:type="character" w:customStyle="1" w:styleId="FunctionTok">
-    <w:name w:val="FunctionTok"/>
-    <w:basedOn w:val="VerbatimChar"/>
-    <w:rPr>
-      <w:color w:val="06287e"/>
-    </w:rPr>
-  </w:style>
-  <w:style w:type="character" w:customStyle="1" w:styleId="RegionMarkerTok">
-    <w:name w:val="RegionMarkerTok"/>
-    <w:basedOn w:val="VerbatimChar"/>
-    <w:rPr/>
-  </w:style>
-  <w:style w:type="character" w:customStyle="1" w:styleId="ErrorTok">
-    <w:name w:val="ErrorTok"/>
-    <w:basedOn w:val="VerbatimChar"/>
-    <w:rPr>
-      <w:color w:val="ff0000"/>
-      <w:b/>
-    </w:rPr>
-  </w:style>
-  <w:style w:type="character" w:customStyle="1" w:styleId="NormalTok">
-    <w:name w:val="NormalTok"/>
-    <w:basedOn w:val="VerbatimChar"/>
-    <w:rPr/>
-  </w:style>
-  <w:style w:type="paragraph" w:customStyle="1" w:styleId="SourceCode">
-    <w:name w:val="Source Code"/>
-    <w:basedOn w:val="Normal"/>
-    <w:link w:val="VerbatimChar"/>
-    <w:pPr>
-      <w:wordWrap w:val="off"/>
-    </w:pPr>
-  </w:style>
-  <w:style w:type="character" w:customStyle="1" w:styleId="KeywordTok">
-    <w:name w:val="KeywordTok"/>
-    <w:basedOn w:val="VerbatimChar"/>
-    <w:rPr>
-      <w:color w:val="007020"/>
-      <w:b/>
-    </w:rPr>
-  </w:style>
-  <w:style w:type="character" w:customStyle="1" w:styleId="DataTypeTok">
-    <w:name w:val="DataTypeTok"/>
-    <w:basedOn w:val="VerbatimChar"/>
-    <w:rPr>
-      <w:color w:val="902000"/>
-    </w:rPr>
-  </w:style>
-  <w:style w:type="character" w:customStyle="1" w:styleId="DecValTok">
-    <w:name w:val="DecValTok"/>
-    <w:basedOn w:val="VerbatimChar"/>
-    <w:rPr>
-      <w:color w:val="40a070"/>
-    </w:rPr>
-  </w:style>
-  <w:style w:type="character" w:customStyle="1" w:styleId="BaseNTok">
-    <w:name w:val="BaseNTok"/>
-    <w:basedOn w:val="VerbatimChar"/>
-    <w:rPr>
-      <w:color w:val="40a070"/>
-    </w:rPr>
-  </w:style>
-  <w:style w:type="character" w:customStyle="1" w:styleId="FloatTok">
-    <w:name w:val="FloatTok"/>
-    <w:basedOn w:val="VerbatimChar"/>
-    <w:rPr>
-      <w:color w:val="40a070"/>
-    </w:rPr>
-  </w:style>
-  <w:style w:type="character" w:customStyle="1" w:styleId="CharTok">
-    <w:name w:val="CharTok"/>
-    <w:basedOn w:val="VerbatimChar"/>
-    <w:rPr>
-      <w:color w:val="4070a0"/>
-    </w:rPr>
-  </w:style>
-  <w:style w:type="character" w:customStyle="1" w:styleId="StringTok">
-    <w:name w:val="StringTok"/>
-    <w:basedOn w:val="VerbatimChar"/>
-    <w:rPr>
-      <w:color w:val="4070a0"/>
-    </w:rPr>
-  </w:style>
-  <w:style w:type="character" w:customStyle="1" w:styleId="CommentTok">
-    <w:name w:val="CommentTok"/>
-    <w:basedOn w:val="VerbatimChar"/>
-    <w:rPr>
-      <w:color w:val="60a0b0"/>
-      <w:i/>
-    </w:rPr>
-  </w:style>
-  <w:style w:type="character" w:customStyle="1" w:styleId="OtherTok">
-    <w:name w:val="OtherTok"/>
-    <w:basedOn w:val="VerbatimChar"/>
-    <w:rPr>
-      <w:color w:val="007020"/>
-    </w:rPr>
-  </w:style>
-  <w:style w:type="character" w:customStyle="1" w:styleId="AlertTok">
-    <w:name w:val="AlertTok"/>
-    <w:basedOn w:val="VerbatimChar"/>
-    <w:rPr>
-      <w:color w:val="ff0000"/>
-      <w:b/>
-    </w:rPr>
-  </w:style>
-  <w:style w:type="character" w:customStyle="1" w:styleId="FunctionTok">
-    <w:name w:val="FunctionTok"/>
-    <w:basedOn w:val="VerbatimChar"/>
-    <w:rPr>
-      <w:color w:val="06287e"/>
-    </w:rPr>
-  </w:style>
-  <w:style w:type="character" w:customStyle="1" w:styleId="RegionMarkerTok">
-    <w:name w:val="RegionMarkerTok"/>
-    <w:basedOn w:val="VerbatimChar"/>
-    <w:rPr/>
   </w:style>
   <w:style w:type="character" w:customStyle="1" w:styleId="ErrorTok">
     <w:name w:val="ErrorTok"/>

</xml_diff>

<commit_message>
added landscapes review biorxiv and sid zenodo and ilanit link
</commit_message>
<xml_diff>
--- a/curriculum-vitae.docx
+++ b/curriculum-vitae.docx
@@ -355,6 +355,71 @@
         </w:numPr>
       </w:pPr>
       <w:r>
+        <w:t xml:space="preserve">Obolski, U.</w:t>
+      </w:r>
+      <w:r>
+        <w:t xml:space="preserve">eq</w:t>
+      </w:r>
+      <w:r>
+        <w:t xml:space="preserve">,</w:t>
+      </w:r>
+      <w:r>
+        <w:t xml:space="preserve"> </w:t>
+      </w:r>
+      <w:r>
+        <w:rPr>
+          <w:i/>
+        </w:rPr>
+        <w:t xml:space="preserve">Ram, Y.</w:t>
+      </w:r>
+      <w:r>
+        <w:rPr>
+          <w:i/>
+        </w:rPr>
+        <w:t xml:space="preserve">eq</w:t>
+      </w:r>
+      <w:r>
+        <w:t xml:space="preserve">, Lilach Hadany.</w:t>
+      </w:r>
+      <w:r>
+        <w:t xml:space="preserve"> </w:t>
+      </w:r>
+      <w:hyperlink r:id="rId26">
+        <w:r>
+          <w:rPr>
+            <w:b/>
+            <w:rStyle w:val="Hyperlink"/>
+          </w:rPr>
+          <w:t xml:space="preserve">Evolution on rugged adaptive landscapes</w:t>
+        </w:r>
+      </w:hyperlink>
+      <w:r>
+        <w:t xml:space="preserve">.</w:t>
+      </w:r>
+      <w:r>
+        <w:t xml:space="preserve"> </w:t>
+      </w:r>
+      <w:r>
+        <w:rPr>
+          <w:i/>
+        </w:rPr>
+        <w:t xml:space="preserve">Submitted</w:t>
+      </w:r>
+      <w:r>
+        <w:t xml:space="preserve">. Preprint available, 112177; DOI: 10.1101/112177</w:t>
+      </w:r>
+      <w:r>
+        <w:t xml:space="preserve"> </w:t>
+      </w:r>
+    </w:p>
+    <w:p>
+      <w:pPr>
+        <w:numPr>
+          <w:numId w:val="1003"/>
+          <w:ilvl w:val="0"/>
+        </w:numPr>
+      </w:pPr>
+      <w:r>
         <w:t xml:space="preserve">Obolski, U., Lewin-Epstein, O., Even-Tov, E.,</w:t>
       </w:r>
       <w:r>
@@ -372,7 +437,7 @@
       <w:r>
         <w:t xml:space="preserve"> </w:t>
       </w:r>
-      <w:hyperlink r:id="rId26">
+      <w:hyperlink r:id="rId27">
         <w:r>
           <w:rPr>
             <w:b/>
@@ -419,7 +484,7 @@
       <w:r>
         <w:t xml:space="preserve"> </w:t>
       </w:r>
-      <w:hyperlink r:id="rId27">
+      <w:hyperlink r:id="rId28">
         <w:r>
           <w:rPr>
             <w:b/>
@@ -466,7 +531,7 @@
       <w:r>
         <w:t xml:space="preserve"> </w:t>
       </w:r>
-      <w:hyperlink r:id="rId28">
+      <w:hyperlink r:id="rId29">
         <w:r>
           <w:rPr>
             <w:b/>
@@ -513,7 +578,7 @@
       <w:r>
         <w:t xml:space="preserve"> </w:t>
       </w:r>
-      <w:hyperlink r:id="rId29">
+      <w:hyperlink r:id="rId30">
         <w:r>
           <w:rPr>
             <w:b/>
@@ -563,7 +628,7 @@
       <w:r>
         <w:t xml:space="preserve"> </w:t>
       </w:r>
-      <w:hyperlink r:id="rId30">
+      <w:hyperlink r:id="rId31">
         <w:r>
           <w:rPr>
             <w:b/>
@@ -613,7 +678,7 @@
       <w:r>
         <w:t xml:space="preserve"> </w:t>
       </w:r>
-      <w:hyperlink r:id="rId31">
+      <w:hyperlink r:id="rId32">
         <w:r>
           <w:rPr>
             <w:b/>
@@ -642,8 +707,8 @@
       <w:pPr>
         <w:pStyle w:val="Heading2"/>
       </w:pPr>
-      <w:bookmarkStart w:id="32" w:name="software-datasets"/>
-      <w:bookmarkEnd w:id="32"/>
+      <w:bookmarkStart w:id="33" w:name="software-datasets"/>
+      <w:bookmarkEnd w:id="33"/>
       <w:r>
         <w:t xml:space="preserve">Software &amp; Datasets</w:t>
       </w:r>
@@ -659,6 +724,50 @@
         <w:rPr>
           <w:i/>
         </w:rPr>
+        <w:t xml:space="preserve">Ram, Y.</w:t>
+      </w:r>
+      <w:r>
+        <w:t xml:space="preserve">, Zinger, E., Hadany, L. (2017).</w:t>
+      </w:r>
+      <w:r>
+        <w:t xml:space="preserve"> </w:t>
+      </w:r>
+      <w:hyperlink r:id="rId34">
+        <w:r>
+          <w:rPr>
+            <w:b/>
+            <w:rStyle w:val="Hyperlink"/>
+          </w:rPr>
+          <w:t xml:space="preserve">Sid: Image processing for seed images</w:t>
+        </w:r>
+      </w:hyperlink>
+      <w:r>
+        <w:t xml:space="preserve">.</w:t>
+      </w:r>
+      <w:r>
+        <w:t xml:space="preserve"> </w:t>
+      </w:r>
+      <w:r>
+        <w:rPr>
+          <w:i/>
+        </w:rPr>
+        <w:t xml:space="preserve">Zenodo</w:t>
+      </w:r>
+      <w:r>
+        <w:t xml:space="preserve">. DOI: 10.5281/zenodo.344898.</w:t>
+      </w:r>
+    </w:p>
+    <w:p>
+      <w:pPr>
+        <w:numPr>
+          <w:numId w:val="1004"/>
+          <w:ilvl w:val="0"/>
+        </w:numPr>
+      </w:pPr>
+      <w:r>
+        <w:rPr>
+          <w:i/>
+        </w:rPr>
         <w:t xml:space="preserve">Ram Y.</w:t>
       </w:r>
       <w:r>
@@ -667,7 +776,7 @@
       <w:r>
         <w:t xml:space="preserve"> </w:t>
       </w:r>
-      <w:hyperlink r:id="rId33">
+      <w:hyperlink r:id="rId35">
         <w:r>
           <w:rPr>
             <w:b/>
@@ -706,12 +815,56 @@
         <w:t xml:space="preserve">Ram, Y.</w:t>
       </w:r>
       <w:r>
+        <w:t xml:space="preserve">, Guiejman, A. and Hadany L. (2014).</w:t>
+      </w:r>
+      <w:r>
+        <w:t xml:space="preserve"> </w:t>
+      </w:r>
+      <w:hyperlink r:id="rId36">
+        <w:r>
+          <w:rPr>
+            <w:b/>
+            <w:rStyle w:val="Hyperlink"/>
+          </w:rPr>
+          <w:t xml:space="preserve">proevolution simulation: Version Dobzhansky</w:t>
+        </w:r>
+      </w:hyperlink>
+      <w:r>
+        <w:t xml:space="preserve">.</w:t>
+      </w:r>
+      <w:r>
+        <w:t xml:space="preserve"> </w:t>
+      </w:r>
+      <w:r>
+        <w:rPr>
+          <w:i/>
+        </w:rPr>
+        <w:t xml:space="preserve">ZENODO</w:t>
+      </w:r>
+      <w:r>
+        <w:t xml:space="preserve">. DOI: 10.5281/zenodo.11400.</w:t>
+      </w:r>
+    </w:p>
+    <w:p>
+      <w:pPr>
+        <w:numPr>
+          <w:numId w:val="1004"/>
+          <w:ilvl w:val="0"/>
+        </w:numPr>
+      </w:pPr>
+      <w:r>
+        <w:rPr>
+          <w:i/>
+        </w:rPr>
+        <w:t xml:space="preserve">Ram, Y.</w:t>
+      </w:r>
+      <w:r>
         <w:t xml:space="preserve">, Hadany, L. (2014)</w:t>
       </w:r>
       <w:r>
         <w:t xml:space="preserve"> </w:t>
       </w:r>
-      <w:hyperlink r:id="rId34">
+      <w:hyperlink r:id="rId37">
         <w:r>
           <w:rPr>
             <w:b/>
@@ -738,56 +891,49 @@
     </w:p>
     <w:p>
       <w:pPr>
-        <w:numPr>
-          <w:numId w:val="1004"/>
-          <w:ilvl w:val="0"/>
-        </w:numPr>
-      </w:pPr>
-      <w:r>
-        <w:rPr>
-          <w:i/>
-        </w:rPr>
-        <w:t xml:space="preserve">Ram, Y.</w:t>
-      </w:r>
-      <w:r>
-        <w:t xml:space="preserve">, Guiejman, A. and Hadany L. (2014).</w:t>
-      </w:r>
-      <w:r>
-        <w:t xml:space="preserve"> </w:t>
-      </w:r>
-      <w:hyperlink r:id="rId35">
+        <w:pStyle w:val="Heading2"/>
+      </w:pPr>
+      <w:bookmarkStart w:id="38" w:name="presentations"/>
+      <w:bookmarkEnd w:id="38"/>
+      <w:r>
+        <w:t xml:space="preserve">Presentations</w:t>
+      </w:r>
+    </w:p>
+    <w:p>
+      <w:pPr>
+        <w:numPr>
+          <w:numId w:val="1005"/>
+          <w:ilvl w:val="0"/>
+        </w:numPr>
+      </w:pPr>
+      <w:r>
+        <w:rPr>
+          <w:i/>
+        </w:rPr>
+        <w:t xml:space="preserve">Predicting competition dynamics from growth curve data</w:t>
+      </w:r>
+      <w:r>
+        <w:t xml:space="preserve"> </w:t>
+      </w:r>
+      <w:r>
+        <w:t xml:space="preserve">-</w:t>
+      </w:r>
+      <w:r>
+        <w:t xml:space="preserve"> </w:t>
+      </w:r>
+      <w:hyperlink r:id="rId39">
         <w:r>
           <w:rPr>
-            <w:b/>
             <w:rStyle w:val="Hyperlink"/>
           </w:rPr>
-          <w:t xml:space="preserve">proevolution simulation: Version Dobzhansky</w:t>
+          <w:t xml:space="preserve">Oral presentation</w:t>
         </w:r>
       </w:hyperlink>
       <w:r>
-        <w:t xml:space="preserve">.</w:t>
-      </w:r>
-      <w:r>
-        <w:t xml:space="preserve"> </w:t>
-      </w:r>
-      <w:r>
-        <w:rPr>
-          <w:i/>
-        </w:rPr>
-        <w:t xml:space="preserve">ZENODO</w:t>
-      </w:r>
-      <w:r>
-        <w:t xml:space="preserve">. DOI: 10.5281/zenodo.11400.</w:t>
-      </w:r>
-    </w:p>
-    <w:p>
-      <w:pPr>
-        <w:pStyle w:val="Heading2"/>
-      </w:pPr>
-      <w:bookmarkStart w:id="36" w:name="presentations"/>
-      <w:bookmarkEnd w:id="36"/>
-      <w:r>
-        <w:t xml:space="preserve">Presentations</w:t>
+        <w:t xml:space="preserve"> </w:t>
+      </w:r>
+      <w:r>
+        <w:t xml:space="preserve">at FISEB/ILANIT, Eilat, February 2017.</w:t>
       </w:r>
     </w:p>
     <w:p>
@@ -799,16 +945,7 @@
         </w:numPr>
       </w:pPr>
       <w:r>
-        <w:rPr>
-          <w:i/>
-        </w:rPr>
-        <w:t xml:space="preserve">Predicting competition dynamics from growth curve data</w:t>
-      </w:r>
-      <w:r>
-        <w:t xml:space="preserve"> </w:t>
-      </w:r>
-      <w:r>
-        <w:t xml:space="preserve">- Oral presentation at FISEB/ILANIT, Eilat, February 2017.</w:t>
+        <w:t xml:space="preserve">Seminar presentation at the Balaban Lab at Hebrew University of Jerusalem, December, 2016.</w:t>
       </w:r>
     </w:p>
     <w:p>
@@ -820,7 +957,16 @@
         </w:numPr>
       </w:pPr>
       <w:r>
-        <w:t xml:space="preserve">Seminar presentation at the Balaban Lab at Hebrew University of Jerusalem, December, 2016.</w:t>
+        <w:rPr>
+          <w:i/>
+        </w:rPr>
+        <w:t xml:space="preserve">The Evolution of Stress-Induced Mutagenesis</w:t>
+      </w:r>
+      <w:r>
+        <w:t xml:space="preserve"> </w:t>
+      </w:r>
+      <w:r>
+        <w:t xml:space="preserve">- department seminar at the Department of Ecology, Evolution and Behavior, Hebrew University of Jerusalem, December, 2016.</w:t>
       </w:r>
     </w:p>
     <w:p>
@@ -832,6 +978,33 @@
         </w:numPr>
       </w:pPr>
       <w:r>
+        <w:t xml:space="preserve">Poster at the</w:t>
+      </w:r>
+      <w:r>
+        <w:t xml:space="preserve"> </w:t>
+      </w:r>
+      <w:r>
+        <w:rPr>
+          <w:i/>
+        </w:rPr>
+        <w:t xml:space="preserve">Genome Evolution</w:t>
+      </w:r>
+      <w:r>
+        <w:t xml:space="preserve"> </w:t>
+      </w:r>
+      <w:r>
+        <w:t xml:space="preserve">conference in Weizmann Institute, November 1 - 3, 2016.</w:t>
+      </w:r>
+    </w:p>
+    <w:p>
+      <w:pPr>
+        <w:pStyle w:val="Compact"/>
+        <w:numPr>
+          <w:numId w:val="1005"/>
+          <w:ilvl w:val="0"/>
+        </w:numPr>
+      </w:pPr>
+      <w:r>
         <w:rPr>
           <w:i/>
         </w:rPr>
@@ -841,60 +1014,12 @@
         <w:t xml:space="preserve"> </w:t>
       </w:r>
       <w:r>
-        <w:t xml:space="preserve">- department seminar at the Department of Ecology, Evolution and Behavior, Hebrew University of Jerusalem, December, 2016.</w:t>
-      </w:r>
-    </w:p>
-    <w:p>
-      <w:pPr>
-        <w:pStyle w:val="Compact"/>
-        <w:numPr>
-          <w:numId w:val="1005"/>
-          <w:ilvl w:val="0"/>
-        </w:numPr>
-      </w:pPr>
-      <w:r>
-        <w:t xml:space="preserve">Poster at the</w:t>
-      </w:r>
-      <w:r>
-        <w:t xml:space="preserve"> </w:t>
-      </w:r>
-      <w:r>
-        <w:rPr>
-          <w:i/>
-        </w:rPr>
-        <w:t xml:space="preserve">Genome Evolution</w:t>
-      </w:r>
-      <w:r>
-        <w:t xml:space="preserve"> </w:t>
-      </w:r>
-      <w:r>
-        <w:t xml:space="preserve">conference in Weizmann Institute, November 1 - 3, 2016.</w:t>
-      </w:r>
-    </w:p>
-    <w:p>
-      <w:pPr>
-        <w:pStyle w:val="Compact"/>
-        <w:numPr>
-          <w:numId w:val="1005"/>
-          <w:ilvl w:val="0"/>
-        </w:numPr>
-      </w:pPr>
-      <w:r>
-        <w:rPr>
-          <w:i/>
-        </w:rPr>
-        <w:t xml:space="preserve">The Evolution of Stress-Induced Mutagenesis</w:t>
-      </w:r>
-      <w:r>
-        <w:t xml:space="preserve"> </w:t>
-      </w:r>
-      <w:r>
         <w:t xml:space="preserve">-</w:t>
       </w:r>
       <w:r>
         <w:t xml:space="preserve"> </w:t>
       </w:r>
-      <w:hyperlink r:id="rId37">
+      <w:hyperlink r:id="rId40">
         <w:r>
           <w:rPr>
             <w:rStyle w:val="Hyperlink"/>
@@ -932,7 +1057,7 @@
       <w:r>
         <w:t xml:space="preserve"> </w:t>
       </w:r>
-      <w:hyperlink r:id="rId38">
+      <w:hyperlink r:id="rId41">
         <w:r>
           <w:rPr>
             <w:rStyle w:val="Hyperlink"/>
@@ -1488,7 +1613,7 @@
       <w:r>
         <w:t xml:space="preserve"> </w:t>
       </w:r>
-      <w:hyperlink r:id="rId39">
+      <w:hyperlink r:id="rId42">
         <w:r>
           <w:rPr>
             <w:rStyle w:val="Hyperlink"/>
@@ -1562,7 +1687,7 @@
       <w:r>
         <w:t xml:space="preserve"> </w:t>
       </w:r>
-      <w:hyperlink r:id="rId39">
+      <w:hyperlink r:id="rId42">
         <w:r>
           <w:rPr>
             <w:rStyle w:val="Hyperlink"/>
@@ -1633,7 +1758,7 @@
       <w:r>
         <w:t xml:space="preserve"> </w:t>
       </w:r>
-      <w:hyperlink r:id="rId40">
+      <w:hyperlink r:id="rId43">
         <w:r>
           <w:rPr>
             <w:rStyle w:val="Hyperlink"/>
@@ -1682,7 +1807,7 @@
       <w:r>
         <w:t xml:space="preserve"> </w:t>
       </w:r>
-      <w:hyperlink r:id="rId41">
+      <w:hyperlink r:id="rId44">
         <w:r>
           <w:rPr>
             <w:rStyle w:val="Hyperlink"/>
@@ -1781,8 +1906,8 @@
       <w:pPr>
         <w:pStyle w:val="Heading2"/>
       </w:pPr>
-      <w:bookmarkStart w:id="42" w:name="awards"/>
-      <w:bookmarkEnd w:id="42"/>
+      <w:bookmarkStart w:id="45" w:name="awards"/>
+      <w:bookmarkEnd w:id="45"/>
       <w:r>
         <w:t xml:space="preserve">Awards</w:t>
       </w:r>
@@ -2160,8 +2285,8 @@
       <w:pPr>
         <w:pStyle w:val="Heading2"/>
       </w:pPr>
-      <w:bookmarkStart w:id="43" w:name="peer-reviews"/>
-      <w:bookmarkEnd w:id="43"/>
+      <w:bookmarkStart w:id="46" w:name="peer-reviews"/>
+      <w:bookmarkEnd w:id="46"/>
       <w:r>
         <w:t xml:space="preserve">Peer-Reviews</w:t>
       </w:r>
@@ -2242,8 +2367,8 @@
       <w:pPr>
         <w:pStyle w:val="Heading2"/>
       </w:pPr>
-      <w:bookmarkStart w:id="44" w:name="teaching"/>
-      <w:bookmarkEnd w:id="44"/>
+      <w:bookmarkStart w:id="47" w:name="teaching"/>
+      <w:bookmarkEnd w:id="47"/>
       <w:r>
         <w:t xml:space="preserve">Teaching</w:t>
       </w:r>
@@ -2423,8 +2548,8 @@
       <w:pPr>
         <w:pStyle w:val="Heading2"/>
       </w:pPr>
-      <w:bookmarkStart w:id="45" w:name="public-outreach"/>
-      <w:bookmarkEnd w:id="45"/>
+      <w:bookmarkStart w:id="48" w:name="public-outreach"/>
+      <w:bookmarkEnd w:id="48"/>
       <w:r>
         <w:t xml:space="preserve">Public Outreach</w:t>
       </w:r>
@@ -2433,8 +2558,8 @@
       <w:pPr>
         <w:pStyle w:val="Heading3"/>
       </w:pPr>
-      <w:bookmarkStart w:id="46" w:name="publications-1"/>
-      <w:bookmarkEnd w:id="46"/>
+      <w:bookmarkStart w:id="49" w:name="publications-1"/>
+      <w:bookmarkEnd w:id="49"/>
       <w:r>
         <w:t xml:space="preserve">Publications</w:t>
       </w:r>
@@ -2479,8 +2604,8 @@
       <w:pPr>
         <w:pStyle w:val="Heading3"/>
       </w:pPr>
-      <w:bookmarkStart w:id="47" w:name="presentations-1"/>
-      <w:bookmarkEnd w:id="47"/>
+      <w:bookmarkStart w:id="50" w:name="presentations-1"/>
+      <w:bookmarkEnd w:id="50"/>
       <w:r>
         <w:t xml:space="preserve">Presentations</w:t>
       </w:r>
@@ -2508,7 +2633,7 @@
       <w:r>
         <w:t xml:space="preserve"> </w:t>
       </w:r>
-      <w:hyperlink r:id="rId48">
+      <w:hyperlink r:id="rId51">
         <w:r>
           <w:rPr>
             <w:rStyle w:val="Hyperlink"/>
@@ -2525,7 +2650,7 @@
       <w:r>
         <w:t xml:space="preserve"> </w:t>
       </w:r>
-      <w:hyperlink r:id="rId49">
+      <w:hyperlink r:id="rId52">
         <w:r>
           <w:rPr>
             <w:rStyle w:val="Hyperlink"/>
@@ -2666,7 +2791,7 @@
     </w:lvl>
   </w:abstractNum>
   <w:abstractNum w:abstractNumId="990">
-    <w:nsid w:val="397279a5"/>
+    <w:nsid w:val="aa3908ea"/>
     <w:multiLevelType w:val="multilevel"/>
     <w:lvl w:ilvl="0">
       <w:numFmt w:val="bullet"/>
@@ -2747,7 +2872,7 @@
     </w:lvl>
   </w:abstractNum>
   <w:abstractNum w:abstractNumId="991">
-    <w:nsid w:val="349e7a09"/>
+    <w:nsid w:val="d4efb0f2"/>
     <w:multiLevelType w:val="multilevel"/>
     <w:lvl w:ilvl="0">
       <w:numFmt w:val="bullet"/>

</xml_diff>

<commit_message>
fix link to ISM2017 talk
</commit_message>
<xml_diff>
--- a/curriculum-vitae.docx
+++ b/curriculum-vitae.docx
@@ -2850,7 +2850,7 @@
     </w:lvl>
   </w:abstractNum>
   <w:abstractNum w:abstractNumId="990">
-    <w:nsid w:val="e6027bce"/>
+    <w:nsid w:val="1ce6282a"/>
     <w:multiLevelType w:val="multilevel"/>
     <w:lvl w:ilvl="0">
       <w:numFmt w:val="bullet"/>
@@ -2931,7 +2931,7 @@
     </w:lvl>
   </w:abstractNum>
   <w:abstractNum w:abstractNumId="991">
-    <w:nsid w:val="3c5df654"/>
+    <w:nsid w:val="728c2bca"/>
     <w:multiLevelType w:val="multilevel"/>
     <w:lvl w:ilvl="0">
       <w:numFmt w:val="bullet"/>

</xml_diff>

<commit_message>
udpate for january - rearrange
</commit_message>
<xml_diff>
--- a/curriculum-vitae.docx
+++ b/curriculum-vitae.docx
@@ -680,6 +680,108 @@
         </w:numPr>
       </w:pPr>
       <w:r>
+        <w:t xml:space="preserve">Obolski, U.,</w:t>
+      </w:r>
+      <w:r>
+        <w:t xml:space="preserve"> </w:t>
+      </w:r>
+      <w:r>
+        <w:rPr>
+          <w:i/>
+        </w:rPr>
+        <w:t xml:space="preserve">Ram, Y.</w:t>
+      </w:r>
+      <w:r>
+        <w:t xml:space="preserve">, Lilach Hadany. (2018)</w:t>
+      </w:r>
+      <w:r>
+        <w:t xml:space="preserve"> </w:t>
+      </w:r>
+      <w:hyperlink r:id="rId29">
+        <w:r>
+          <w:rPr>
+            <w:b/>
+            <w:rStyle w:val="Hyperlink"/>
+          </w:rPr>
+          <w:t xml:space="preserve">Evolution on rugged adaptive landscapes</w:t>
+        </w:r>
+      </w:hyperlink>
+      <w:r>
+        <w:t xml:space="preserve">.</w:t>
+      </w:r>
+      <w:r>
+        <w:t xml:space="preserve"> </w:t>
+      </w:r>
+      <w:r>
+        <w:rPr>
+          <w:i/>
+        </w:rPr>
+        <w:t xml:space="preserve">Reports on Progress in Physics</w:t>
+      </w:r>
+      <w:r>
+        <w:t xml:space="preserve">, 81: 12602. DOI: 10.1088/1361-6633/aa94d4</w:t>
+      </w:r>
+    </w:p>
+    <w:p>
+      <w:pPr>
+        <w:pStyle w:val="Compact"/>
+        <w:numPr>
+          <w:numId w:val="1005"/>
+          <w:ilvl w:val="0"/>
+        </w:numPr>
+      </w:pPr>
+      <w:r>
+        <w:t xml:space="preserve">Dellus-Gur, E.,</w:t>
+      </w:r>
+      <w:r>
+        <w:t xml:space="preserve"> </w:t>
+      </w:r>
+      <w:r>
+        <w:rPr>
+          <w:i/>
+        </w:rPr>
+        <w:t xml:space="preserve">Ram, Y.</w:t>
+      </w:r>
+      <w:r>
+        <w:t xml:space="preserve">, and Hadany, L. (2017)</w:t>
+      </w:r>
+      <w:r>
+        <w:t xml:space="preserve"> </w:t>
+      </w:r>
+      <w:hyperlink r:id="rId30">
+        <w:r>
+          <w:rPr>
+            <w:b/>
+            <w:rStyle w:val="Hyperlink"/>
+          </w:rPr>
+          <w:t xml:space="preserve">Errors in mutagenesis and the benefit of cell-to-cell signalling in the evolution of stress-induced mutagenesis</w:t>
+        </w:r>
+      </w:hyperlink>
+      <w:r>
+        <w:t xml:space="preserve">.</w:t>
+      </w:r>
+      <w:r>
+        <w:t xml:space="preserve"> </w:t>
+      </w:r>
+      <w:r>
+        <w:rPr>
+          <w:i/>
+        </w:rPr>
+        <w:t xml:space="preserve">Royal Society Open Science</w:t>
+      </w:r>
+      <w:r>
+        <w:t xml:space="preserve">, 4:170529. DOI: 10.1098/rsos.170529</w:t>
+      </w:r>
+    </w:p>
+    <w:p>
+      <w:pPr>
+        <w:pStyle w:val="Compact"/>
+        <w:numPr>
+          <w:numId w:val="1005"/>
+          <w:ilvl w:val="0"/>
+        </w:numPr>
+      </w:pPr>
+      <w:r>
         <w:t xml:space="preserve">Rougier, N.P., …,</w:t>
       </w:r>
       <w:r>
@@ -697,7 +799,7 @@
       <w:r>
         <w:t xml:space="preserve"> </w:t>
       </w:r>
-      <w:hyperlink r:id="rId29">
+      <w:hyperlink r:id="rId31">
         <w:r>
           <w:rPr>
             <w:b/>
@@ -760,108 +862,6 @@
         </w:numPr>
       </w:pPr>
       <w:r>
-        <w:t xml:space="preserve">Dellus-Gur, E.,</w:t>
-      </w:r>
-      <w:r>
-        <w:t xml:space="preserve"> </w:t>
-      </w:r>
-      <w:r>
-        <w:rPr>
-          <w:i/>
-        </w:rPr>
-        <w:t xml:space="preserve">Ram, Y.</w:t>
-      </w:r>
-      <w:r>
-        <w:t xml:space="preserve">, and Hadany, L. (2017)</w:t>
-      </w:r>
-      <w:r>
-        <w:t xml:space="preserve"> </w:t>
-      </w:r>
-      <w:hyperlink r:id="rId30">
-        <w:r>
-          <w:rPr>
-            <w:b/>
-            <w:rStyle w:val="Hyperlink"/>
-          </w:rPr>
-          <w:t xml:space="preserve">Errors in mutagenesis and the benefit of cell-to-cell signalling in the evolution of stress-induced mutagenesis</w:t>
-        </w:r>
-      </w:hyperlink>
-      <w:r>
-        <w:t xml:space="preserve">.</w:t>
-      </w:r>
-      <w:r>
-        <w:t xml:space="preserve"> </w:t>
-      </w:r>
-      <w:r>
-        <w:rPr>
-          <w:i/>
-        </w:rPr>
-        <w:t xml:space="preserve">Royal Society Open Science</w:t>
-      </w:r>
-      <w:r>
-        <w:t xml:space="preserve">, 4:170529. DOI: 10.1098/rsos.170529</w:t>
-      </w:r>
-    </w:p>
-    <w:p>
-      <w:pPr>
-        <w:pStyle w:val="Compact"/>
-        <w:numPr>
-          <w:numId w:val="1005"/>
-          <w:ilvl w:val="0"/>
-        </w:numPr>
-      </w:pPr>
-      <w:r>
-        <w:t xml:space="preserve">Obolski, U.,</w:t>
-      </w:r>
-      <w:r>
-        <w:t xml:space="preserve"> </w:t>
-      </w:r>
-      <w:r>
-        <w:rPr>
-          <w:i/>
-        </w:rPr>
-        <w:t xml:space="preserve">Ram, Y.</w:t>
-      </w:r>
-      <w:r>
-        <w:t xml:space="preserve">, Lilach Hadany. (2018)</w:t>
-      </w:r>
-      <w:r>
-        <w:t xml:space="preserve"> </w:t>
-      </w:r>
-      <w:hyperlink r:id="rId31">
-        <w:r>
-          <w:rPr>
-            <w:b/>
-            <w:rStyle w:val="Hyperlink"/>
-          </w:rPr>
-          <w:t xml:space="preserve">Evolution on rugged adaptive landscapes</w:t>
-        </w:r>
-      </w:hyperlink>
-      <w:r>
-        <w:t xml:space="preserve">.</w:t>
-      </w:r>
-      <w:r>
-        <w:t xml:space="preserve"> </w:t>
-      </w:r>
-      <w:r>
-        <w:rPr>
-          <w:i/>
-        </w:rPr>
-        <w:t xml:space="preserve">Reports on Progress in Physics</w:t>
-      </w:r>
-      <w:r>
-        <w:t xml:space="preserve">, 81: 12602. DOI: 10.1088/1361-6633/aa94d4</w:t>
-      </w:r>
-    </w:p>
-    <w:p>
-      <w:pPr>
-        <w:pStyle w:val="Compact"/>
-        <w:numPr>
-          <w:numId w:val="1005"/>
-          <w:ilvl w:val="0"/>
-        </w:numPr>
-      </w:pPr>
-      <w:r>
         <w:t xml:space="preserve">Obolski, U., Lewin-Epstein, O., Even-Tov, E.,</w:t>
       </w:r>
       <w:r>
@@ -3390,7 +3390,7 @@
     </w:lvl>
   </w:abstractNum>
   <w:abstractNum w:abstractNumId="990">
-    <w:nsid w:val="604c2ef0"/>
+    <w:nsid w:val="d60e4dd3"/>
     <w:multiLevelType w:val="multilevel"/>
     <w:lvl w:ilvl="0">
       <w:numFmt w:val="bullet"/>
@@ -3471,7 +3471,7 @@
     </w:lvl>
   </w:abstractNum>
   <w:abstractNum w:abstractNumId="991">
-    <w:nsid w:val="e9903f5d"/>
+    <w:nsid w:val="399ab5d0"/>
     <w:multiLevelType w:val="multilevel"/>
     <w:lvl w:ilvl="0">
       <w:numFmt w:val="bullet"/>

</xml_diff>